<commit_message>
Adicionando autoria nas imagens e atualizando Diário de Bordo
</commit_message>
<xml_diff>
--- a/docs/MacEstampas - Diário de Bordo.docx
+++ b/docs/MacEstampas - Diário de Bordo.docx
@@ -3,18 +3,534 @@
 <w:document xmlns:wpc="http://schemas.microsoft.com/office/word/2010/wordprocessingCanvas" xmlns:cx="http://schemas.microsoft.com/office/drawing/2014/chartex" xmlns:cx1="http://schemas.microsoft.com/office/drawing/2015/9/8/chartex" xmlns:cx2="http://schemas.microsoft.com/office/drawing/2015/10/21/chartex" xmlns:cx3="http://schemas.microsoft.com/office/drawing/2016/5/9/chartex" xmlns:cx4="http://schemas.microsoft.com/office/drawing/2016/5/10/chartex" xmlns:cx5="http://schemas.microsoft.com/office/drawing/2016/5/11/chartex" xmlns:cx6="http://schemas.microsoft.com/office/drawing/2016/5/12/chartex" xmlns:cx7="http://schemas.microsoft.com/office/drawing/2016/5/13/chartex" xmlns:cx8="http://schemas.microsoft.com/office/drawing/2016/5/14/chartex" xmlns:mc="http://schemas.openxmlformats.org/markup-compatibility/2006" xmlns:aink="http://schemas.microsoft.com/office/drawing/2016/ink" xmlns:am3d="http://schemas.microsoft.com/office/drawing/2017/model3d" xmlns:o="urn:schemas-microsoft-com:office:office" xmlns:oel="http://schemas.microsoft.com/office/2019/extlst" xmlns:r="http://schemas.openxmlformats.org/officeDocument/2006/relationships" xmlns:m="http://schemas.openxmlformats.org/officeDocument/2006/math" xmlns:v="urn:schemas-microsoft-com:vml" xmlns:wp14="http://schemas.microsoft.com/office/word/2010/wordprocessingDrawing" xmlns:wp="http://schemas.openxmlformats.org/drawingml/2006/wordprocessingDrawing" xmlns:w10="urn:schemas-microsoft-com:office:word" xmlns:w="http://schemas.openxmlformats.org/wordprocessingml/2006/main" xmlns:w14="http://schemas.microsoft.com/office/word/2010/wordml" xmlns:w15="http://schemas.microsoft.com/office/word/2012/wordml" xmlns:w16cex="http://schemas.microsoft.com/office/word/2018/wordml/cex" xmlns:w16cid="http://schemas.microsoft.com/office/word/2016/wordml/cid" xmlns:w16="http://schemas.microsoft.com/office/word/2018/wordml" xmlns:w16du="http://schemas.microsoft.com/office/word/2023/wordml/word16du" xmlns:w16sdtdh="http://schemas.microsoft.com/office/word/2020/wordml/sdtdatahash" xmlns:w16sdtfl="http://schemas.microsoft.com/office/word/2024/wordml/sdtformatlock" xmlns:w16se="http://schemas.microsoft.com/office/word/2015/wordml/symex" xmlns:wpg="http://schemas.microsoft.com/office/word/2010/wordprocessingGroup" xmlns:wpi="http://schemas.microsoft.com/office/word/2010/wordprocessingInk" xmlns:wne="http://schemas.microsoft.com/office/word/2006/wordml" xmlns:wps="http://schemas.microsoft.com/office/word/2010/wordprocessingShape" mc:Ignorable="w14 w15 w16se w16cid w16 w16cex w16sdtdh w16sdtfl w16du wp14">
   <w:body>
     <w:p>
-      <w:r>
-        <w:t xml:space="preserve">MacEstampas – Desenvolvimento Front </w:t>
-      </w:r>
-      <w:proofErr w:type="spellStart"/>
-      <w:r>
-        <w:t>End</w:t>
-      </w:r>
-      <w:proofErr w:type="spellEnd"/>
-      <w:r>
-        <w:t xml:space="preserve"> para Web</w:t>
-      </w:r>
-    </w:p>
+      <w:pPr>
+        <w:rPr>
+          <w:b/>
+          <w:bCs/>
+        </w:rPr>
+      </w:pPr>
+      <w:r>
+        <w:rPr>
+          <w:b/>
+          <w:bCs/>
+        </w:rPr>
+        <w:t>MacEstampas – Desenvolvimento Front End para Web</w:t>
+      </w:r>
+    </w:p>
+    <w:p/>
+    <w:p>
+      <w:r>
+        <w:rPr>
+          <w:b/>
+          <w:bCs/>
+        </w:rPr>
+        <w:t>27 de Setembro de 2025</w:t>
+      </w:r>
+      <w:r>
+        <w:rPr>
+          <w:b/>
+          <w:bCs/>
+        </w:rPr>
+        <w:br/>
+      </w:r>
+      <w:r>
+        <w:t>Neste dia, o foco foi na configuração inicial do repositório, documentação e limpeza de código.</w:t>
+      </w:r>
+    </w:p>
+    <w:p>
+      <w:pPr>
+        <w:rPr>
+          <w:b/>
+          <w:bCs/>
+        </w:rPr>
+      </w:pPr>
+      <w:r>
+        <w:rPr>
+          <w:b/>
+          <w:bCs/>
+        </w:rPr>
+        <w:t>Tópicos Principais:</w:t>
+      </w:r>
+    </w:p>
+    <w:p>
+      <w:r>
+        <w:t>Gerenciamento de Branches:</w:t>
+      </w:r>
+      <w:r>
+        <w:br/>
+        <w:t>    - Merge da branch main na branch davisantana-byte-estampas.</w:t>
+      </w:r>
+    </w:p>
+    <w:p>
+      <w:r>
+        <w:t>Testes e Limpeza:</w:t>
+      </w:r>
+      <w:r>
+        <w:br/>
+        <w:t>    - Remoção de alterações feitas em testes.</w:t>
+      </w:r>
+      <w:r>
+        <w:br/>
+        <w:t>    - Apagamento de mensagens de teste antigas.</w:t>
+      </w:r>
+      <w:r>
+        <w:br/>
+        <w:t>    - Teste de commit.</w:t>
+      </w:r>
+    </w:p>
+    <w:p>
+      <w:r>
+        <w:t>Documentação:</w:t>
+      </w:r>
+      <w:r>
+        <w:br/>
+        <w:t>    - Adição de documentação de orçamento.</w:t>
+      </w:r>
+      <w:r>
+        <w:br/>
+        <w:t>    - Inclusão de textos alternativos (voltados para acessibilidade e SEO).</w:t>
+      </w:r>
+    </w:p>
+    <w:p/>
+    <w:p/>
+    <w:p>
+      <w:r>
+        <w:rPr>
+          <w:b/>
+          <w:bCs/>
+        </w:rPr>
+        <w:t>28 de Setembro de 2025</w:t>
+      </w:r>
+      <w:r>
+        <w:br/>
+        <w:t>O foco foi a criação e organização inicial dos arquivos relacionados aos preços e nomes dos produtos.</w:t>
+      </w:r>
+    </w:p>
+    <w:p>
+      <w:pPr>
+        <w:rPr>
+          <w:b/>
+          <w:bCs/>
+        </w:rPr>
+      </w:pPr>
+      <w:r>
+        <w:rPr>
+          <w:b/>
+          <w:bCs/>
+        </w:rPr>
+        <w:t>Tópicos Principais:</w:t>
+      </w:r>
+    </w:p>
+    <w:p>
+      <w:r>
+        <w:t>Configuração de Tabelas:</w:t>
+      </w:r>
+      <w:r>
+        <w:br/>
+        <w:t>    - Criação de arquivos para as tabelas de preços dos produtos.</w:t>
+      </w:r>
+    </w:p>
+    <w:p>
+      <w:r>
+        <w:t>Nomenclaturas:</w:t>
+      </w:r>
+      <w:r>
+        <w:br/>
+        <w:t>    - Alteração nos nomes de arquivos e elementos (ocorrência #2).</w:t>
+      </w:r>
+    </w:p>
+    <w:p>
+      <w:r>
+        <w:t>Testes:</w:t>
+      </w:r>
+      <w:r>
+        <w:br/>
+        <w:t>    - Commit de teste com a mensagem: "TESTANDO COMMIT".</w:t>
+      </w:r>
+    </w:p>
+    <w:p>
+      <w:pPr>
+        <w:rPr>
+          <w:b/>
+          <w:bCs/>
+        </w:rPr>
+      </w:pPr>
+    </w:p>
+    <w:p>
+      <w:pPr>
+        <w:rPr>
+          <w:b/>
+          <w:bCs/>
+        </w:rPr>
+      </w:pPr>
+    </w:p>
+    <w:p>
+      <w:pPr>
+        <w:rPr>
+          <w:b/>
+          <w:bCs/>
+        </w:rPr>
+      </w:pPr>
+    </w:p>
+    <w:p>
+      <w:pPr>
+        <w:rPr>
+          <w:b/>
+          <w:bCs/>
+        </w:rPr>
+      </w:pPr>
+    </w:p>
+    <w:p>
+      <w:pPr>
+        <w:rPr>
+          <w:b/>
+          <w:bCs/>
+        </w:rPr>
+      </w:pPr>
+    </w:p>
+    <w:p>
+      <w:r>
+        <w:rPr>
+          <w:b/>
+          <w:bCs/>
+        </w:rPr>
+        <w:lastRenderedPageBreak/>
+        <w:t>04 de Outubro de 2025</w:t>
+      </w:r>
+      <w:r>
+        <w:br/>
+        <w:t>Neste dia, realizamos ajustes estruturais e melhorias visuais no projeto, com foco na organização das páginas e na base funcional da aplicação web.</w:t>
+      </w:r>
+    </w:p>
+    <w:p>
+      <w:r>
+        <w:rPr>
+          <w:b/>
+          <w:bCs/>
+        </w:rPr>
+        <w:t>Tópicos Principais:</w:t>
+      </w:r>
+      <w:r>
+        <w:br/>
+        <w:t>Estrutura e Visualização:</w:t>
+      </w:r>
+      <w:r>
+        <w:br/>
+        <w:t>    - Inserção de bordas nas tabelas para melhor separação dos conteúdos.</w:t>
+      </w:r>
+      <w:r>
+        <w:br/>
+        <w:t>    - Centralização da tabela principal e ajustes no posicionamento dos elementos.</w:t>
+      </w:r>
+    </w:p>
+    <w:p>
+      <w:r>
+        <w:t>Organização de Páginas:</w:t>
+      </w:r>
+      <w:r>
+        <w:br/>
+        <w:t>    - Correção no caminho do logo exibido nas páginas de descrição de produtos.</w:t>
+      </w:r>
+      <w:r>
+        <w:br/>
+        <w:t>    - Inclusão de cabeçalho e rodapé nas páginas individuais dos produtos.</w:t>
+      </w:r>
+    </w:p>
+    <w:p>
+      <w:r>
+        <w:t>Código e Estrutura:</w:t>
+      </w:r>
+      <w:r>
+        <w:br/>
+        <w:t>    - Adição dos primeiros códigos para controle visual e estrutural.</w:t>
+      </w:r>
+      <w:r>
+        <w:br/>
+        <w:t>    - Renomeação de pastas e arquivos para padronização do projeto.</w:t>
+      </w:r>
+    </w:p>
+    <w:p>
+      <w:r>
+        <w:t>Imagens e Descrições:</w:t>
+      </w:r>
+      <w:r>
+        <w:br/>
+        <w:t>    - Inclusão de descrição textual dos produtos.</w:t>
+      </w:r>
+      <w:r>
+        <w:br/>
+        <w:t>    - Redimensionamento da imagem principal de cada produto.</w:t>
+      </w:r>
+      <w:r>
+        <w:br/>
+        <w:t>    - Ajustes nos caminhos das imagens utilizadas.</w:t>
+      </w:r>
+    </w:p>
+    <w:p>
+      <w:r>
+        <w:t>Ajustes e Finalizações:</w:t>
+      </w:r>
+      <w:r>
+        <w:br/>
+        <w:t>    - Revisão ortográfica de textos presentes no código.</w:t>
+      </w:r>
+      <w:r>
+        <w:br/>
+        <w:t>    - Inserção de código adicional para garantir o funcionamento correto do rodapé.</w:t>
+      </w:r>
+      <w:r>
+        <w:br/>
+        <w:t>    - Finalização da etapa com commit realizado na branch do projeto no GitHub.</w:t>
+      </w:r>
+    </w:p>
+    <w:p/>
+    <w:p>
+      <w:r>
+        <w:rPr>
+          <w:b/>
+          <w:bCs/>
+        </w:rPr>
+        <w:t>05 de Outubro de 2025</w:t>
+      </w:r>
+      <w:r>
+        <w:br/>
+        <w:t>O objetivo do dia foi realizar uma revisão geral no código, com ênfase na remoção de trechos utilizados apenas para testes.</w:t>
+      </w:r>
+    </w:p>
+    <w:p>
+      <w:r>
+        <w:rPr>
+          <w:b/>
+          <w:bCs/>
+        </w:rPr>
+        <w:t>Tópicos Principais:</w:t>
+      </w:r>
+      <w:r>
+        <w:br/>
+        <w:t>Limpeza de Código:</w:t>
+      </w:r>
+      <w:r>
+        <w:br/>
+        <w:t>    - Exclusão de comandos e scripts utilizados unicamente para fins de teste.</w:t>
+      </w:r>
+      <w:r>
+        <w:br/>
+        <w:t>    - Organização do repositório para melhor legibilidade e manutenção.</w:t>
+      </w:r>
+    </w:p>
+    <w:p/>
+    <w:p/>
+    <w:p/>
+    <w:p/>
+    <w:p>
+      <w:r>
+        <w:rPr>
+          <w:b/>
+          <w:bCs/>
+        </w:rPr>
+        <w:lastRenderedPageBreak/>
+        <w:t>06 de Outubro de 2025</w:t>
+      </w:r>
+      <w:r>
+        <w:br/>
+        <w:t>As atividades do dia estiveram voltadas à estruturação de informações relacionadas aos preços dos produtos cadastrados.</w:t>
+      </w:r>
+    </w:p>
+    <w:p>
+      <w:r>
+        <w:rPr>
+          <w:b/>
+          <w:bCs/>
+        </w:rPr>
+        <w:t>Tópicos Principais:</w:t>
+      </w:r>
+      <w:r>
+        <w:br/>
+        <w:t>Tabela de Preços – Camisetas:</w:t>
+      </w:r>
+      <w:r>
+        <w:br/>
+        <w:t> - Criação da estrutura inicial da tabela de preços referente à categoria "Camisetas".</w:t>
+      </w:r>
+      <w:r>
+        <w:br/>
+        <w:t> - Padronização dos dados inseridos no arquivo correspondente.</w:t>
+      </w:r>
+    </w:p>
+    <w:p/>
+    <w:p/>
+    <w:p>
+      <w:r>
+        <w:rPr>
+          <w:b/>
+          <w:bCs/>
+        </w:rPr>
+        <w:t>07 de Outubro de 2025</w:t>
+      </w:r>
+      <w:r>
+        <w:br/>
+        <w:t>Dando continuidade ao trabalho anterior, foi criada mais uma tabela específica para outra categoria de produto.</w:t>
+      </w:r>
+    </w:p>
+    <w:p>
+      <w:r>
+        <w:rPr>
+          <w:b/>
+          <w:bCs/>
+        </w:rPr>
+        <w:t>Tópicos Principais:</w:t>
+      </w:r>
+      <w:r>
+        <w:br/>
+        <w:t>Tabela de Preços – Agendas:</w:t>
+      </w:r>
+      <w:r>
+        <w:br/>
+        <w:t>    - Criação e preenchimento da tabela de preços para a categoria "Agendas".</w:t>
+      </w:r>
+      <w:r>
+        <w:br/>
+        <w:t>    - Ajustes de nomenclaturas e verificação de consistência com os dados anteriores.</w:t>
+      </w:r>
+    </w:p>
+    <w:p/>
+    <w:p/>
+    <w:p/>
+    <w:p/>
+    <w:p/>
+    <w:p/>
+    <w:p/>
+    <w:p/>
+    <w:p/>
+    <w:p/>
+    <w:p/>
+    <w:p/>
+    <w:p/>
+    <w:p/>
+    <w:p>
+      <w:r>
+        <w:rPr>
+          <w:b/>
+          <w:bCs/>
+        </w:rPr>
+        <w:lastRenderedPageBreak/>
+        <w:t>08 de Outubro de 2025</w:t>
+      </w:r>
+      <w:r>
+        <w:br/>
+        <w:t>As tarefas realizadas buscaram padronizar o layout visual das categorias, aprimorar a acessibilidade do site e revisar a organização do código.</w:t>
+      </w:r>
+    </w:p>
+    <w:p>
+      <w:r>
+        <w:rPr>
+          <w:b/>
+          <w:bCs/>
+        </w:rPr>
+        <w:t>Tópicos Principais:</w:t>
+      </w:r>
+    </w:p>
+    <w:p>
+      <w:r>
+        <w:t>Padronização de Layout:</w:t>
+      </w:r>
+      <w:r>
+        <w:br/>
+        <w:t>    - Atualização da estrutura visual de categorias específicas, com adição de nomes e descrições nas imagens.</w:t>
+      </w:r>
+      <w:r>
+        <w:br/>
+        <w:t>    - Inserção de tags HTML (div) para futura manipulação via CSS.</w:t>
+      </w:r>
+    </w:p>
+    <w:p>
+      <w:r>
+        <w:rPr>
+          <w:b/>
+          <w:bCs/>
+        </w:rPr>
+        <w:t>Categorias Atualizadas:</w:t>
+      </w:r>
+      <w:r>
+        <w:br/>
+        <w:t>    • Copos e Garrafas</w:t>
+      </w:r>
+      <w:r>
+        <w:br/>
+        <w:t>    • Camisas-Bebê</w:t>
+      </w:r>
+      <w:r>
+        <w:br/>
+        <w:t>    • Almofadas e Azulejos</w:t>
+      </w:r>
+      <w:r>
+        <w:br/>
+        <w:t>    • Mochilas e Toalhinhas</w:t>
+      </w:r>
+      <w:r>
+        <w:br/>
+        <w:t>    • Estojos</w:t>
+      </w:r>
+      <w:r>
+        <w:br/>
+        <w:t>    • Bloquinho de Notas</w:t>
+      </w:r>
+      <w:r>
+        <w:br/>
+        <w:t>    • Canecas</w:t>
+      </w:r>
+      <w:r>
+        <w:br/>
+        <w:t>    • Agenda</w:t>
+      </w:r>
+      <w:r>
+        <w:br/>
+        <w:t>    • Camisas (geral)</w:t>
+      </w:r>
+    </w:p>
+    <w:p>
+      <w:r>
+        <w:t>Acessibilidade e Navegação:</w:t>
+      </w:r>
+      <w:r>
+        <w:br/>
+        <w:t>    - Inserção de botões de navegação nas páginas de produto.</w:t>
+      </w:r>
+      <w:r>
+        <w:br/>
+        <w:t>    - Criação de uma página dedicada à acessibilidade.</w:t>
+      </w:r>
+    </w:p>
+    <w:p>
+      <w:r>
+        <w:t>Organização do Código:</w:t>
+      </w:r>
+      <w:r>
+        <w:br/>
+        <w:t>    - Inserção de cabeçalhos semânticos no HTML.</w:t>
+      </w:r>
+      <w:r>
+        <w:br/>
+        <w:t>    - Reorganização de elementos estruturais (div) e melhoria geral da leitura do código.</w:t>
+      </w:r>
+      <w:r>
+        <w:t xml:space="preserve"> </w:t>
+      </w:r>
+    </w:p>
+    <w:p>
+      <w:r>
+        <w:t>Documentação e Conteúdo:</w:t>
+      </w:r>
+      <w:r>
+        <w:br/>
+        <w:t>    - Atualização do arquivo README.md no repositório GitHub.</w:t>
+      </w:r>
+      <w:r>
+        <w:br/>
+        <w:t>    - Revisão e modificação de descrições de produtos na categoria "Agendas".</w:t>
+      </w:r>
+    </w:p>
+    <w:p/>
     <w:sectPr>
       <w:pgSz w:w="11906" w:h="16838"/>
       <w:pgMar w:top="1440" w:right="1440" w:bottom="1440" w:left="1440" w:header="708" w:footer="708" w:gutter="0"/>
@@ -23,6 +539,1141 @@
     </w:sectPr>
   </w:body>
 </w:document>
+</file>
+
+<file path=word/endnotes.xml><?xml version="1.0" encoding="utf-8"?>
+<w:endnotes xmlns:wpc="http://schemas.microsoft.com/office/word/2010/wordprocessingCanvas" xmlns:cx="http://schemas.microsoft.com/office/drawing/2014/chartex" xmlns:cx1="http://schemas.microsoft.com/office/drawing/2015/9/8/chartex" xmlns:cx2="http://schemas.microsoft.com/office/drawing/2015/10/21/chartex" xmlns:cx3="http://schemas.microsoft.com/office/drawing/2016/5/9/chartex" xmlns:cx4="http://schemas.microsoft.com/office/drawing/2016/5/10/chartex" xmlns:cx5="http://schemas.microsoft.com/office/drawing/2016/5/11/chartex" xmlns:cx6="http://schemas.microsoft.com/office/drawing/2016/5/12/chartex" xmlns:cx7="http://schemas.microsoft.com/office/drawing/2016/5/13/chartex" xmlns:cx8="http://schemas.microsoft.com/office/drawing/2016/5/14/chartex" xmlns:mc="http://schemas.openxmlformats.org/markup-compatibility/2006" xmlns:aink="http://schemas.microsoft.com/office/drawing/2016/ink" xmlns:am3d="http://schemas.microsoft.com/office/drawing/2017/model3d" xmlns:o="urn:schemas-microsoft-com:office:office" xmlns:oel="http://schemas.microsoft.com/office/2019/extlst" xmlns:r="http://schemas.openxmlformats.org/officeDocument/2006/relationships" xmlns:m="http://schemas.openxmlformats.org/officeDocument/2006/math" xmlns:v="urn:schemas-microsoft-com:vml" xmlns:wp14="http://schemas.microsoft.com/office/word/2010/wordprocessingDrawing" xmlns:wp="http://schemas.openxmlformats.org/drawingml/2006/wordprocessingDrawing" xmlns:w10="urn:schemas-microsoft-com:office:word" xmlns:w="http://schemas.openxmlformats.org/wordprocessingml/2006/main" xmlns:w14="http://schemas.microsoft.com/office/word/2010/wordml" xmlns:w15="http://schemas.microsoft.com/office/word/2012/wordml" xmlns:w16cex="http://schemas.microsoft.com/office/word/2018/wordml/cex" xmlns:w16cid="http://schemas.microsoft.com/office/word/2016/wordml/cid" xmlns:w16="http://schemas.microsoft.com/office/word/2018/wordml" xmlns:w16du="http://schemas.microsoft.com/office/word/2023/wordml/word16du" xmlns:w16sdtdh="http://schemas.microsoft.com/office/word/2020/wordml/sdtdatahash" xmlns:w16sdtfl="http://schemas.microsoft.com/office/word/2024/wordml/sdtformatlock" xmlns:w16se="http://schemas.microsoft.com/office/word/2015/wordml/symex" xmlns:wpg="http://schemas.microsoft.com/office/word/2010/wordprocessingGroup" xmlns:wpi="http://schemas.microsoft.com/office/word/2010/wordprocessingInk" xmlns:wne="http://schemas.microsoft.com/office/word/2006/wordml" xmlns:wps="http://schemas.microsoft.com/office/word/2010/wordprocessingShape" mc:Ignorable="w14 w15 w16se w16cid w16 w16cex w16sdtdh w16sdtfl w16du wp14">
+  <w:endnote w:type="separator" w:id="-1">
+    <w:p>
+      <w:pPr>
+        <w:spacing w:after="0" w:line="240" w:lineRule="auto"/>
+      </w:pPr>
+      <w:r>
+        <w:separator/>
+      </w:r>
+    </w:p>
+  </w:endnote>
+  <w:endnote w:type="continuationSeparator" w:id="0">
+    <w:p>
+      <w:pPr>
+        <w:spacing w:after="0" w:line="240" w:lineRule="auto"/>
+      </w:pPr>
+      <w:r>
+        <w:continuationSeparator/>
+      </w:r>
+    </w:p>
+  </w:endnote>
+</w:endnotes>
+</file>
+
+<file path=word/footnotes.xml><?xml version="1.0" encoding="utf-8"?>
+<w:footnotes xmlns:wpc="http://schemas.microsoft.com/office/word/2010/wordprocessingCanvas" xmlns:cx="http://schemas.microsoft.com/office/drawing/2014/chartex" xmlns:cx1="http://schemas.microsoft.com/office/drawing/2015/9/8/chartex" xmlns:cx2="http://schemas.microsoft.com/office/drawing/2015/10/21/chartex" xmlns:cx3="http://schemas.microsoft.com/office/drawing/2016/5/9/chartex" xmlns:cx4="http://schemas.microsoft.com/office/drawing/2016/5/10/chartex" xmlns:cx5="http://schemas.microsoft.com/office/drawing/2016/5/11/chartex" xmlns:cx6="http://schemas.microsoft.com/office/drawing/2016/5/12/chartex" xmlns:cx7="http://schemas.microsoft.com/office/drawing/2016/5/13/chartex" xmlns:cx8="http://schemas.microsoft.com/office/drawing/2016/5/14/chartex" xmlns:mc="http://schemas.openxmlformats.org/markup-compatibility/2006" xmlns:aink="http://schemas.microsoft.com/office/drawing/2016/ink" xmlns:am3d="http://schemas.microsoft.com/office/drawing/2017/model3d" xmlns:o="urn:schemas-microsoft-com:office:office" xmlns:oel="http://schemas.microsoft.com/office/2019/extlst" xmlns:r="http://schemas.openxmlformats.org/officeDocument/2006/relationships" xmlns:m="http://schemas.openxmlformats.org/officeDocument/2006/math" xmlns:v="urn:schemas-microsoft-com:vml" xmlns:wp14="http://schemas.microsoft.com/office/word/2010/wordprocessingDrawing" xmlns:wp="http://schemas.openxmlformats.org/drawingml/2006/wordprocessingDrawing" xmlns:w10="urn:schemas-microsoft-com:office:word" xmlns:w="http://schemas.openxmlformats.org/wordprocessingml/2006/main" xmlns:w14="http://schemas.microsoft.com/office/word/2010/wordml" xmlns:w15="http://schemas.microsoft.com/office/word/2012/wordml" xmlns:w16cex="http://schemas.microsoft.com/office/word/2018/wordml/cex" xmlns:w16cid="http://schemas.microsoft.com/office/word/2016/wordml/cid" xmlns:w16="http://schemas.microsoft.com/office/word/2018/wordml" xmlns:w16du="http://schemas.microsoft.com/office/word/2023/wordml/word16du" xmlns:w16sdtdh="http://schemas.microsoft.com/office/word/2020/wordml/sdtdatahash" xmlns:w16sdtfl="http://schemas.microsoft.com/office/word/2024/wordml/sdtformatlock" xmlns:w16se="http://schemas.microsoft.com/office/word/2015/wordml/symex" xmlns:wpg="http://schemas.microsoft.com/office/word/2010/wordprocessingGroup" xmlns:wpi="http://schemas.microsoft.com/office/word/2010/wordprocessingInk" xmlns:wne="http://schemas.microsoft.com/office/word/2006/wordml" xmlns:wps="http://schemas.microsoft.com/office/word/2010/wordprocessingShape" mc:Ignorable="w14 w15 w16se w16cid w16 w16cex w16sdtdh w16sdtfl w16du wp14">
+  <w:footnote w:type="separator" w:id="-1">
+    <w:p>
+      <w:pPr>
+        <w:spacing w:after="0" w:line="240" w:lineRule="auto"/>
+      </w:pPr>
+      <w:r>
+        <w:separator/>
+      </w:r>
+    </w:p>
+  </w:footnote>
+  <w:footnote w:type="continuationSeparator" w:id="0">
+    <w:p>
+      <w:pPr>
+        <w:spacing w:after="0" w:line="240" w:lineRule="auto"/>
+      </w:pPr>
+      <w:r>
+        <w:continuationSeparator/>
+      </w:r>
+    </w:p>
+  </w:footnote>
+</w:footnotes>
+</file>
+
+<file path=word/numbering.xml><?xml version="1.0" encoding="utf-8"?>
+<w:numbering xmlns:wpc="http://schemas.microsoft.com/office/word/2010/wordprocessingCanvas" xmlns:cx="http://schemas.microsoft.com/office/drawing/2014/chartex" xmlns:cx1="http://schemas.microsoft.com/office/drawing/2015/9/8/chartex" xmlns:cx2="http://schemas.microsoft.com/office/drawing/2015/10/21/chartex" xmlns:cx3="http://schemas.microsoft.com/office/drawing/2016/5/9/chartex" xmlns:cx4="http://schemas.microsoft.com/office/drawing/2016/5/10/chartex" xmlns:cx5="http://schemas.microsoft.com/office/drawing/2016/5/11/chartex" xmlns:cx6="http://schemas.microsoft.com/office/drawing/2016/5/12/chartex" xmlns:cx7="http://schemas.microsoft.com/office/drawing/2016/5/13/chartex" xmlns:cx8="http://schemas.microsoft.com/office/drawing/2016/5/14/chartex" xmlns:mc="http://schemas.openxmlformats.org/markup-compatibility/2006" xmlns:aink="http://schemas.microsoft.com/office/drawing/2016/ink" xmlns:am3d="http://schemas.microsoft.com/office/drawing/2017/model3d" xmlns:o="urn:schemas-microsoft-com:office:office" xmlns:oel="http://schemas.microsoft.com/office/2019/extlst" xmlns:r="http://schemas.openxmlformats.org/officeDocument/2006/relationships" xmlns:m="http://schemas.openxmlformats.org/officeDocument/2006/math" xmlns:v="urn:schemas-microsoft-com:vml" xmlns:wp14="http://schemas.microsoft.com/office/word/2010/wordprocessingDrawing" xmlns:wp="http://schemas.openxmlformats.org/drawingml/2006/wordprocessingDrawing" xmlns:w10="urn:schemas-microsoft-com:office:word" xmlns:w="http://schemas.openxmlformats.org/wordprocessingml/2006/main" xmlns:w14="http://schemas.microsoft.com/office/word/2010/wordml" xmlns:w15="http://schemas.microsoft.com/office/word/2012/wordml" xmlns:w16cex="http://schemas.microsoft.com/office/word/2018/wordml/cex" xmlns:w16cid="http://schemas.microsoft.com/office/word/2016/wordml/cid" xmlns:w16="http://schemas.microsoft.com/office/word/2018/wordml" xmlns:w16du="http://schemas.microsoft.com/office/word/2023/wordml/word16du" xmlns:w16sdtdh="http://schemas.microsoft.com/office/word/2020/wordml/sdtdatahash" xmlns:w16sdtfl="http://schemas.microsoft.com/office/word/2024/wordml/sdtformatlock" xmlns:w16se="http://schemas.microsoft.com/office/word/2015/wordml/symex" xmlns:wpg="http://schemas.microsoft.com/office/word/2010/wordprocessingGroup" xmlns:wpi="http://schemas.microsoft.com/office/word/2010/wordprocessingInk" xmlns:wne="http://schemas.microsoft.com/office/word/2006/wordml" xmlns:wps="http://schemas.microsoft.com/office/word/2010/wordprocessingShape" mc:Ignorable="w14 w15 w16se w16cid w16 w16cex w16sdtdh w16sdtfl w16du wp14">
+  <w:abstractNum w:abstractNumId="0" w15:restartNumberingAfterBreak="0">
+    <w:nsid w:val="011B0D0E"/>
+    <w:multiLevelType w:val="hybridMultilevel"/>
+    <w:tmpl w:val="25E06C16"/>
+    <w:lvl w:ilvl="0" w:tplc="04160001">
+      <w:start w:val="1"/>
+      <w:numFmt w:val="bullet"/>
+      <w:lvlText w:val=""/>
+      <w:lvlJc w:val="left"/>
+      <w:pPr>
+        <w:ind w:left="1440" w:hanging="360"/>
+      </w:pPr>
+      <w:rPr>
+        <w:rFonts w:ascii="Symbol" w:hAnsi="Symbol" w:hint="default"/>
+      </w:rPr>
+    </w:lvl>
+    <w:lvl w:ilvl="1" w:tplc="04160003" w:tentative="1">
+      <w:start w:val="1"/>
+      <w:numFmt w:val="bullet"/>
+      <w:lvlText w:val="o"/>
+      <w:lvlJc w:val="left"/>
+      <w:pPr>
+        <w:ind w:left="2160" w:hanging="360"/>
+      </w:pPr>
+      <w:rPr>
+        <w:rFonts w:ascii="Courier New" w:hAnsi="Courier New" w:cs="Courier New" w:hint="default"/>
+      </w:rPr>
+    </w:lvl>
+    <w:lvl w:ilvl="2" w:tplc="04160005" w:tentative="1">
+      <w:start w:val="1"/>
+      <w:numFmt w:val="bullet"/>
+      <w:lvlText w:val=""/>
+      <w:lvlJc w:val="left"/>
+      <w:pPr>
+        <w:ind w:left="2880" w:hanging="360"/>
+      </w:pPr>
+      <w:rPr>
+        <w:rFonts w:ascii="Wingdings" w:hAnsi="Wingdings" w:hint="default"/>
+      </w:rPr>
+    </w:lvl>
+    <w:lvl w:ilvl="3" w:tplc="04160001" w:tentative="1">
+      <w:start w:val="1"/>
+      <w:numFmt w:val="bullet"/>
+      <w:lvlText w:val=""/>
+      <w:lvlJc w:val="left"/>
+      <w:pPr>
+        <w:ind w:left="3600" w:hanging="360"/>
+      </w:pPr>
+      <w:rPr>
+        <w:rFonts w:ascii="Symbol" w:hAnsi="Symbol" w:hint="default"/>
+      </w:rPr>
+    </w:lvl>
+    <w:lvl w:ilvl="4" w:tplc="04160003" w:tentative="1">
+      <w:start w:val="1"/>
+      <w:numFmt w:val="bullet"/>
+      <w:lvlText w:val="o"/>
+      <w:lvlJc w:val="left"/>
+      <w:pPr>
+        <w:ind w:left="4320" w:hanging="360"/>
+      </w:pPr>
+      <w:rPr>
+        <w:rFonts w:ascii="Courier New" w:hAnsi="Courier New" w:cs="Courier New" w:hint="default"/>
+      </w:rPr>
+    </w:lvl>
+    <w:lvl w:ilvl="5" w:tplc="04160005" w:tentative="1">
+      <w:start w:val="1"/>
+      <w:numFmt w:val="bullet"/>
+      <w:lvlText w:val=""/>
+      <w:lvlJc w:val="left"/>
+      <w:pPr>
+        <w:ind w:left="5040" w:hanging="360"/>
+      </w:pPr>
+      <w:rPr>
+        <w:rFonts w:ascii="Wingdings" w:hAnsi="Wingdings" w:hint="default"/>
+      </w:rPr>
+    </w:lvl>
+    <w:lvl w:ilvl="6" w:tplc="04160001" w:tentative="1">
+      <w:start w:val="1"/>
+      <w:numFmt w:val="bullet"/>
+      <w:lvlText w:val=""/>
+      <w:lvlJc w:val="left"/>
+      <w:pPr>
+        <w:ind w:left="5760" w:hanging="360"/>
+      </w:pPr>
+      <w:rPr>
+        <w:rFonts w:ascii="Symbol" w:hAnsi="Symbol" w:hint="default"/>
+      </w:rPr>
+    </w:lvl>
+    <w:lvl w:ilvl="7" w:tplc="04160003" w:tentative="1">
+      <w:start w:val="1"/>
+      <w:numFmt w:val="bullet"/>
+      <w:lvlText w:val="o"/>
+      <w:lvlJc w:val="left"/>
+      <w:pPr>
+        <w:ind w:left="6480" w:hanging="360"/>
+      </w:pPr>
+      <w:rPr>
+        <w:rFonts w:ascii="Courier New" w:hAnsi="Courier New" w:cs="Courier New" w:hint="default"/>
+      </w:rPr>
+    </w:lvl>
+    <w:lvl w:ilvl="8" w:tplc="04160005" w:tentative="1">
+      <w:start w:val="1"/>
+      <w:numFmt w:val="bullet"/>
+      <w:lvlText w:val=""/>
+      <w:lvlJc w:val="left"/>
+      <w:pPr>
+        <w:ind w:left="7200" w:hanging="360"/>
+      </w:pPr>
+      <w:rPr>
+        <w:rFonts w:ascii="Wingdings" w:hAnsi="Wingdings" w:hint="default"/>
+      </w:rPr>
+    </w:lvl>
+  </w:abstractNum>
+  <w:abstractNum w:abstractNumId="1" w15:restartNumberingAfterBreak="0">
+    <w:nsid w:val="0A0E5A01"/>
+    <w:multiLevelType w:val="hybridMultilevel"/>
+    <w:tmpl w:val="20747800"/>
+    <w:lvl w:ilvl="0" w:tplc="04160003">
+      <w:start w:val="1"/>
+      <w:numFmt w:val="bullet"/>
+      <w:lvlText w:val="o"/>
+      <w:lvlJc w:val="left"/>
+      <w:pPr>
+        <w:ind w:left="720" w:hanging="360"/>
+      </w:pPr>
+      <w:rPr>
+        <w:rFonts w:ascii="Courier New" w:hAnsi="Courier New" w:cs="Courier New" w:hint="default"/>
+      </w:rPr>
+    </w:lvl>
+    <w:lvl w:ilvl="1" w:tplc="04160003" w:tentative="1">
+      <w:start w:val="1"/>
+      <w:numFmt w:val="bullet"/>
+      <w:lvlText w:val="o"/>
+      <w:lvlJc w:val="left"/>
+      <w:pPr>
+        <w:ind w:left="1440" w:hanging="360"/>
+      </w:pPr>
+      <w:rPr>
+        <w:rFonts w:ascii="Courier New" w:hAnsi="Courier New" w:cs="Courier New" w:hint="default"/>
+      </w:rPr>
+    </w:lvl>
+    <w:lvl w:ilvl="2" w:tplc="04160005" w:tentative="1">
+      <w:start w:val="1"/>
+      <w:numFmt w:val="bullet"/>
+      <w:lvlText w:val=""/>
+      <w:lvlJc w:val="left"/>
+      <w:pPr>
+        <w:ind w:left="2160" w:hanging="360"/>
+      </w:pPr>
+      <w:rPr>
+        <w:rFonts w:ascii="Wingdings" w:hAnsi="Wingdings" w:hint="default"/>
+      </w:rPr>
+    </w:lvl>
+    <w:lvl w:ilvl="3" w:tplc="04160001" w:tentative="1">
+      <w:start w:val="1"/>
+      <w:numFmt w:val="bullet"/>
+      <w:lvlText w:val=""/>
+      <w:lvlJc w:val="left"/>
+      <w:pPr>
+        <w:ind w:left="2880" w:hanging="360"/>
+      </w:pPr>
+      <w:rPr>
+        <w:rFonts w:ascii="Symbol" w:hAnsi="Symbol" w:hint="default"/>
+      </w:rPr>
+    </w:lvl>
+    <w:lvl w:ilvl="4" w:tplc="04160003" w:tentative="1">
+      <w:start w:val="1"/>
+      <w:numFmt w:val="bullet"/>
+      <w:lvlText w:val="o"/>
+      <w:lvlJc w:val="left"/>
+      <w:pPr>
+        <w:ind w:left="3600" w:hanging="360"/>
+      </w:pPr>
+      <w:rPr>
+        <w:rFonts w:ascii="Courier New" w:hAnsi="Courier New" w:cs="Courier New" w:hint="default"/>
+      </w:rPr>
+    </w:lvl>
+    <w:lvl w:ilvl="5" w:tplc="04160005" w:tentative="1">
+      <w:start w:val="1"/>
+      <w:numFmt w:val="bullet"/>
+      <w:lvlText w:val=""/>
+      <w:lvlJc w:val="left"/>
+      <w:pPr>
+        <w:ind w:left="4320" w:hanging="360"/>
+      </w:pPr>
+      <w:rPr>
+        <w:rFonts w:ascii="Wingdings" w:hAnsi="Wingdings" w:hint="default"/>
+      </w:rPr>
+    </w:lvl>
+    <w:lvl w:ilvl="6" w:tplc="04160001" w:tentative="1">
+      <w:start w:val="1"/>
+      <w:numFmt w:val="bullet"/>
+      <w:lvlText w:val=""/>
+      <w:lvlJc w:val="left"/>
+      <w:pPr>
+        <w:ind w:left="5040" w:hanging="360"/>
+      </w:pPr>
+      <w:rPr>
+        <w:rFonts w:ascii="Symbol" w:hAnsi="Symbol" w:hint="default"/>
+      </w:rPr>
+    </w:lvl>
+    <w:lvl w:ilvl="7" w:tplc="04160003" w:tentative="1">
+      <w:start w:val="1"/>
+      <w:numFmt w:val="bullet"/>
+      <w:lvlText w:val="o"/>
+      <w:lvlJc w:val="left"/>
+      <w:pPr>
+        <w:ind w:left="5760" w:hanging="360"/>
+      </w:pPr>
+      <w:rPr>
+        <w:rFonts w:ascii="Courier New" w:hAnsi="Courier New" w:cs="Courier New" w:hint="default"/>
+      </w:rPr>
+    </w:lvl>
+    <w:lvl w:ilvl="8" w:tplc="04160005" w:tentative="1">
+      <w:start w:val="1"/>
+      <w:numFmt w:val="bullet"/>
+      <w:lvlText w:val=""/>
+      <w:lvlJc w:val="left"/>
+      <w:pPr>
+        <w:ind w:left="6480" w:hanging="360"/>
+      </w:pPr>
+      <w:rPr>
+        <w:rFonts w:ascii="Wingdings" w:hAnsi="Wingdings" w:hint="default"/>
+      </w:rPr>
+    </w:lvl>
+  </w:abstractNum>
+  <w:abstractNum w:abstractNumId="2" w15:restartNumberingAfterBreak="0">
+    <w:nsid w:val="0B7951C2"/>
+    <w:multiLevelType w:val="hybridMultilevel"/>
+    <w:tmpl w:val="8EF02CB0"/>
+    <w:lvl w:ilvl="0" w:tplc="04160001">
+      <w:start w:val="1"/>
+      <w:numFmt w:val="bullet"/>
+      <w:lvlText w:val=""/>
+      <w:lvlJc w:val="left"/>
+      <w:pPr>
+        <w:ind w:left="1440" w:hanging="360"/>
+      </w:pPr>
+      <w:rPr>
+        <w:rFonts w:ascii="Symbol" w:hAnsi="Symbol" w:hint="default"/>
+      </w:rPr>
+    </w:lvl>
+    <w:lvl w:ilvl="1" w:tplc="04160003" w:tentative="1">
+      <w:start w:val="1"/>
+      <w:numFmt w:val="bullet"/>
+      <w:lvlText w:val="o"/>
+      <w:lvlJc w:val="left"/>
+      <w:pPr>
+        <w:ind w:left="2160" w:hanging="360"/>
+      </w:pPr>
+      <w:rPr>
+        <w:rFonts w:ascii="Courier New" w:hAnsi="Courier New" w:cs="Courier New" w:hint="default"/>
+      </w:rPr>
+    </w:lvl>
+    <w:lvl w:ilvl="2" w:tplc="04160005" w:tentative="1">
+      <w:start w:val="1"/>
+      <w:numFmt w:val="bullet"/>
+      <w:lvlText w:val=""/>
+      <w:lvlJc w:val="left"/>
+      <w:pPr>
+        <w:ind w:left="2880" w:hanging="360"/>
+      </w:pPr>
+      <w:rPr>
+        <w:rFonts w:ascii="Wingdings" w:hAnsi="Wingdings" w:hint="default"/>
+      </w:rPr>
+    </w:lvl>
+    <w:lvl w:ilvl="3" w:tplc="04160001" w:tentative="1">
+      <w:start w:val="1"/>
+      <w:numFmt w:val="bullet"/>
+      <w:lvlText w:val=""/>
+      <w:lvlJc w:val="left"/>
+      <w:pPr>
+        <w:ind w:left="3600" w:hanging="360"/>
+      </w:pPr>
+      <w:rPr>
+        <w:rFonts w:ascii="Symbol" w:hAnsi="Symbol" w:hint="default"/>
+      </w:rPr>
+    </w:lvl>
+    <w:lvl w:ilvl="4" w:tplc="04160003" w:tentative="1">
+      <w:start w:val="1"/>
+      <w:numFmt w:val="bullet"/>
+      <w:lvlText w:val="o"/>
+      <w:lvlJc w:val="left"/>
+      <w:pPr>
+        <w:ind w:left="4320" w:hanging="360"/>
+      </w:pPr>
+      <w:rPr>
+        <w:rFonts w:ascii="Courier New" w:hAnsi="Courier New" w:cs="Courier New" w:hint="default"/>
+      </w:rPr>
+    </w:lvl>
+    <w:lvl w:ilvl="5" w:tplc="04160005" w:tentative="1">
+      <w:start w:val="1"/>
+      <w:numFmt w:val="bullet"/>
+      <w:lvlText w:val=""/>
+      <w:lvlJc w:val="left"/>
+      <w:pPr>
+        <w:ind w:left="5040" w:hanging="360"/>
+      </w:pPr>
+      <w:rPr>
+        <w:rFonts w:ascii="Wingdings" w:hAnsi="Wingdings" w:hint="default"/>
+      </w:rPr>
+    </w:lvl>
+    <w:lvl w:ilvl="6" w:tplc="04160001" w:tentative="1">
+      <w:start w:val="1"/>
+      <w:numFmt w:val="bullet"/>
+      <w:lvlText w:val=""/>
+      <w:lvlJc w:val="left"/>
+      <w:pPr>
+        <w:ind w:left="5760" w:hanging="360"/>
+      </w:pPr>
+      <w:rPr>
+        <w:rFonts w:ascii="Symbol" w:hAnsi="Symbol" w:hint="default"/>
+      </w:rPr>
+    </w:lvl>
+    <w:lvl w:ilvl="7" w:tplc="04160003" w:tentative="1">
+      <w:start w:val="1"/>
+      <w:numFmt w:val="bullet"/>
+      <w:lvlText w:val="o"/>
+      <w:lvlJc w:val="left"/>
+      <w:pPr>
+        <w:ind w:left="6480" w:hanging="360"/>
+      </w:pPr>
+      <w:rPr>
+        <w:rFonts w:ascii="Courier New" w:hAnsi="Courier New" w:cs="Courier New" w:hint="default"/>
+      </w:rPr>
+    </w:lvl>
+    <w:lvl w:ilvl="8" w:tplc="04160005" w:tentative="1">
+      <w:start w:val="1"/>
+      <w:numFmt w:val="bullet"/>
+      <w:lvlText w:val=""/>
+      <w:lvlJc w:val="left"/>
+      <w:pPr>
+        <w:ind w:left="7200" w:hanging="360"/>
+      </w:pPr>
+      <w:rPr>
+        <w:rFonts w:ascii="Wingdings" w:hAnsi="Wingdings" w:hint="default"/>
+      </w:rPr>
+    </w:lvl>
+  </w:abstractNum>
+  <w:abstractNum w:abstractNumId="3" w15:restartNumberingAfterBreak="0">
+    <w:nsid w:val="0D3E3438"/>
+    <w:multiLevelType w:val="hybridMultilevel"/>
+    <w:tmpl w:val="EA208FF2"/>
+    <w:lvl w:ilvl="0" w:tplc="04160003">
+      <w:start w:val="1"/>
+      <w:numFmt w:val="bullet"/>
+      <w:lvlText w:val="o"/>
+      <w:lvlJc w:val="left"/>
+      <w:pPr>
+        <w:ind w:left="720" w:hanging="360"/>
+      </w:pPr>
+      <w:rPr>
+        <w:rFonts w:ascii="Courier New" w:hAnsi="Courier New" w:cs="Courier New" w:hint="default"/>
+      </w:rPr>
+    </w:lvl>
+    <w:lvl w:ilvl="1" w:tplc="04160003" w:tentative="1">
+      <w:start w:val="1"/>
+      <w:numFmt w:val="bullet"/>
+      <w:lvlText w:val="o"/>
+      <w:lvlJc w:val="left"/>
+      <w:pPr>
+        <w:ind w:left="1440" w:hanging="360"/>
+      </w:pPr>
+      <w:rPr>
+        <w:rFonts w:ascii="Courier New" w:hAnsi="Courier New" w:cs="Courier New" w:hint="default"/>
+      </w:rPr>
+    </w:lvl>
+    <w:lvl w:ilvl="2" w:tplc="04160005" w:tentative="1">
+      <w:start w:val="1"/>
+      <w:numFmt w:val="bullet"/>
+      <w:lvlText w:val=""/>
+      <w:lvlJc w:val="left"/>
+      <w:pPr>
+        <w:ind w:left="2160" w:hanging="360"/>
+      </w:pPr>
+      <w:rPr>
+        <w:rFonts w:ascii="Wingdings" w:hAnsi="Wingdings" w:hint="default"/>
+      </w:rPr>
+    </w:lvl>
+    <w:lvl w:ilvl="3" w:tplc="04160001" w:tentative="1">
+      <w:start w:val="1"/>
+      <w:numFmt w:val="bullet"/>
+      <w:lvlText w:val=""/>
+      <w:lvlJc w:val="left"/>
+      <w:pPr>
+        <w:ind w:left="2880" w:hanging="360"/>
+      </w:pPr>
+      <w:rPr>
+        <w:rFonts w:ascii="Symbol" w:hAnsi="Symbol" w:hint="default"/>
+      </w:rPr>
+    </w:lvl>
+    <w:lvl w:ilvl="4" w:tplc="04160003" w:tentative="1">
+      <w:start w:val="1"/>
+      <w:numFmt w:val="bullet"/>
+      <w:lvlText w:val="o"/>
+      <w:lvlJc w:val="left"/>
+      <w:pPr>
+        <w:ind w:left="3600" w:hanging="360"/>
+      </w:pPr>
+      <w:rPr>
+        <w:rFonts w:ascii="Courier New" w:hAnsi="Courier New" w:cs="Courier New" w:hint="default"/>
+      </w:rPr>
+    </w:lvl>
+    <w:lvl w:ilvl="5" w:tplc="04160005" w:tentative="1">
+      <w:start w:val="1"/>
+      <w:numFmt w:val="bullet"/>
+      <w:lvlText w:val=""/>
+      <w:lvlJc w:val="left"/>
+      <w:pPr>
+        <w:ind w:left="4320" w:hanging="360"/>
+      </w:pPr>
+      <w:rPr>
+        <w:rFonts w:ascii="Wingdings" w:hAnsi="Wingdings" w:hint="default"/>
+      </w:rPr>
+    </w:lvl>
+    <w:lvl w:ilvl="6" w:tplc="04160001" w:tentative="1">
+      <w:start w:val="1"/>
+      <w:numFmt w:val="bullet"/>
+      <w:lvlText w:val=""/>
+      <w:lvlJc w:val="left"/>
+      <w:pPr>
+        <w:ind w:left="5040" w:hanging="360"/>
+      </w:pPr>
+      <w:rPr>
+        <w:rFonts w:ascii="Symbol" w:hAnsi="Symbol" w:hint="default"/>
+      </w:rPr>
+    </w:lvl>
+    <w:lvl w:ilvl="7" w:tplc="04160003" w:tentative="1">
+      <w:start w:val="1"/>
+      <w:numFmt w:val="bullet"/>
+      <w:lvlText w:val="o"/>
+      <w:lvlJc w:val="left"/>
+      <w:pPr>
+        <w:ind w:left="5760" w:hanging="360"/>
+      </w:pPr>
+      <w:rPr>
+        <w:rFonts w:ascii="Courier New" w:hAnsi="Courier New" w:cs="Courier New" w:hint="default"/>
+      </w:rPr>
+    </w:lvl>
+    <w:lvl w:ilvl="8" w:tplc="04160005" w:tentative="1">
+      <w:start w:val="1"/>
+      <w:numFmt w:val="bullet"/>
+      <w:lvlText w:val=""/>
+      <w:lvlJc w:val="left"/>
+      <w:pPr>
+        <w:ind w:left="6480" w:hanging="360"/>
+      </w:pPr>
+      <w:rPr>
+        <w:rFonts w:ascii="Wingdings" w:hAnsi="Wingdings" w:hint="default"/>
+      </w:rPr>
+    </w:lvl>
+  </w:abstractNum>
+  <w:abstractNum w:abstractNumId="4" w15:restartNumberingAfterBreak="0">
+    <w:nsid w:val="0EEA6A0C"/>
+    <w:multiLevelType w:val="hybridMultilevel"/>
+    <w:tmpl w:val="5E6EFB34"/>
+    <w:lvl w:ilvl="0" w:tplc="04160003">
+      <w:start w:val="1"/>
+      <w:numFmt w:val="bullet"/>
+      <w:lvlText w:val="o"/>
+      <w:lvlJc w:val="left"/>
+      <w:pPr>
+        <w:ind w:left="1440" w:hanging="360"/>
+      </w:pPr>
+      <w:rPr>
+        <w:rFonts w:ascii="Courier New" w:hAnsi="Courier New" w:cs="Courier New" w:hint="default"/>
+      </w:rPr>
+    </w:lvl>
+    <w:lvl w:ilvl="1" w:tplc="04160003" w:tentative="1">
+      <w:start w:val="1"/>
+      <w:numFmt w:val="bullet"/>
+      <w:lvlText w:val="o"/>
+      <w:lvlJc w:val="left"/>
+      <w:pPr>
+        <w:ind w:left="2160" w:hanging="360"/>
+      </w:pPr>
+      <w:rPr>
+        <w:rFonts w:ascii="Courier New" w:hAnsi="Courier New" w:cs="Courier New" w:hint="default"/>
+      </w:rPr>
+    </w:lvl>
+    <w:lvl w:ilvl="2" w:tplc="04160005" w:tentative="1">
+      <w:start w:val="1"/>
+      <w:numFmt w:val="bullet"/>
+      <w:lvlText w:val=""/>
+      <w:lvlJc w:val="left"/>
+      <w:pPr>
+        <w:ind w:left="2880" w:hanging="360"/>
+      </w:pPr>
+      <w:rPr>
+        <w:rFonts w:ascii="Wingdings" w:hAnsi="Wingdings" w:hint="default"/>
+      </w:rPr>
+    </w:lvl>
+    <w:lvl w:ilvl="3" w:tplc="04160001" w:tentative="1">
+      <w:start w:val="1"/>
+      <w:numFmt w:val="bullet"/>
+      <w:lvlText w:val=""/>
+      <w:lvlJc w:val="left"/>
+      <w:pPr>
+        <w:ind w:left="3600" w:hanging="360"/>
+      </w:pPr>
+      <w:rPr>
+        <w:rFonts w:ascii="Symbol" w:hAnsi="Symbol" w:hint="default"/>
+      </w:rPr>
+    </w:lvl>
+    <w:lvl w:ilvl="4" w:tplc="04160003" w:tentative="1">
+      <w:start w:val="1"/>
+      <w:numFmt w:val="bullet"/>
+      <w:lvlText w:val="o"/>
+      <w:lvlJc w:val="left"/>
+      <w:pPr>
+        <w:ind w:left="4320" w:hanging="360"/>
+      </w:pPr>
+      <w:rPr>
+        <w:rFonts w:ascii="Courier New" w:hAnsi="Courier New" w:cs="Courier New" w:hint="default"/>
+      </w:rPr>
+    </w:lvl>
+    <w:lvl w:ilvl="5" w:tplc="04160005" w:tentative="1">
+      <w:start w:val="1"/>
+      <w:numFmt w:val="bullet"/>
+      <w:lvlText w:val=""/>
+      <w:lvlJc w:val="left"/>
+      <w:pPr>
+        <w:ind w:left="5040" w:hanging="360"/>
+      </w:pPr>
+      <w:rPr>
+        <w:rFonts w:ascii="Wingdings" w:hAnsi="Wingdings" w:hint="default"/>
+      </w:rPr>
+    </w:lvl>
+    <w:lvl w:ilvl="6" w:tplc="04160001" w:tentative="1">
+      <w:start w:val="1"/>
+      <w:numFmt w:val="bullet"/>
+      <w:lvlText w:val=""/>
+      <w:lvlJc w:val="left"/>
+      <w:pPr>
+        <w:ind w:left="5760" w:hanging="360"/>
+      </w:pPr>
+      <w:rPr>
+        <w:rFonts w:ascii="Symbol" w:hAnsi="Symbol" w:hint="default"/>
+      </w:rPr>
+    </w:lvl>
+    <w:lvl w:ilvl="7" w:tplc="04160003" w:tentative="1">
+      <w:start w:val="1"/>
+      <w:numFmt w:val="bullet"/>
+      <w:lvlText w:val="o"/>
+      <w:lvlJc w:val="left"/>
+      <w:pPr>
+        <w:ind w:left="6480" w:hanging="360"/>
+      </w:pPr>
+      <w:rPr>
+        <w:rFonts w:ascii="Courier New" w:hAnsi="Courier New" w:cs="Courier New" w:hint="default"/>
+      </w:rPr>
+    </w:lvl>
+    <w:lvl w:ilvl="8" w:tplc="04160005" w:tentative="1">
+      <w:start w:val="1"/>
+      <w:numFmt w:val="bullet"/>
+      <w:lvlText w:val=""/>
+      <w:lvlJc w:val="left"/>
+      <w:pPr>
+        <w:ind w:left="7200" w:hanging="360"/>
+      </w:pPr>
+      <w:rPr>
+        <w:rFonts w:ascii="Wingdings" w:hAnsi="Wingdings" w:hint="default"/>
+      </w:rPr>
+    </w:lvl>
+  </w:abstractNum>
+  <w:abstractNum w:abstractNumId="5" w15:restartNumberingAfterBreak="0">
+    <w:nsid w:val="157E3A2C"/>
+    <w:multiLevelType w:val="multilevel"/>
+    <w:tmpl w:val="EBD60F9A"/>
+    <w:lvl w:ilvl="0">
+      <w:start w:val="1"/>
+      <w:numFmt w:val="bullet"/>
+      <w:lvlText w:val=""/>
+      <w:lvlJc w:val="left"/>
+      <w:pPr>
+        <w:tabs>
+          <w:tab w:val="num" w:pos="720"/>
+        </w:tabs>
+        <w:ind w:left="720" w:hanging="360"/>
+      </w:pPr>
+      <w:rPr>
+        <w:rFonts w:ascii="Symbol" w:hAnsi="Symbol" w:hint="default"/>
+        <w:sz w:val="20"/>
+      </w:rPr>
+    </w:lvl>
+    <w:lvl w:ilvl="1" w:tentative="1">
+      <w:start w:val="1"/>
+      <w:numFmt w:val="bullet"/>
+      <w:lvlText w:val="o"/>
+      <w:lvlJc w:val="left"/>
+      <w:pPr>
+        <w:tabs>
+          <w:tab w:val="num" w:pos="1440"/>
+        </w:tabs>
+        <w:ind w:left="1440" w:hanging="360"/>
+      </w:pPr>
+      <w:rPr>
+        <w:rFonts w:ascii="Courier New" w:hAnsi="Courier New" w:hint="default"/>
+        <w:sz w:val="20"/>
+      </w:rPr>
+    </w:lvl>
+    <w:lvl w:ilvl="2" w:tentative="1">
+      <w:start w:val="1"/>
+      <w:numFmt w:val="bullet"/>
+      <w:lvlText w:val=""/>
+      <w:lvlJc w:val="left"/>
+      <w:pPr>
+        <w:tabs>
+          <w:tab w:val="num" w:pos="2160"/>
+        </w:tabs>
+        <w:ind w:left="2160" w:hanging="360"/>
+      </w:pPr>
+      <w:rPr>
+        <w:rFonts w:ascii="Wingdings" w:hAnsi="Wingdings" w:hint="default"/>
+        <w:sz w:val="20"/>
+      </w:rPr>
+    </w:lvl>
+    <w:lvl w:ilvl="3" w:tentative="1">
+      <w:start w:val="1"/>
+      <w:numFmt w:val="bullet"/>
+      <w:lvlText w:val=""/>
+      <w:lvlJc w:val="left"/>
+      <w:pPr>
+        <w:tabs>
+          <w:tab w:val="num" w:pos="2880"/>
+        </w:tabs>
+        <w:ind w:left="2880" w:hanging="360"/>
+      </w:pPr>
+      <w:rPr>
+        <w:rFonts w:ascii="Wingdings" w:hAnsi="Wingdings" w:hint="default"/>
+        <w:sz w:val="20"/>
+      </w:rPr>
+    </w:lvl>
+    <w:lvl w:ilvl="4" w:tentative="1">
+      <w:start w:val="1"/>
+      <w:numFmt w:val="bullet"/>
+      <w:lvlText w:val=""/>
+      <w:lvlJc w:val="left"/>
+      <w:pPr>
+        <w:tabs>
+          <w:tab w:val="num" w:pos="3600"/>
+        </w:tabs>
+        <w:ind w:left="3600" w:hanging="360"/>
+      </w:pPr>
+      <w:rPr>
+        <w:rFonts w:ascii="Wingdings" w:hAnsi="Wingdings" w:hint="default"/>
+        <w:sz w:val="20"/>
+      </w:rPr>
+    </w:lvl>
+    <w:lvl w:ilvl="5" w:tentative="1">
+      <w:start w:val="1"/>
+      <w:numFmt w:val="bullet"/>
+      <w:lvlText w:val=""/>
+      <w:lvlJc w:val="left"/>
+      <w:pPr>
+        <w:tabs>
+          <w:tab w:val="num" w:pos="4320"/>
+        </w:tabs>
+        <w:ind w:left="4320" w:hanging="360"/>
+      </w:pPr>
+      <w:rPr>
+        <w:rFonts w:ascii="Wingdings" w:hAnsi="Wingdings" w:hint="default"/>
+        <w:sz w:val="20"/>
+      </w:rPr>
+    </w:lvl>
+    <w:lvl w:ilvl="6" w:tentative="1">
+      <w:start w:val="1"/>
+      <w:numFmt w:val="bullet"/>
+      <w:lvlText w:val=""/>
+      <w:lvlJc w:val="left"/>
+      <w:pPr>
+        <w:tabs>
+          <w:tab w:val="num" w:pos="5040"/>
+        </w:tabs>
+        <w:ind w:left="5040" w:hanging="360"/>
+      </w:pPr>
+      <w:rPr>
+        <w:rFonts w:ascii="Wingdings" w:hAnsi="Wingdings" w:hint="default"/>
+        <w:sz w:val="20"/>
+      </w:rPr>
+    </w:lvl>
+    <w:lvl w:ilvl="7" w:tentative="1">
+      <w:start w:val="1"/>
+      <w:numFmt w:val="bullet"/>
+      <w:lvlText w:val=""/>
+      <w:lvlJc w:val="left"/>
+      <w:pPr>
+        <w:tabs>
+          <w:tab w:val="num" w:pos="5760"/>
+        </w:tabs>
+        <w:ind w:left="5760" w:hanging="360"/>
+      </w:pPr>
+      <w:rPr>
+        <w:rFonts w:ascii="Wingdings" w:hAnsi="Wingdings" w:hint="default"/>
+        <w:sz w:val="20"/>
+      </w:rPr>
+    </w:lvl>
+    <w:lvl w:ilvl="8" w:tentative="1">
+      <w:start w:val="1"/>
+      <w:numFmt w:val="bullet"/>
+      <w:lvlText w:val=""/>
+      <w:lvlJc w:val="left"/>
+      <w:pPr>
+        <w:tabs>
+          <w:tab w:val="num" w:pos="6480"/>
+        </w:tabs>
+        <w:ind w:left="6480" w:hanging="360"/>
+      </w:pPr>
+      <w:rPr>
+        <w:rFonts w:ascii="Wingdings" w:hAnsi="Wingdings" w:hint="default"/>
+        <w:sz w:val="20"/>
+      </w:rPr>
+    </w:lvl>
+  </w:abstractNum>
+  <w:abstractNum w:abstractNumId="6" w15:restartNumberingAfterBreak="0">
+    <w:nsid w:val="1DC701D2"/>
+    <w:multiLevelType w:val="hybridMultilevel"/>
+    <w:tmpl w:val="05027612"/>
+    <w:lvl w:ilvl="0" w:tplc="04160001">
+      <w:start w:val="1"/>
+      <w:numFmt w:val="bullet"/>
+      <w:lvlText w:val=""/>
+      <w:lvlJc w:val="left"/>
+      <w:pPr>
+        <w:ind w:left="1440" w:hanging="360"/>
+      </w:pPr>
+      <w:rPr>
+        <w:rFonts w:ascii="Symbol" w:hAnsi="Symbol" w:hint="default"/>
+      </w:rPr>
+    </w:lvl>
+    <w:lvl w:ilvl="1" w:tplc="04160003" w:tentative="1">
+      <w:start w:val="1"/>
+      <w:numFmt w:val="bullet"/>
+      <w:lvlText w:val="o"/>
+      <w:lvlJc w:val="left"/>
+      <w:pPr>
+        <w:ind w:left="2160" w:hanging="360"/>
+      </w:pPr>
+      <w:rPr>
+        <w:rFonts w:ascii="Courier New" w:hAnsi="Courier New" w:cs="Courier New" w:hint="default"/>
+      </w:rPr>
+    </w:lvl>
+    <w:lvl w:ilvl="2" w:tplc="04160005" w:tentative="1">
+      <w:start w:val="1"/>
+      <w:numFmt w:val="bullet"/>
+      <w:lvlText w:val=""/>
+      <w:lvlJc w:val="left"/>
+      <w:pPr>
+        <w:ind w:left="2880" w:hanging="360"/>
+      </w:pPr>
+      <w:rPr>
+        <w:rFonts w:ascii="Wingdings" w:hAnsi="Wingdings" w:hint="default"/>
+      </w:rPr>
+    </w:lvl>
+    <w:lvl w:ilvl="3" w:tplc="04160001" w:tentative="1">
+      <w:start w:val="1"/>
+      <w:numFmt w:val="bullet"/>
+      <w:lvlText w:val=""/>
+      <w:lvlJc w:val="left"/>
+      <w:pPr>
+        <w:ind w:left="3600" w:hanging="360"/>
+      </w:pPr>
+      <w:rPr>
+        <w:rFonts w:ascii="Symbol" w:hAnsi="Symbol" w:hint="default"/>
+      </w:rPr>
+    </w:lvl>
+    <w:lvl w:ilvl="4" w:tplc="04160003" w:tentative="1">
+      <w:start w:val="1"/>
+      <w:numFmt w:val="bullet"/>
+      <w:lvlText w:val="o"/>
+      <w:lvlJc w:val="left"/>
+      <w:pPr>
+        <w:ind w:left="4320" w:hanging="360"/>
+      </w:pPr>
+      <w:rPr>
+        <w:rFonts w:ascii="Courier New" w:hAnsi="Courier New" w:cs="Courier New" w:hint="default"/>
+      </w:rPr>
+    </w:lvl>
+    <w:lvl w:ilvl="5" w:tplc="04160005" w:tentative="1">
+      <w:start w:val="1"/>
+      <w:numFmt w:val="bullet"/>
+      <w:lvlText w:val=""/>
+      <w:lvlJc w:val="left"/>
+      <w:pPr>
+        <w:ind w:left="5040" w:hanging="360"/>
+      </w:pPr>
+      <w:rPr>
+        <w:rFonts w:ascii="Wingdings" w:hAnsi="Wingdings" w:hint="default"/>
+      </w:rPr>
+    </w:lvl>
+    <w:lvl w:ilvl="6" w:tplc="04160001" w:tentative="1">
+      <w:start w:val="1"/>
+      <w:numFmt w:val="bullet"/>
+      <w:lvlText w:val=""/>
+      <w:lvlJc w:val="left"/>
+      <w:pPr>
+        <w:ind w:left="5760" w:hanging="360"/>
+      </w:pPr>
+      <w:rPr>
+        <w:rFonts w:ascii="Symbol" w:hAnsi="Symbol" w:hint="default"/>
+      </w:rPr>
+    </w:lvl>
+    <w:lvl w:ilvl="7" w:tplc="04160003" w:tentative="1">
+      <w:start w:val="1"/>
+      <w:numFmt w:val="bullet"/>
+      <w:lvlText w:val="o"/>
+      <w:lvlJc w:val="left"/>
+      <w:pPr>
+        <w:ind w:left="6480" w:hanging="360"/>
+      </w:pPr>
+      <w:rPr>
+        <w:rFonts w:ascii="Courier New" w:hAnsi="Courier New" w:cs="Courier New" w:hint="default"/>
+      </w:rPr>
+    </w:lvl>
+    <w:lvl w:ilvl="8" w:tplc="04160005" w:tentative="1">
+      <w:start w:val="1"/>
+      <w:numFmt w:val="bullet"/>
+      <w:lvlText w:val=""/>
+      <w:lvlJc w:val="left"/>
+      <w:pPr>
+        <w:ind w:left="7200" w:hanging="360"/>
+      </w:pPr>
+      <w:rPr>
+        <w:rFonts w:ascii="Wingdings" w:hAnsi="Wingdings" w:hint="default"/>
+      </w:rPr>
+    </w:lvl>
+  </w:abstractNum>
+  <w:abstractNum w:abstractNumId="7" w15:restartNumberingAfterBreak="0">
+    <w:nsid w:val="1FBA5477"/>
+    <w:multiLevelType w:val="hybridMultilevel"/>
+    <w:tmpl w:val="28DA7ABA"/>
+    <w:lvl w:ilvl="0" w:tplc="04160003">
+      <w:start w:val="1"/>
+      <w:numFmt w:val="bullet"/>
+      <w:lvlText w:val="o"/>
+      <w:lvlJc w:val="left"/>
+      <w:pPr>
+        <w:ind w:left="720" w:hanging="360"/>
+      </w:pPr>
+      <w:rPr>
+        <w:rFonts w:ascii="Courier New" w:hAnsi="Courier New" w:cs="Courier New" w:hint="default"/>
+      </w:rPr>
+    </w:lvl>
+    <w:lvl w:ilvl="1" w:tplc="04160003" w:tentative="1">
+      <w:start w:val="1"/>
+      <w:numFmt w:val="bullet"/>
+      <w:lvlText w:val="o"/>
+      <w:lvlJc w:val="left"/>
+      <w:pPr>
+        <w:ind w:left="1440" w:hanging="360"/>
+      </w:pPr>
+      <w:rPr>
+        <w:rFonts w:ascii="Courier New" w:hAnsi="Courier New" w:cs="Courier New" w:hint="default"/>
+      </w:rPr>
+    </w:lvl>
+    <w:lvl w:ilvl="2" w:tplc="04160005" w:tentative="1">
+      <w:start w:val="1"/>
+      <w:numFmt w:val="bullet"/>
+      <w:lvlText w:val=""/>
+      <w:lvlJc w:val="left"/>
+      <w:pPr>
+        <w:ind w:left="2160" w:hanging="360"/>
+      </w:pPr>
+      <w:rPr>
+        <w:rFonts w:ascii="Wingdings" w:hAnsi="Wingdings" w:hint="default"/>
+      </w:rPr>
+    </w:lvl>
+    <w:lvl w:ilvl="3" w:tplc="04160001" w:tentative="1">
+      <w:start w:val="1"/>
+      <w:numFmt w:val="bullet"/>
+      <w:lvlText w:val=""/>
+      <w:lvlJc w:val="left"/>
+      <w:pPr>
+        <w:ind w:left="2880" w:hanging="360"/>
+      </w:pPr>
+      <w:rPr>
+        <w:rFonts w:ascii="Symbol" w:hAnsi="Symbol" w:hint="default"/>
+      </w:rPr>
+    </w:lvl>
+    <w:lvl w:ilvl="4" w:tplc="04160003" w:tentative="1">
+      <w:start w:val="1"/>
+      <w:numFmt w:val="bullet"/>
+      <w:lvlText w:val="o"/>
+      <w:lvlJc w:val="left"/>
+      <w:pPr>
+        <w:ind w:left="3600" w:hanging="360"/>
+      </w:pPr>
+      <w:rPr>
+        <w:rFonts w:ascii="Courier New" w:hAnsi="Courier New" w:cs="Courier New" w:hint="default"/>
+      </w:rPr>
+    </w:lvl>
+    <w:lvl w:ilvl="5" w:tplc="04160005" w:tentative="1">
+      <w:start w:val="1"/>
+      <w:numFmt w:val="bullet"/>
+      <w:lvlText w:val=""/>
+      <w:lvlJc w:val="left"/>
+      <w:pPr>
+        <w:ind w:left="4320" w:hanging="360"/>
+      </w:pPr>
+      <w:rPr>
+        <w:rFonts w:ascii="Wingdings" w:hAnsi="Wingdings" w:hint="default"/>
+      </w:rPr>
+    </w:lvl>
+    <w:lvl w:ilvl="6" w:tplc="04160001" w:tentative="1">
+      <w:start w:val="1"/>
+      <w:numFmt w:val="bullet"/>
+      <w:lvlText w:val=""/>
+      <w:lvlJc w:val="left"/>
+      <w:pPr>
+        <w:ind w:left="5040" w:hanging="360"/>
+      </w:pPr>
+      <w:rPr>
+        <w:rFonts w:ascii="Symbol" w:hAnsi="Symbol" w:hint="default"/>
+      </w:rPr>
+    </w:lvl>
+    <w:lvl w:ilvl="7" w:tplc="04160003" w:tentative="1">
+      <w:start w:val="1"/>
+      <w:numFmt w:val="bullet"/>
+      <w:lvlText w:val="o"/>
+      <w:lvlJc w:val="left"/>
+      <w:pPr>
+        <w:ind w:left="5760" w:hanging="360"/>
+      </w:pPr>
+      <w:rPr>
+        <w:rFonts w:ascii="Courier New" w:hAnsi="Courier New" w:cs="Courier New" w:hint="default"/>
+      </w:rPr>
+    </w:lvl>
+    <w:lvl w:ilvl="8" w:tplc="04160005" w:tentative="1">
+      <w:start w:val="1"/>
+      <w:numFmt w:val="bullet"/>
+      <w:lvlText w:val=""/>
+      <w:lvlJc w:val="left"/>
+      <w:pPr>
+        <w:ind w:left="6480" w:hanging="360"/>
+      </w:pPr>
+      <w:rPr>
+        <w:rFonts w:ascii="Wingdings" w:hAnsi="Wingdings" w:hint="default"/>
+      </w:rPr>
+    </w:lvl>
+  </w:abstractNum>
+  <w:abstractNum w:abstractNumId="8" w15:restartNumberingAfterBreak="0">
+    <w:nsid w:val="34BC4205"/>
+    <w:multiLevelType w:val="hybridMultilevel"/>
+    <w:tmpl w:val="74D0B44C"/>
+    <w:lvl w:ilvl="0" w:tplc="04160003">
+      <w:start w:val="1"/>
+      <w:numFmt w:val="bullet"/>
+      <w:lvlText w:val="o"/>
+      <w:lvlJc w:val="left"/>
+      <w:pPr>
+        <w:ind w:left="720" w:hanging="360"/>
+      </w:pPr>
+      <w:rPr>
+        <w:rFonts w:ascii="Courier New" w:hAnsi="Courier New" w:cs="Courier New" w:hint="default"/>
+      </w:rPr>
+    </w:lvl>
+    <w:lvl w:ilvl="1" w:tplc="04160003" w:tentative="1">
+      <w:start w:val="1"/>
+      <w:numFmt w:val="bullet"/>
+      <w:lvlText w:val="o"/>
+      <w:lvlJc w:val="left"/>
+      <w:pPr>
+        <w:ind w:left="1440" w:hanging="360"/>
+      </w:pPr>
+      <w:rPr>
+        <w:rFonts w:ascii="Courier New" w:hAnsi="Courier New" w:cs="Courier New" w:hint="default"/>
+      </w:rPr>
+    </w:lvl>
+    <w:lvl w:ilvl="2" w:tplc="04160005" w:tentative="1">
+      <w:start w:val="1"/>
+      <w:numFmt w:val="bullet"/>
+      <w:lvlText w:val=""/>
+      <w:lvlJc w:val="left"/>
+      <w:pPr>
+        <w:ind w:left="2160" w:hanging="360"/>
+      </w:pPr>
+      <w:rPr>
+        <w:rFonts w:ascii="Wingdings" w:hAnsi="Wingdings" w:hint="default"/>
+      </w:rPr>
+    </w:lvl>
+    <w:lvl w:ilvl="3" w:tplc="04160001" w:tentative="1">
+      <w:start w:val="1"/>
+      <w:numFmt w:val="bullet"/>
+      <w:lvlText w:val=""/>
+      <w:lvlJc w:val="left"/>
+      <w:pPr>
+        <w:ind w:left="2880" w:hanging="360"/>
+      </w:pPr>
+      <w:rPr>
+        <w:rFonts w:ascii="Symbol" w:hAnsi="Symbol" w:hint="default"/>
+      </w:rPr>
+    </w:lvl>
+    <w:lvl w:ilvl="4" w:tplc="04160003" w:tentative="1">
+      <w:start w:val="1"/>
+      <w:numFmt w:val="bullet"/>
+      <w:lvlText w:val="o"/>
+      <w:lvlJc w:val="left"/>
+      <w:pPr>
+        <w:ind w:left="3600" w:hanging="360"/>
+      </w:pPr>
+      <w:rPr>
+        <w:rFonts w:ascii="Courier New" w:hAnsi="Courier New" w:cs="Courier New" w:hint="default"/>
+      </w:rPr>
+    </w:lvl>
+    <w:lvl w:ilvl="5" w:tplc="04160005" w:tentative="1">
+      <w:start w:val="1"/>
+      <w:numFmt w:val="bullet"/>
+      <w:lvlText w:val=""/>
+      <w:lvlJc w:val="left"/>
+      <w:pPr>
+        <w:ind w:left="4320" w:hanging="360"/>
+      </w:pPr>
+      <w:rPr>
+        <w:rFonts w:ascii="Wingdings" w:hAnsi="Wingdings" w:hint="default"/>
+      </w:rPr>
+    </w:lvl>
+    <w:lvl w:ilvl="6" w:tplc="04160001" w:tentative="1">
+      <w:start w:val="1"/>
+      <w:numFmt w:val="bullet"/>
+      <w:lvlText w:val=""/>
+      <w:lvlJc w:val="left"/>
+      <w:pPr>
+        <w:ind w:left="5040" w:hanging="360"/>
+      </w:pPr>
+      <w:rPr>
+        <w:rFonts w:ascii="Symbol" w:hAnsi="Symbol" w:hint="default"/>
+      </w:rPr>
+    </w:lvl>
+    <w:lvl w:ilvl="7" w:tplc="04160003" w:tentative="1">
+      <w:start w:val="1"/>
+      <w:numFmt w:val="bullet"/>
+      <w:lvlText w:val="o"/>
+      <w:lvlJc w:val="left"/>
+      <w:pPr>
+        <w:ind w:left="5760" w:hanging="360"/>
+      </w:pPr>
+      <w:rPr>
+        <w:rFonts w:ascii="Courier New" w:hAnsi="Courier New" w:cs="Courier New" w:hint="default"/>
+      </w:rPr>
+    </w:lvl>
+    <w:lvl w:ilvl="8" w:tplc="04160005" w:tentative="1">
+      <w:start w:val="1"/>
+      <w:numFmt w:val="bullet"/>
+      <w:lvlText w:val=""/>
+      <w:lvlJc w:val="left"/>
+      <w:pPr>
+        <w:ind w:left="6480" w:hanging="360"/>
+      </w:pPr>
+      <w:rPr>
+        <w:rFonts w:ascii="Wingdings" w:hAnsi="Wingdings" w:hint="default"/>
+      </w:rPr>
+    </w:lvl>
+  </w:abstractNum>
+  <w:num w:numId="1" w16cid:durableId="1763336101">
+    <w:abstractNumId w:val="5"/>
+  </w:num>
+  <w:num w:numId="2" w16cid:durableId="629946144">
+    <w:abstractNumId w:val="2"/>
+  </w:num>
+  <w:num w:numId="3" w16cid:durableId="392311270">
+    <w:abstractNumId w:val="3"/>
+  </w:num>
+  <w:num w:numId="4" w16cid:durableId="788091036">
+    <w:abstractNumId w:val="8"/>
+  </w:num>
+  <w:num w:numId="5" w16cid:durableId="1821001099">
+    <w:abstractNumId w:val="6"/>
+  </w:num>
+  <w:num w:numId="6" w16cid:durableId="2126577694">
+    <w:abstractNumId w:val="7"/>
+  </w:num>
+  <w:num w:numId="7" w16cid:durableId="800656274">
+    <w:abstractNumId w:val="0"/>
+  </w:num>
+  <w:num w:numId="8" w16cid:durableId="1321229017">
+    <w:abstractNumId w:val="1"/>
+  </w:num>
+  <w:num w:numId="9" w16cid:durableId="1148788387">
+    <w:abstractNumId w:val="4"/>
+  </w:num>
+</w:numbering>
 </file>
 
 <file path=word/styles.xml><?xml version="1.0" encoding="utf-8"?>
@@ -426,11 +2077,11 @@
     <w:name w:val="Normal"/>
     <w:qFormat/>
   </w:style>
-  <w:style w:type="paragraph" w:styleId="Ttulo1">
+  <w:style w:type="paragraph" w:styleId="Heading1">
     <w:name w:val="heading 1"/>
     <w:basedOn w:val="Normal"/>
     <w:next w:val="Normal"/>
-    <w:link w:val="Ttulo1Char"/>
+    <w:link w:val="Heading1Char"/>
     <w:uiPriority w:val="9"/>
     <w:qFormat/>
     <w:rsid w:val="005B03F2"/>
@@ -447,11 +2098,11 @@
       <w:szCs w:val="40"/>
     </w:rPr>
   </w:style>
-  <w:style w:type="paragraph" w:styleId="Ttulo2">
+  <w:style w:type="paragraph" w:styleId="Heading2">
     <w:name w:val="heading 2"/>
     <w:basedOn w:val="Normal"/>
     <w:next w:val="Normal"/>
-    <w:link w:val="Ttulo2Char"/>
+    <w:link w:val="Heading2Char"/>
     <w:uiPriority w:val="9"/>
     <w:semiHidden/>
     <w:unhideWhenUsed/>
@@ -470,11 +2121,11 @@
       <w:szCs w:val="32"/>
     </w:rPr>
   </w:style>
-  <w:style w:type="paragraph" w:styleId="Ttulo3">
+  <w:style w:type="paragraph" w:styleId="Heading3">
     <w:name w:val="heading 3"/>
     <w:basedOn w:val="Normal"/>
     <w:next w:val="Normal"/>
-    <w:link w:val="Ttulo3Char"/>
+    <w:link w:val="Heading3Char"/>
     <w:uiPriority w:val="9"/>
     <w:semiHidden/>
     <w:unhideWhenUsed/>
@@ -493,11 +2144,11 @@
       <w:szCs w:val="28"/>
     </w:rPr>
   </w:style>
-  <w:style w:type="paragraph" w:styleId="Ttulo4">
+  <w:style w:type="paragraph" w:styleId="Heading4">
     <w:name w:val="heading 4"/>
     <w:basedOn w:val="Normal"/>
     <w:next w:val="Normal"/>
-    <w:link w:val="Ttulo4Char"/>
+    <w:link w:val="Heading4Char"/>
     <w:uiPriority w:val="9"/>
     <w:semiHidden/>
     <w:unhideWhenUsed/>
@@ -516,11 +2167,11 @@
       <w:color w:val="0F4761" w:themeColor="accent1" w:themeShade="BF"/>
     </w:rPr>
   </w:style>
-  <w:style w:type="paragraph" w:styleId="Ttulo5">
+  <w:style w:type="paragraph" w:styleId="Heading5">
     <w:name w:val="heading 5"/>
     <w:basedOn w:val="Normal"/>
     <w:next w:val="Normal"/>
-    <w:link w:val="Ttulo5Char"/>
+    <w:link w:val="Heading5Char"/>
     <w:uiPriority w:val="9"/>
     <w:semiHidden/>
     <w:unhideWhenUsed/>
@@ -537,11 +2188,11 @@
       <w:color w:val="0F4761" w:themeColor="accent1" w:themeShade="BF"/>
     </w:rPr>
   </w:style>
-  <w:style w:type="paragraph" w:styleId="Ttulo6">
+  <w:style w:type="paragraph" w:styleId="Heading6">
     <w:name w:val="heading 6"/>
     <w:basedOn w:val="Normal"/>
     <w:next w:val="Normal"/>
-    <w:link w:val="Ttulo6Char"/>
+    <w:link w:val="Heading6Char"/>
     <w:uiPriority w:val="9"/>
     <w:semiHidden/>
     <w:unhideWhenUsed/>
@@ -560,11 +2211,11 @@
       <w:color w:val="595959" w:themeColor="text1" w:themeTint="A6"/>
     </w:rPr>
   </w:style>
-  <w:style w:type="paragraph" w:styleId="Ttulo7">
+  <w:style w:type="paragraph" w:styleId="Heading7">
     <w:name w:val="heading 7"/>
     <w:basedOn w:val="Normal"/>
     <w:next w:val="Normal"/>
-    <w:link w:val="Ttulo7Char"/>
+    <w:link w:val="Heading7Char"/>
     <w:uiPriority w:val="9"/>
     <w:semiHidden/>
     <w:unhideWhenUsed/>
@@ -581,11 +2232,11 @@
       <w:color w:val="595959" w:themeColor="text1" w:themeTint="A6"/>
     </w:rPr>
   </w:style>
-  <w:style w:type="paragraph" w:styleId="Ttulo8">
+  <w:style w:type="paragraph" w:styleId="Heading8">
     <w:name w:val="heading 8"/>
     <w:basedOn w:val="Normal"/>
     <w:next w:val="Normal"/>
-    <w:link w:val="Ttulo8Char"/>
+    <w:link w:val="Heading8Char"/>
     <w:uiPriority w:val="9"/>
     <w:semiHidden/>
     <w:unhideWhenUsed/>
@@ -604,11 +2255,11 @@
       <w:color w:val="272727" w:themeColor="text1" w:themeTint="D8"/>
     </w:rPr>
   </w:style>
-  <w:style w:type="paragraph" w:styleId="Ttulo9">
+  <w:style w:type="paragraph" w:styleId="Heading9">
     <w:name w:val="heading 9"/>
     <w:basedOn w:val="Normal"/>
     <w:next w:val="Normal"/>
-    <w:link w:val="Ttulo9Char"/>
+    <w:link w:val="Heading9Char"/>
     <w:uiPriority w:val="9"/>
     <w:semiHidden/>
     <w:unhideWhenUsed/>
@@ -625,13 +2276,12 @@
       <w:color w:val="272727" w:themeColor="text1" w:themeTint="D8"/>
     </w:rPr>
   </w:style>
-  <w:style w:type="character" w:default="1" w:styleId="Fontepargpadro">
+  <w:style w:type="character" w:default="1" w:styleId="DefaultParagraphFont">
     <w:name w:val="Default Paragraph Font"/>
     <w:uiPriority w:val="1"/>
-    <w:semiHidden/>
     <w:unhideWhenUsed/>
   </w:style>
-  <w:style w:type="table" w:default="1" w:styleId="Tabelanormal">
+  <w:style w:type="table" w:default="1" w:styleId="TableNormal">
     <w:name w:val="Normal Table"/>
     <w:uiPriority w:val="99"/>
     <w:semiHidden/>
@@ -646,16 +2296,16 @@
       </w:tblCellMar>
     </w:tblPr>
   </w:style>
-  <w:style w:type="numbering" w:default="1" w:styleId="Semlista">
+  <w:style w:type="numbering" w:default="1" w:styleId="NoList">
     <w:name w:val="No List"/>
     <w:uiPriority w:val="99"/>
     <w:semiHidden/>
     <w:unhideWhenUsed/>
   </w:style>
-  <w:style w:type="character" w:customStyle="1" w:styleId="Ttulo1Char">
-    <w:name w:val="Título 1 Char"/>
-    <w:basedOn w:val="Fontepargpadro"/>
-    <w:link w:val="Ttulo1"/>
+  <w:style w:type="character" w:customStyle="1" w:styleId="Heading1Char">
+    <w:name w:val="Heading 1 Char"/>
+    <w:basedOn w:val="DefaultParagraphFont"/>
+    <w:link w:val="Heading1"/>
     <w:uiPriority w:val="9"/>
     <w:rsid w:val="005B03F2"/>
     <w:rPr>
@@ -665,10 +2315,10 @@
       <w:szCs w:val="40"/>
     </w:rPr>
   </w:style>
-  <w:style w:type="character" w:customStyle="1" w:styleId="Ttulo2Char">
-    <w:name w:val="Título 2 Char"/>
-    <w:basedOn w:val="Fontepargpadro"/>
-    <w:link w:val="Ttulo2"/>
+  <w:style w:type="character" w:customStyle="1" w:styleId="Heading2Char">
+    <w:name w:val="Heading 2 Char"/>
+    <w:basedOn w:val="DefaultParagraphFont"/>
+    <w:link w:val="Heading2"/>
     <w:uiPriority w:val="9"/>
     <w:semiHidden/>
     <w:rsid w:val="005B03F2"/>
@@ -679,10 +2329,10 @@
       <w:szCs w:val="32"/>
     </w:rPr>
   </w:style>
-  <w:style w:type="character" w:customStyle="1" w:styleId="Ttulo3Char">
-    <w:name w:val="Título 3 Char"/>
-    <w:basedOn w:val="Fontepargpadro"/>
-    <w:link w:val="Ttulo3"/>
+  <w:style w:type="character" w:customStyle="1" w:styleId="Heading3Char">
+    <w:name w:val="Heading 3 Char"/>
+    <w:basedOn w:val="DefaultParagraphFont"/>
+    <w:link w:val="Heading3"/>
     <w:uiPriority w:val="9"/>
     <w:semiHidden/>
     <w:rsid w:val="005B03F2"/>
@@ -693,10 +2343,10 @@
       <w:szCs w:val="28"/>
     </w:rPr>
   </w:style>
-  <w:style w:type="character" w:customStyle="1" w:styleId="Ttulo4Char">
-    <w:name w:val="Título 4 Char"/>
-    <w:basedOn w:val="Fontepargpadro"/>
-    <w:link w:val="Ttulo4"/>
+  <w:style w:type="character" w:customStyle="1" w:styleId="Heading4Char">
+    <w:name w:val="Heading 4 Char"/>
+    <w:basedOn w:val="DefaultParagraphFont"/>
+    <w:link w:val="Heading4"/>
     <w:uiPriority w:val="9"/>
     <w:semiHidden/>
     <w:rsid w:val="005B03F2"/>
@@ -707,10 +2357,10 @@
       <w:color w:val="0F4761" w:themeColor="accent1" w:themeShade="BF"/>
     </w:rPr>
   </w:style>
-  <w:style w:type="character" w:customStyle="1" w:styleId="Ttulo5Char">
-    <w:name w:val="Título 5 Char"/>
-    <w:basedOn w:val="Fontepargpadro"/>
-    <w:link w:val="Ttulo5"/>
+  <w:style w:type="character" w:customStyle="1" w:styleId="Heading5Char">
+    <w:name w:val="Heading 5 Char"/>
+    <w:basedOn w:val="DefaultParagraphFont"/>
+    <w:link w:val="Heading5"/>
     <w:uiPriority w:val="9"/>
     <w:semiHidden/>
     <w:rsid w:val="005B03F2"/>
@@ -719,10 +2369,10 @@
       <w:color w:val="0F4761" w:themeColor="accent1" w:themeShade="BF"/>
     </w:rPr>
   </w:style>
-  <w:style w:type="character" w:customStyle="1" w:styleId="Ttulo6Char">
-    <w:name w:val="Título 6 Char"/>
-    <w:basedOn w:val="Fontepargpadro"/>
-    <w:link w:val="Ttulo6"/>
+  <w:style w:type="character" w:customStyle="1" w:styleId="Heading6Char">
+    <w:name w:val="Heading 6 Char"/>
+    <w:basedOn w:val="DefaultParagraphFont"/>
+    <w:link w:val="Heading6"/>
     <w:uiPriority w:val="9"/>
     <w:semiHidden/>
     <w:rsid w:val="005B03F2"/>
@@ -733,10 +2383,10 @@
       <w:color w:val="595959" w:themeColor="text1" w:themeTint="A6"/>
     </w:rPr>
   </w:style>
-  <w:style w:type="character" w:customStyle="1" w:styleId="Ttulo7Char">
-    <w:name w:val="Título 7 Char"/>
-    <w:basedOn w:val="Fontepargpadro"/>
-    <w:link w:val="Ttulo7"/>
+  <w:style w:type="character" w:customStyle="1" w:styleId="Heading7Char">
+    <w:name w:val="Heading 7 Char"/>
+    <w:basedOn w:val="DefaultParagraphFont"/>
+    <w:link w:val="Heading7"/>
     <w:uiPriority w:val="9"/>
     <w:semiHidden/>
     <w:rsid w:val="005B03F2"/>
@@ -745,10 +2395,10 @@
       <w:color w:val="595959" w:themeColor="text1" w:themeTint="A6"/>
     </w:rPr>
   </w:style>
-  <w:style w:type="character" w:customStyle="1" w:styleId="Ttulo8Char">
-    <w:name w:val="Título 8 Char"/>
-    <w:basedOn w:val="Fontepargpadro"/>
-    <w:link w:val="Ttulo8"/>
+  <w:style w:type="character" w:customStyle="1" w:styleId="Heading8Char">
+    <w:name w:val="Heading 8 Char"/>
+    <w:basedOn w:val="DefaultParagraphFont"/>
+    <w:link w:val="Heading8"/>
     <w:uiPriority w:val="9"/>
     <w:semiHidden/>
     <w:rsid w:val="005B03F2"/>
@@ -759,10 +2409,10 @@
       <w:color w:val="272727" w:themeColor="text1" w:themeTint="D8"/>
     </w:rPr>
   </w:style>
-  <w:style w:type="character" w:customStyle="1" w:styleId="Ttulo9Char">
-    <w:name w:val="Título 9 Char"/>
-    <w:basedOn w:val="Fontepargpadro"/>
-    <w:link w:val="Ttulo9"/>
+  <w:style w:type="character" w:customStyle="1" w:styleId="Heading9Char">
+    <w:name w:val="Heading 9 Char"/>
+    <w:basedOn w:val="DefaultParagraphFont"/>
+    <w:link w:val="Heading9"/>
     <w:uiPriority w:val="9"/>
     <w:semiHidden/>
     <w:rsid w:val="005B03F2"/>
@@ -771,11 +2421,11 @@
       <w:color w:val="272727" w:themeColor="text1" w:themeTint="D8"/>
     </w:rPr>
   </w:style>
-  <w:style w:type="paragraph" w:styleId="Ttulo">
+  <w:style w:type="paragraph" w:styleId="Title">
     <w:name w:val="Title"/>
     <w:basedOn w:val="Normal"/>
     <w:next w:val="Normal"/>
-    <w:link w:val="TtuloChar"/>
+    <w:link w:val="TitleChar"/>
     <w:uiPriority w:val="10"/>
     <w:qFormat/>
     <w:rsid w:val="005B03F2"/>
@@ -791,10 +2441,10 @@
       <w:szCs w:val="56"/>
     </w:rPr>
   </w:style>
-  <w:style w:type="character" w:customStyle="1" w:styleId="TtuloChar">
-    <w:name w:val="Título Char"/>
-    <w:basedOn w:val="Fontepargpadro"/>
-    <w:link w:val="Ttulo"/>
+  <w:style w:type="character" w:customStyle="1" w:styleId="TitleChar">
+    <w:name w:val="Title Char"/>
+    <w:basedOn w:val="DefaultParagraphFont"/>
+    <w:link w:val="Title"/>
     <w:uiPriority w:val="10"/>
     <w:rsid w:val="005B03F2"/>
     <w:rPr>
@@ -805,11 +2455,11 @@
       <w:szCs w:val="56"/>
     </w:rPr>
   </w:style>
-  <w:style w:type="paragraph" w:styleId="Subttulo">
+  <w:style w:type="paragraph" w:styleId="Subtitle">
     <w:name w:val="Subtitle"/>
     <w:basedOn w:val="Normal"/>
     <w:next w:val="Normal"/>
-    <w:link w:val="SubttuloChar"/>
+    <w:link w:val="SubtitleChar"/>
     <w:uiPriority w:val="11"/>
     <w:qFormat/>
     <w:rsid w:val="005B03F2"/>
@@ -826,10 +2476,10 @@
       <w:szCs w:val="28"/>
     </w:rPr>
   </w:style>
-  <w:style w:type="character" w:customStyle="1" w:styleId="SubttuloChar">
-    <w:name w:val="Subtítulo Char"/>
-    <w:basedOn w:val="Fontepargpadro"/>
-    <w:link w:val="Subttulo"/>
+  <w:style w:type="character" w:customStyle="1" w:styleId="SubtitleChar">
+    <w:name w:val="Subtitle Char"/>
+    <w:basedOn w:val="DefaultParagraphFont"/>
+    <w:link w:val="Subtitle"/>
     <w:uiPriority w:val="11"/>
     <w:rsid w:val="005B03F2"/>
     <w:rPr>
@@ -840,11 +2490,11 @@
       <w:szCs w:val="28"/>
     </w:rPr>
   </w:style>
-  <w:style w:type="paragraph" w:styleId="Citao">
+  <w:style w:type="paragraph" w:styleId="Quote">
     <w:name w:val="Quote"/>
     <w:basedOn w:val="Normal"/>
     <w:next w:val="Normal"/>
-    <w:link w:val="CitaoChar"/>
+    <w:link w:val="QuoteChar"/>
     <w:uiPriority w:val="29"/>
     <w:qFormat/>
     <w:rsid w:val="005B03F2"/>
@@ -858,10 +2508,10 @@
       <w:color w:val="404040" w:themeColor="text1" w:themeTint="BF"/>
     </w:rPr>
   </w:style>
-  <w:style w:type="character" w:customStyle="1" w:styleId="CitaoChar">
-    <w:name w:val="Citação Char"/>
-    <w:basedOn w:val="Fontepargpadro"/>
-    <w:link w:val="Citao"/>
+  <w:style w:type="character" w:customStyle="1" w:styleId="QuoteChar">
+    <w:name w:val="Quote Char"/>
+    <w:basedOn w:val="DefaultParagraphFont"/>
+    <w:link w:val="Quote"/>
     <w:uiPriority w:val="29"/>
     <w:rsid w:val="005B03F2"/>
     <w:rPr>
@@ -870,7 +2520,7 @@
       <w:color w:val="404040" w:themeColor="text1" w:themeTint="BF"/>
     </w:rPr>
   </w:style>
-  <w:style w:type="paragraph" w:styleId="PargrafodaLista">
+  <w:style w:type="paragraph" w:styleId="ListParagraph">
     <w:name w:val="List Paragraph"/>
     <w:basedOn w:val="Normal"/>
     <w:uiPriority w:val="34"/>
@@ -881,9 +2531,9 @@
       <w:contextualSpacing/>
     </w:pPr>
   </w:style>
-  <w:style w:type="character" w:styleId="nfaseIntensa">
+  <w:style w:type="character" w:styleId="IntenseEmphasis">
     <w:name w:val="Intense Emphasis"/>
-    <w:basedOn w:val="Fontepargpadro"/>
+    <w:basedOn w:val="DefaultParagraphFont"/>
     <w:uiPriority w:val="21"/>
     <w:qFormat/>
     <w:rsid w:val="005B03F2"/>
@@ -893,11 +2543,11 @@
       <w:color w:val="0F4761" w:themeColor="accent1" w:themeShade="BF"/>
     </w:rPr>
   </w:style>
-  <w:style w:type="paragraph" w:styleId="CitaoIntensa">
+  <w:style w:type="paragraph" w:styleId="IntenseQuote">
     <w:name w:val="Intense Quote"/>
     <w:basedOn w:val="Normal"/>
     <w:next w:val="Normal"/>
-    <w:link w:val="CitaoIntensaChar"/>
+    <w:link w:val="IntenseQuoteChar"/>
     <w:uiPriority w:val="30"/>
     <w:qFormat/>
     <w:rsid w:val="005B03F2"/>
@@ -916,10 +2566,10 @@
       <w:color w:val="0F4761" w:themeColor="accent1" w:themeShade="BF"/>
     </w:rPr>
   </w:style>
-  <w:style w:type="character" w:customStyle="1" w:styleId="CitaoIntensaChar">
-    <w:name w:val="Citação Intensa Char"/>
-    <w:basedOn w:val="Fontepargpadro"/>
-    <w:link w:val="CitaoIntensa"/>
+  <w:style w:type="character" w:customStyle="1" w:styleId="IntenseQuoteChar">
+    <w:name w:val="Intense Quote Char"/>
+    <w:basedOn w:val="DefaultParagraphFont"/>
+    <w:link w:val="IntenseQuote"/>
     <w:uiPriority w:val="30"/>
     <w:rsid w:val="005B03F2"/>
     <w:rPr>
@@ -928,9 +2578,9 @@
       <w:color w:val="0F4761" w:themeColor="accent1" w:themeShade="BF"/>
     </w:rPr>
   </w:style>
-  <w:style w:type="character" w:styleId="RefernciaIntensa">
+  <w:style w:type="character" w:styleId="IntenseReference">
     <w:name w:val="Intense Reference"/>
-    <w:basedOn w:val="Fontepargpadro"/>
+    <w:basedOn w:val="DefaultParagraphFont"/>
     <w:uiPriority w:val="32"/>
     <w:qFormat/>
     <w:rsid w:val="005B03F2"/>
@@ -941,6 +2591,50 @@
       <w:color w:val="0F4761" w:themeColor="accent1" w:themeShade="BF"/>
       <w:spacing w:val="5"/>
     </w:rPr>
+  </w:style>
+  <w:style w:type="paragraph" w:styleId="Header">
+    <w:name w:val="header"/>
+    <w:basedOn w:val="Normal"/>
+    <w:link w:val="HeaderChar"/>
+    <w:uiPriority w:val="99"/>
+    <w:unhideWhenUsed/>
+    <w:rsid w:val="00D66BA9"/>
+    <w:pPr>
+      <w:tabs>
+        <w:tab w:val="center" w:pos="4252"/>
+        <w:tab w:val="right" w:pos="8504"/>
+      </w:tabs>
+      <w:spacing w:after="0" w:line="240" w:lineRule="auto"/>
+    </w:pPr>
+  </w:style>
+  <w:style w:type="character" w:customStyle="1" w:styleId="HeaderChar">
+    <w:name w:val="Header Char"/>
+    <w:basedOn w:val="DefaultParagraphFont"/>
+    <w:link w:val="Header"/>
+    <w:uiPriority w:val="99"/>
+    <w:rsid w:val="00D66BA9"/>
+  </w:style>
+  <w:style w:type="paragraph" w:styleId="Footer">
+    <w:name w:val="footer"/>
+    <w:basedOn w:val="Normal"/>
+    <w:link w:val="FooterChar"/>
+    <w:uiPriority w:val="99"/>
+    <w:unhideWhenUsed/>
+    <w:rsid w:val="00D66BA9"/>
+    <w:pPr>
+      <w:tabs>
+        <w:tab w:val="center" w:pos="4252"/>
+        <w:tab w:val="right" w:pos="8504"/>
+      </w:tabs>
+      <w:spacing w:after="0" w:line="240" w:lineRule="auto"/>
+    </w:pPr>
+  </w:style>
+  <w:style w:type="character" w:customStyle="1" w:styleId="FooterChar">
+    <w:name w:val="Footer Char"/>
+    <w:basedOn w:val="DefaultParagraphFont"/>
+    <w:link w:val="Footer"/>
+    <w:uiPriority w:val="99"/>
+    <w:rsid w:val="00D66BA9"/>
   </w:style>
 </w:styles>
 </file>

</xml_diff>

<commit_message>
Ajustando design na pagina de mercadoria
</commit_message>
<xml_diff>
--- a/docs/MacEstampas - Diário de Bordo.docx
+++ b/docs/MacEstampas - Diário de Bordo.docx
@@ -19,20 +19,41 @@
     </w:p>
     <w:p/>
     <w:p>
-      <w:r>
-        <w:rPr>
-          <w:b/>
-          <w:bCs/>
-        </w:rPr>
-        <w:t>27 de Setembro de 2025</w:t>
-      </w:r>
-      <w:r>
-        <w:rPr>
-          <w:b/>
-          <w:bCs/>
-        </w:rPr>
-        <w:br/>
-      </w:r>
+      <w:pPr>
+        <w:rPr>
+          <w:b/>
+          <w:bCs/>
+          <w:color w:val="EE0000"/>
+        </w:rPr>
+      </w:pPr>
+      <w:r>
+        <w:rPr>
+          <w:b/>
+          <w:bCs/>
+          <w:color w:val="EE0000"/>
+        </w:rPr>
+        <w:t xml:space="preserve">27 de </w:t>
+      </w:r>
+      <w:proofErr w:type="gramStart"/>
+      <w:r>
+        <w:rPr>
+          <w:b/>
+          <w:bCs/>
+          <w:color w:val="EE0000"/>
+        </w:rPr>
+        <w:t>Setembro</w:t>
+      </w:r>
+      <w:proofErr w:type="gramEnd"/>
+      <w:r>
+        <w:rPr>
+          <w:b/>
+          <w:bCs/>
+          <w:color w:val="EE0000"/>
+        </w:rPr>
+        <w:t xml:space="preserve"> de 2025</w:t>
+      </w:r>
+    </w:p>
+    <w:p>
       <w:r>
         <w:t>Neste dia, o foco foi na configuração inicial do repositório, documentação e limpeza de código.</w:t>
       </w:r>
@@ -89,30 +110,384 @@
       <w:r>
         <w:br/>
         <w:t>    - Inclusão de textos alternativos (voltados para acessibilidade e SEO).</w:t>
+      </w:r>
+    </w:p>
+    <w:p/>
+    <w:p>
+      <w:pPr>
+        <w:rPr>
+          <w:b/>
+          <w:bCs/>
+          <w:color w:val="EE0000"/>
+        </w:rPr>
+      </w:pPr>
+      <w:r>
+        <w:rPr>
+          <w:b/>
+          <w:bCs/>
+          <w:color w:val="EE0000"/>
+        </w:rPr>
+        <w:t xml:space="preserve">28 de </w:t>
+      </w:r>
+      <w:proofErr w:type="gramStart"/>
+      <w:r>
+        <w:rPr>
+          <w:b/>
+          <w:bCs/>
+          <w:color w:val="EE0000"/>
+        </w:rPr>
+        <w:t>Setembro</w:t>
+      </w:r>
+      <w:proofErr w:type="gramEnd"/>
+      <w:r>
+        <w:rPr>
+          <w:b/>
+          <w:bCs/>
+          <w:color w:val="EE0000"/>
+        </w:rPr>
+        <w:t xml:space="preserve"> de 2025</w:t>
+      </w:r>
+    </w:p>
+    <w:p>
+      <w:r>
+        <w:t>O foco foi a criação e organização inicial dos arquivos relacionados aos preços e nomes dos produtos.</w:t>
+      </w:r>
+    </w:p>
+    <w:p>
+      <w:pPr>
+        <w:rPr>
+          <w:b/>
+          <w:bCs/>
+        </w:rPr>
+      </w:pPr>
+      <w:r>
+        <w:rPr>
+          <w:b/>
+          <w:bCs/>
+        </w:rPr>
+        <w:t>Tópicos Principais:</w:t>
+      </w:r>
+    </w:p>
+    <w:p>
+      <w:r>
+        <w:t>Configuração de Tabelas:</w:t>
+      </w:r>
+      <w:r>
+        <w:br/>
+        <w:t>    - Criação de arquivos para as tabelas de preços dos produtos.</w:t>
+      </w:r>
+    </w:p>
+    <w:p>
+      <w:r>
+        <w:t>Nomenclaturas:</w:t>
+      </w:r>
+      <w:r>
+        <w:br/>
+        <w:t>    - Alteração nos nomes de arquivos e elementos (ocorrência #2).</w:t>
+      </w:r>
+    </w:p>
+    <w:p>
+      <w:r>
+        <w:t>Testes:</w:t>
+      </w:r>
+      <w:r>
+        <w:br/>
+        <w:t>    - Commit de teste com a mensagem: "TESTANDO COMMIT".</w:t>
+      </w:r>
+    </w:p>
+    <w:p/>
+    <w:p>
+      <w:pPr>
+        <w:rPr>
+          <w:b/>
+          <w:bCs/>
+          <w:color w:val="EE0000"/>
+        </w:rPr>
+      </w:pPr>
+      <w:r>
+        <w:rPr>
+          <w:b/>
+          <w:bCs/>
+          <w:color w:val="EE0000"/>
+        </w:rPr>
+        <w:t xml:space="preserve">04 de </w:t>
+      </w:r>
+      <w:proofErr w:type="gramStart"/>
+      <w:r>
+        <w:rPr>
+          <w:b/>
+          <w:bCs/>
+          <w:color w:val="EE0000"/>
+        </w:rPr>
+        <w:t>Outubro</w:t>
+      </w:r>
+      <w:proofErr w:type="gramEnd"/>
+      <w:r>
+        <w:rPr>
+          <w:b/>
+          <w:bCs/>
+          <w:color w:val="EE0000"/>
+        </w:rPr>
+        <w:t xml:space="preserve"> de 2025</w:t>
+      </w:r>
+    </w:p>
+    <w:p>
+      <w:r>
+        <w:t>Neste dia, realizamos ajustes estruturais e melhorias visuais no projeto, com foco na organização das páginas e na base funcional da aplicação web.</w:t>
+      </w:r>
+    </w:p>
+    <w:p>
+      <w:r>
+        <w:rPr>
+          <w:b/>
+          <w:bCs/>
+        </w:rPr>
+        <w:t>Tópicos Principais:</w:t>
+      </w:r>
+      <w:r>
+        <w:br/>
+        <w:t>Estrutura e Visualização:</w:t>
+      </w:r>
+      <w:r>
+        <w:br/>
+      </w:r>
+      <w:r>
+        <w:lastRenderedPageBreak/>
+        <w:t>    - Inserção de bordas nas tabelas para melhor separação dos conteúdos.</w:t>
+      </w:r>
+      <w:r>
+        <w:br/>
+        <w:t>    - Centralização da tabela principal e ajustes no posicionamento dos elementos.</w:t>
+      </w:r>
+    </w:p>
+    <w:p>
+      <w:r>
+        <w:t>Organização de Páginas:</w:t>
+      </w:r>
+      <w:r>
+        <w:br/>
+        <w:t>    - Correção no caminho do logo exibido nas páginas de descrição de produtos.</w:t>
+      </w:r>
+      <w:r>
+        <w:br/>
+        <w:t>    - Inclusão de cabeçalho e rodapé nas páginas individuais dos produtos.</w:t>
+      </w:r>
+    </w:p>
+    <w:p>
+      <w:r>
+        <w:t>Código e Estrutura:</w:t>
+      </w:r>
+      <w:r>
+        <w:br/>
+        <w:t>    - Adição dos primeiros códigos para controle visual e estrutural.</w:t>
+      </w:r>
+      <w:r>
+        <w:br/>
+        <w:t>    - Renomeação de pastas e arquivos para padronização do projeto.</w:t>
+      </w:r>
+    </w:p>
+    <w:p>
+      <w:r>
+        <w:t>Imagens e Descrições:</w:t>
+      </w:r>
+      <w:r>
+        <w:br/>
+        <w:t>    - Inclusão de descrição textual dos produtos.</w:t>
+      </w:r>
+      <w:r>
+        <w:br/>
+        <w:t>    - Redimensionamento da imagem principal de cada produto.</w:t>
+      </w:r>
+      <w:r>
+        <w:br/>
+        <w:t>    - Ajustes nos caminhos das imagens utilizadas.</w:t>
+      </w:r>
+    </w:p>
+    <w:p>
+      <w:r>
+        <w:t>Ajustes e Finalizações:</w:t>
+      </w:r>
+      <w:r>
+        <w:br/>
+        <w:t>    - Revisão ortográfica de textos presentes no código.</w:t>
+      </w:r>
+      <w:r>
+        <w:br/>
+        <w:t>    - Inserção de código adicional para garantir o funcionamento correto do rodapé.</w:t>
+      </w:r>
+      <w:r>
+        <w:br/>
+        <w:t>    - Finalização da etapa com commit realizado na branch do projeto no GitHub.</w:t>
+      </w:r>
+    </w:p>
+    <w:p/>
+    <w:p>
+      <w:pPr>
+        <w:rPr>
+          <w:b/>
+          <w:bCs/>
+          <w:color w:val="EE0000"/>
+        </w:rPr>
+      </w:pPr>
+      <w:r>
+        <w:rPr>
+          <w:b/>
+          <w:bCs/>
+          <w:color w:val="EE0000"/>
+        </w:rPr>
+        <w:t xml:space="preserve">05 de </w:t>
+      </w:r>
+      <w:proofErr w:type="gramStart"/>
+      <w:r>
+        <w:rPr>
+          <w:b/>
+          <w:bCs/>
+          <w:color w:val="EE0000"/>
+        </w:rPr>
+        <w:t>Outubro</w:t>
+      </w:r>
+      <w:proofErr w:type="gramEnd"/>
+      <w:r>
+        <w:rPr>
+          <w:b/>
+          <w:bCs/>
+          <w:color w:val="EE0000"/>
+        </w:rPr>
+        <w:t xml:space="preserve"> de 2025</w:t>
+      </w:r>
+    </w:p>
+    <w:p>
+      <w:r>
+        <w:t>O objetivo do dia foi realizar uma revisão geral no código, com ênfase na remoção de trechos utilizados apenas para testes.</w:t>
+      </w:r>
+    </w:p>
+    <w:p>
+      <w:r>
+        <w:rPr>
+          <w:b/>
+          <w:bCs/>
+        </w:rPr>
+        <w:t>Tópicos Principais:</w:t>
+      </w:r>
+      <w:r>
+        <w:br/>
+        <w:t>Limpeza de Código:</w:t>
+      </w:r>
+      <w:r>
+        <w:br/>
+        <w:t>    - Exclusão de comandos e scripts utilizados unicamente para fins de teste.</w:t>
+      </w:r>
+      <w:r>
+        <w:br/>
+        <w:t>    - Organização do repositório para melhor legibilidade e manutenção.</w:t>
+      </w:r>
+    </w:p>
+    <w:p/>
+    <w:p>
+      <w:pPr>
+        <w:rPr>
+          <w:b/>
+          <w:bCs/>
+          <w:color w:val="EE0000"/>
+        </w:rPr>
+      </w:pPr>
+      <w:r>
+        <w:rPr>
+          <w:b/>
+          <w:bCs/>
+          <w:color w:val="EE0000"/>
+        </w:rPr>
+        <w:t xml:space="preserve">06 de </w:t>
+      </w:r>
+      <w:proofErr w:type="gramStart"/>
+      <w:r>
+        <w:rPr>
+          <w:b/>
+          <w:bCs/>
+          <w:color w:val="EE0000"/>
+        </w:rPr>
+        <w:t>Outubro</w:t>
+      </w:r>
+      <w:proofErr w:type="gramEnd"/>
+      <w:r>
+        <w:rPr>
+          <w:b/>
+          <w:bCs/>
+          <w:color w:val="EE0000"/>
+        </w:rPr>
+        <w:t xml:space="preserve"> de 2025</w:t>
+      </w:r>
+    </w:p>
+    <w:p>
+      <w:r>
+        <w:t>As atividades do dia estiveram voltadas à estruturação de informações relacionadas aos preços dos produtos cadastrados.</w:t>
+      </w:r>
+    </w:p>
+    <w:p>
+      <w:r>
+        <w:rPr>
+          <w:b/>
+          <w:bCs/>
+        </w:rPr>
+        <w:t>Tópicos Principais:</w:t>
+      </w:r>
+      <w:r>
+        <w:br/>
+        <w:t>Tabela de Preços – Camisetas:</w:t>
+      </w:r>
+      <w:r>
+        <w:br/>
+        <w:t> - Criação da estrutura inicial da tabela de preços referente à categoria "Camisetas".</w:t>
+      </w:r>
+      <w:r>
+        <w:br/>
+        <w:t> - Padronização dos dados inseridos no arquivo correspondente.</w:t>
       </w:r>
     </w:p>
     <w:p/>
     <w:p/>
     <w:p>
-      <w:r>
-        <w:rPr>
-          <w:b/>
-          <w:bCs/>
-        </w:rPr>
-        <w:t>28 de Setembro de 2025</w:t>
-      </w:r>
-      <w:r>
-        <w:br/>
-        <w:t>O foco foi a criação e organização inicial dos arquivos relacionados aos preços e nomes dos produtos.</w:t>
-      </w:r>
-    </w:p>
-    <w:p>
-      <w:pPr>
-        <w:rPr>
-          <w:b/>
-          <w:bCs/>
-        </w:rPr>
-      </w:pPr>
+      <w:pPr>
+        <w:rPr>
+          <w:b/>
+          <w:bCs/>
+          <w:color w:val="EE0000"/>
+        </w:rPr>
+      </w:pPr>
+      <w:r>
+        <w:rPr>
+          <w:b/>
+          <w:bCs/>
+          <w:color w:val="EE0000"/>
+        </w:rPr>
+        <w:lastRenderedPageBreak/>
+        <w:t xml:space="preserve">07 de </w:t>
+      </w:r>
+      <w:proofErr w:type="gramStart"/>
+      <w:r>
+        <w:rPr>
+          <w:b/>
+          <w:bCs/>
+          <w:color w:val="EE0000"/>
+        </w:rPr>
+        <w:t>Outubro</w:t>
+      </w:r>
+      <w:proofErr w:type="gramEnd"/>
+      <w:r>
+        <w:rPr>
+          <w:b/>
+          <w:bCs/>
+          <w:color w:val="EE0000"/>
+        </w:rPr>
+        <w:t xml:space="preserve"> de 2025</w:t>
+      </w:r>
+    </w:p>
+    <w:p>
+      <w:r>
+        <w:t>Dando continuidade ao trabalho anterior, foi criada mais uma tabela específica para outra categoria de produto.</w:t>
+      </w:r>
+    </w:p>
+    <w:p>
       <w:r>
         <w:rPr>
           <w:b/>
@@ -120,74 +495,493 @@
         </w:rPr>
         <w:t>Tópicos Principais:</w:t>
       </w:r>
-    </w:p>
-    <w:p>
-      <w:r>
-        <w:t>Configuração de Tabelas:</w:t>
-      </w:r>
-      <w:r>
-        <w:br/>
-        <w:t>    - Criação de arquivos para as tabelas de preços dos produtos.</w:t>
-      </w:r>
-    </w:p>
-    <w:p>
-      <w:r>
-        <w:t>Nomenclaturas:</w:t>
-      </w:r>
-      <w:r>
-        <w:br/>
-        <w:t>    - Alteração nos nomes de arquivos e elementos (ocorrência #2).</w:t>
-      </w:r>
-    </w:p>
-    <w:p>
-      <w:r>
-        <w:t>Testes:</w:t>
-      </w:r>
-      <w:r>
-        <w:br/>
-        <w:t>    - Commit de teste com a mensagem: "TESTANDO COMMIT".</w:t>
-      </w:r>
-    </w:p>
-    <w:p>
-      <w:pPr>
-        <w:rPr>
-          <w:b/>
-          <w:bCs/>
-        </w:rPr>
-      </w:pPr>
-    </w:p>
-    <w:p>
-      <w:pPr>
-        <w:rPr>
-          <w:b/>
-          <w:bCs/>
-        </w:rPr>
-      </w:pPr>
-    </w:p>
-    <w:p>
-      <w:pPr>
-        <w:rPr>
-          <w:b/>
-          <w:bCs/>
-        </w:rPr>
-      </w:pPr>
-    </w:p>
-    <w:p>
-      <w:pPr>
-        <w:rPr>
-          <w:b/>
-          <w:bCs/>
-        </w:rPr>
-      </w:pPr>
-    </w:p>
-    <w:p>
-      <w:pPr>
-        <w:rPr>
-          <w:b/>
-          <w:bCs/>
-        </w:rPr>
-      </w:pPr>
-    </w:p>
+      <w:r>
+        <w:br/>
+        <w:t>Tabela de Preços – Agendas:</w:t>
+      </w:r>
+      <w:r>
+        <w:br/>
+        <w:t>    - Criação e preenchimento da tabela de preços para a categoria "Agendas".</w:t>
+      </w:r>
+      <w:r>
+        <w:br/>
+        <w:t>    - Ajustes de nomenclaturas e verificação de consistência com os dados anteriores.</w:t>
+      </w:r>
+    </w:p>
+    <w:p/>
+    <w:p>
+      <w:pPr>
+        <w:rPr>
+          <w:b/>
+          <w:bCs/>
+          <w:color w:val="EE0000"/>
+        </w:rPr>
+      </w:pPr>
+      <w:r>
+        <w:rPr>
+          <w:b/>
+          <w:bCs/>
+          <w:color w:val="EE0000"/>
+        </w:rPr>
+        <w:t xml:space="preserve">08 de </w:t>
+      </w:r>
+      <w:proofErr w:type="gramStart"/>
+      <w:r>
+        <w:rPr>
+          <w:b/>
+          <w:bCs/>
+          <w:color w:val="EE0000"/>
+        </w:rPr>
+        <w:t>Outubro</w:t>
+      </w:r>
+      <w:proofErr w:type="gramEnd"/>
+      <w:r>
+        <w:rPr>
+          <w:b/>
+          <w:bCs/>
+          <w:color w:val="EE0000"/>
+        </w:rPr>
+        <w:t xml:space="preserve"> de 2025</w:t>
+      </w:r>
+    </w:p>
+    <w:p>
+      <w:r>
+        <w:t>As tarefas realizadas buscaram padronizar o layout visual das categorias, aprimorar a acessibilidade do site e revisar a organização do código.</w:t>
+      </w:r>
+    </w:p>
+    <w:p>
+      <w:r>
+        <w:rPr>
+          <w:b/>
+          <w:bCs/>
+        </w:rPr>
+        <w:t>Tópicos Principais:</w:t>
+      </w:r>
+    </w:p>
+    <w:p>
+      <w:r>
+        <w:t>Padronização de Layout:</w:t>
+      </w:r>
+      <w:r>
+        <w:br/>
+        <w:t>    - Atualização da estrutura visual de categorias específicas, com adição de nomes e descrições nas imagens.</w:t>
+      </w:r>
+      <w:r>
+        <w:br/>
+        <w:t>    - Inserção de tags HTML (div) para futura manipulação via CSS.</w:t>
+      </w:r>
+    </w:p>
+    <w:p>
+      <w:r>
+        <w:rPr>
+          <w:b/>
+          <w:bCs/>
+        </w:rPr>
+        <w:t>Categorias Atualizadas:</w:t>
+      </w:r>
+      <w:r>
+        <w:br/>
+        <w:t>    • Copos e Garrafas</w:t>
+      </w:r>
+      <w:r>
+        <w:br/>
+        <w:t>    • Camisas-Bebê</w:t>
+      </w:r>
+      <w:r>
+        <w:br/>
+        <w:t>    • Almofadas e Azulejos</w:t>
+      </w:r>
+      <w:r>
+        <w:br/>
+        <w:t>    • Mochilas e Toalhinhas</w:t>
+      </w:r>
+      <w:r>
+        <w:br/>
+        <w:t>    • Estojos</w:t>
+      </w:r>
+      <w:r>
+        <w:br/>
+        <w:t>    • Bloquinho de Notas</w:t>
+      </w:r>
+      <w:r>
+        <w:br/>
+        <w:t>    • Canecas</w:t>
+      </w:r>
+      <w:r>
+        <w:br/>
+        <w:t>    • Agenda</w:t>
+      </w:r>
+      <w:r>
+        <w:br/>
+        <w:t>    • Camisas (geral)</w:t>
+      </w:r>
+    </w:p>
+    <w:p>
+      <w:r>
+        <w:t>Acessibilidade e Navegação:</w:t>
+      </w:r>
+      <w:r>
+        <w:br/>
+        <w:t>    - Inserção de botões de navegação nas páginas de produto.</w:t>
+      </w:r>
+      <w:r>
+        <w:br/>
+        <w:t>    - Criação de uma página dedicada à acessibilidade.</w:t>
+      </w:r>
+    </w:p>
+    <w:p>
+      <w:r>
+        <w:t>Organização do Código:</w:t>
+      </w:r>
+      <w:r>
+        <w:br/>
+        <w:t>    - Inserção de cabeçalhos semânticos no HTML.</w:t>
+      </w:r>
+      <w:r>
+        <w:br/>
+        <w:t>    - Reorganização de elementos estruturais (div) e melhoria geral da leitura do código.</w:t>
+      </w:r>
+      <w:r>
+        <w:t xml:space="preserve"> </w:t>
+      </w:r>
+    </w:p>
+    <w:p>
+      <w:r>
+        <w:t>Documentação e Conteúdo:</w:t>
+      </w:r>
+      <w:r>
+        <w:br/>
+        <w:t>    - Atualização do arquivo README.md no repositório GitHub.</w:t>
+      </w:r>
+      <w:r>
+        <w:br/>
+        <w:t>    - Revisão e modificação de descrições de produtos na categoria "Agendas".</w:t>
+      </w:r>
+    </w:p>
+    <w:p/>
+    <w:p>
+      <w:pPr>
+        <w:rPr>
+          <w:b/>
+          <w:bCs/>
+          <w:color w:val="EE0000"/>
+        </w:rPr>
+      </w:pPr>
+      <w:r>
+        <w:rPr>
+          <w:b/>
+          <w:bCs/>
+          <w:color w:val="EE0000"/>
+        </w:rPr>
+        <w:t xml:space="preserve">11 de </w:t>
+      </w:r>
+      <w:proofErr w:type="gramStart"/>
+      <w:r>
+        <w:rPr>
+          <w:b/>
+          <w:bCs/>
+          <w:color w:val="EE0000"/>
+        </w:rPr>
+        <w:t>Outubro</w:t>
+      </w:r>
+      <w:proofErr w:type="gramEnd"/>
+      <w:r>
+        <w:rPr>
+          <w:b/>
+          <w:bCs/>
+          <w:color w:val="EE0000"/>
+        </w:rPr>
+        <w:t xml:space="preserve"> de 2025</w:t>
+      </w:r>
+    </w:p>
+    <w:p>
+      <w:pPr>
+        <w:rPr>
+          <w:b/>
+          <w:bCs/>
+          <w:color w:val="EE0000"/>
+        </w:rPr>
+      </w:pPr>
+      <w:r>
+        <w:t>Neste dia, as atividades se concentraram em testes de versionamento, limpeza do repositório e a inclusão de elementos de navegação e descrição de produtos.</w:t>
+      </w:r>
+    </w:p>
+    <w:p>
+      <w:pPr>
+        <w:rPr>
+          <w:b/>
+          <w:bCs/>
+        </w:rPr>
+      </w:pPr>
+      <w:r>
+        <w:rPr>
+          <w:b/>
+          <w:bCs/>
+        </w:rPr>
+        <w:t>Tópicos Principais:</w:t>
+      </w:r>
+    </w:p>
+    <w:p>
+      <w:pPr>
+        <w:rPr>
+          <w:b/>
+          <w:bCs/>
+        </w:rPr>
+      </w:pPr>
+      <w:r>
+        <w:rPr>
+          <w:b/>
+          <w:bCs/>
+        </w:rPr>
+        <w:t xml:space="preserve">Limpeza e Testes de </w:t>
+      </w:r>
+      <w:proofErr w:type="spellStart"/>
+      <w:r>
+        <w:rPr>
+          <w:b/>
+          <w:bCs/>
+        </w:rPr>
+        <w:t>Commit</w:t>
+      </w:r>
+      <w:proofErr w:type="spellEnd"/>
+      <w:r>
+        <w:rPr>
+          <w:b/>
+          <w:bCs/>
+        </w:rPr>
+        <w:t>:</w:t>
+      </w:r>
+    </w:p>
+    <w:p>
+      <w:r>
+        <w:t xml:space="preserve">    - Realização de </w:t>
+      </w:r>
+      <w:proofErr w:type="spellStart"/>
+      <w:r>
+        <w:t>commits</w:t>
+      </w:r>
+      <w:proofErr w:type="spellEnd"/>
+      <w:r>
+        <w:t xml:space="preserve"> para teste de funcionalidade do </w:t>
+      </w:r>
+      <w:proofErr w:type="spellStart"/>
+      <w:r>
+        <w:t>Git</w:t>
+      </w:r>
+      <w:proofErr w:type="spellEnd"/>
+      <w:r>
+        <w:t>.</w:t>
+      </w:r>
+    </w:p>
+    <w:p>
+      <w:pPr>
+        <w:rPr>
+          <w:b/>
+          <w:bCs/>
+        </w:rPr>
+      </w:pPr>
+      <w:r>
+        <w:rPr>
+          <w:b/>
+          <w:bCs/>
+        </w:rPr>
+        <w:t>Desenvolvimento de Conteúdo:</w:t>
+      </w:r>
+    </w:p>
+    <w:p>
+      <w:r>
+        <w:t>    - Inclusão das páginas do diretório na página principal para localização de produtos em estoque.</w:t>
+      </w:r>
+    </w:p>
+    <w:p>
+      <w:r>
+        <w:t>    - Inclusão de imagens na página para permitir a filtragem de itens em estoque.</w:t>
+      </w:r>
+    </w:p>
+    <w:p>
+      <w:r>
+        <w:t>    - Adição de descrições nas imagens dos produtos e envio para inclusão no código principal.</w:t>
+      </w:r>
+    </w:p>
+    <w:p/>
+    <w:p>
+      <w:pPr>
+        <w:rPr>
+          <w:b/>
+          <w:bCs/>
+          <w:color w:val="EE0000"/>
+        </w:rPr>
+      </w:pPr>
+      <w:r>
+        <w:rPr>
+          <w:b/>
+          <w:bCs/>
+          <w:color w:val="EE0000"/>
+        </w:rPr>
+        <w:t xml:space="preserve">22 de </w:t>
+      </w:r>
+      <w:proofErr w:type="gramStart"/>
+      <w:r>
+        <w:rPr>
+          <w:b/>
+          <w:bCs/>
+          <w:color w:val="EE0000"/>
+        </w:rPr>
+        <w:t>Outubro</w:t>
+      </w:r>
+      <w:proofErr w:type="gramEnd"/>
+      <w:r>
+        <w:rPr>
+          <w:b/>
+          <w:bCs/>
+          <w:color w:val="EE0000"/>
+        </w:rPr>
+        <w:t xml:space="preserve"> de 2025</w:t>
+      </w:r>
+    </w:p>
+    <w:p>
+      <w:r>
+        <w:t xml:space="preserve">As atividades do dia envolveram a estruturação e organização das páginas do site, aprimoramento da interface do usuário (UI) e garantia de validação em formulários. </w:t>
+      </w:r>
+    </w:p>
+    <w:p>
+      <w:r>
+        <w:rPr>
+          <w:b/>
+          <w:bCs/>
+        </w:rPr>
+        <w:t>Tópicos Principais:</w:t>
+      </w:r>
+      <w:r>
+        <w:t xml:space="preserve"> </w:t>
+      </w:r>
+    </w:p>
+    <w:p>
+      <w:pPr>
+        <w:rPr>
+          <w:b/>
+          <w:bCs/>
+        </w:rPr>
+      </w:pPr>
+      <w:r>
+        <w:rPr>
+          <w:b/>
+          <w:bCs/>
+        </w:rPr>
+        <w:t xml:space="preserve">Desenvolvimento Front </w:t>
+      </w:r>
+      <w:proofErr w:type="spellStart"/>
+      <w:r>
+        <w:rPr>
+          <w:b/>
+          <w:bCs/>
+        </w:rPr>
+        <w:t>End</w:t>
+      </w:r>
+      <w:proofErr w:type="spellEnd"/>
+      <w:r>
+        <w:rPr>
+          <w:b/>
+          <w:bCs/>
+        </w:rPr>
+        <w:t xml:space="preserve"> e UI:</w:t>
+      </w:r>
+    </w:p>
+    <w:p>
+      <w:r>
+        <w:t>    - Estilização do menu da página principal.</w:t>
+      </w:r>
+    </w:p>
+    <w:p>
+      <w:r>
+        <w:t xml:space="preserve">    - Adição de seletores de classe no código index.html. </w:t>
+      </w:r>
+    </w:p>
+    <w:p>
+      <w:pPr>
+        <w:rPr>
+          <w:b/>
+          <w:bCs/>
+        </w:rPr>
+      </w:pPr>
+      <w:r>
+        <w:rPr>
+          <w:b/>
+          <w:bCs/>
+        </w:rPr>
+        <w:t>Estrutura e Organização do Projeto:</w:t>
+      </w:r>
+    </w:p>
+    <w:p>
+      <w:r>
+        <w:t xml:space="preserve">    - Organização e criação de arquivos para as devidas </w:t>
+      </w:r>
+      <w:proofErr w:type="spellStart"/>
+      <w:proofErr w:type="gramStart"/>
+      <w:r>
+        <w:t>paginas</w:t>
+      </w:r>
+      <w:proofErr w:type="spellEnd"/>
+      <w:proofErr w:type="gramEnd"/>
+      <w:r>
+        <w:t xml:space="preserve"> de nosso site. Validação de Formulários:</w:t>
+      </w:r>
+    </w:p>
+    <w:p>
+      <w:r>
+        <w:t>    - Adição do atributo "</w:t>
+      </w:r>
+      <w:proofErr w:type="spellStart"/>
+      <w:r>
+        <w:t>required</w:t>
+      </w:r>
+      <w:proofErr w:type="spellEnd"/>
+      <w:r>
+        <w:t xml:space="preserve">" em campos obrigatórios para validação de dados. </w:t>
+      </w:r>
+    </w:p>
+    <w:p/>
+    <w:p>
+      <w:pPr>
+        <w:rPr>
+          <w:b/>
+          <w:bCs/>
+          <w:color w:val="EE0000"/>
+        </w:rPr>
+      </w:pPr>
+      <w:r>
+        <w:rPr>
+          <w:b/>
+          <w:bCs/>
+          <w:color w:val="EE0000"/>
+        </w:rPr>
+        <w:t xml:space="preserve">23 de </w:t>
+      </w:r>
+      <w:proofErr w:type="gramStart"/>
+      <w:r>
+        <w:rPr>
+          <w:b/>
+          <w:bCs/>
+          <w:color w:val="EE0000"/>
+        </w:rPr>
+        <w:t>Outubro</w:t>
+      </w:r>
+      <w:proofErr w:type="gramEnd"/>
+      <w:r>
+        <w:rPr>
+          <w:b/>
+          <w:bCs/>
+          <w:color w:val="EE0000"/>
+        </w:rPr>
+        <w:t xml:space="preserve"> de 2025</w:t>
+      </w:r>
+    </w:p>
+    <w:p>
+      <w:r>
+        <w:t xml:space="preserve">As atividades do dia concentraram-se na melhoria da legibilidade do código através da indentação e no aprimoramento visual de componentes essenciais do site. </w:t>
+      </w:r>
+    </w:p>
+    <w:p/>
     <w:p>
       <w:r>
         <w:rPr>
@@ -195,106 +989,75 @@
           <w:bCs/>
         </w:rPr>
         <w:lastRenderedPageBreak/>
-        <w:t>04 de Outubro de 2025</w:t>
-      </w:r>
-      <w:r>
-        <w:br/>
-        <w:t>Neste dia, realizamos ajustes estruturais e melhorias visuais no projeto, com foco na organização das páginas e na base funcional da aplicação web.</w:t>
-      </w:r>
-    </w:p>
-    <w:p>
-      <w:r>
-        <w:rPr>
-          <w:b/>
-          <w:bCs/>
-        </w:rPr>
         <w:t>Tópicos Principais:</w:t>
       </w:r>
-      <w:r>
-        <w:br/>
-        <w:t>Estrutura e Visualização:</w:t>
-      </w:r>
-      <w:r>
-        <w:br/>
-        <w:t>    - Inserção de bordas nas tabelas para melhor separação dos conteúdos.</w:t>
-      </w:r>
-      <w:r>
-        <w:br/>
-        <w:t>    - Centralização da tabela principal e ajustes no posicionamento dos elementos.</w:t>
-      </w:r>
-    </w:p>
-    <w:p>
-      <w:r>
-        <w:t>Organização de Páginas:</w:t>
-      </w:r>
-      <w:r>
-        <w:br/>
-        <w:t>    - Correção no caminho do logo exibido nas páginas de descrição de produtos.</w:t>
-      </w:r>
-      <w:r>
-        <w:br/>
-        <w:t>    - Inclusão de cabeçalho e rodapé nas páginas individuais dos produtos.</w:t>
-      </w:r>
-    </w:p>
-    <w:p>
-      <w:r>
-        <w:t>Código e Estrutura:</w:t>
-      </w:r>
-      <w:r>
-        <w:br/>
-        <w:t>    - Adição dos primeiros códigos para controle visual e estrutural.</w:t>
-      </w:r>
-      <w:r>
-        <w:br/>
-        <w:t>    - Renomeação de pastas e arquivos para padronização do projeto.</w:t>
-      </w:r>
-    </w:p>
-    <w:p>
-      <w:r>
-        <w:t>Imagens e Descrições:</w:t>
-      </w:r>
-      <w:r>
-        <w:br/>
-        <w:t>    - Inclusão de descrição textual dos produtos.</w:t>
-      </w:r>
-      <w:r>
-        <w:br/>
-        <w:t>    - Redimensionamento da imagem principal de cada produto.</w:t>
-      </w:r>
-      <w:r>
-        <w:br/>
-        <w:t>    - Ajustes nos caminhos das imagens utilizadas.</w:t>
-      </w:r>
-    </w:p>
-    <w:p>
-      <w:r>
-        <w:t>Ajustes e Finalizações:</w:t>
-      </w:r>
-      <w:r>
-        <w:br/>
-        <w:t>    - Revisão ortográfica de textos presentes no código.</w:t>
-      </w:r>
-      <w:r>
-        <w:br/>
-        <w:t>    - Inserção de código adicional para garantir o funcionamento correto do rodapé.</w:t>
-      </w:r>
-      <w:r>
-        <w:br/>
-        <w:t>    - Finalização da etapa com commit realizado na branch do projeto no GitHub.</w:t>
+    </w:p>
+    <w:p>
+      <w:r>
+        <w:rPr>
+          <w:b/>
+          <w:bCs/>
+        </w:rPr>
+        <w:t xml:space="preserve"> Organização e Manutenção de Código</w:t>
+      </w:r>
+      <w:r>
+        <w:t>:</w:t>
+      </w:r>
+    </w:p>
+    <w:p>
+      <w:r>
+        <w:t xml:space="preserve">    - Indentação completa do código para melhorar a legibilidade. </w:t>
+      </w:r>
+    </w:p>
+    <w:p>
+      <w:r>
+        <w:t>    - Estilização da página de acessibilidade do site.</w:t>
+      </w:r>
+    </w:p>
+    <w:p>
+      <w:r>
+        <w:t>    - Estilização do rodapé da página principal.                            </w:t>
       </w:r>
     </w:p>
     <w:p/>
     <w:p>
-      <w:r>
-        <w:rPr>
-          <w:b/>
-          <w:bCs/>
-        </w:rPr>
-        <w:t>05 de Outubro de 2025</w:t>
-      </w:r>
-      <w:r>
-        <w:br/>
-        <w:t>O objetivo do dia foi realizar uma revisão geral no código, com ênfase na remoção de trechos utilizados apenas para testes.</w:t>
+      <w:pPr>
+        <w:rPr>
+          <w:b/>
+          <w:bCs/>
+          <w:color w:val="EE0000"/>
+        </w:rPr>
+      </w:pPr>
+      <w:r>
+        <w:rPr>
+          <w:b/>
+          <w:bCs/>
+          <w:color w:val="EE0000"/>
+        </w:rPr>
+        <w:t xml:space="preserve">25 de </w:t>
+      </w:r>
+      <w:proofErr w:type="gramStart"/>
+      <w:r>
+        <w:rPr>
+          <w:b/>
+          <w:bCs/>
+          <w:color w:val="EE0000"/>
+        </w:rPr>
+        <w:t>Outubro</w:t>
+      </w:r>
+      <w:proofErr w:type="gramEnd"/>
+      <w:r>
+        <w:rPr>
+          <w:b/>
+          <w:bCs/>
+          <w:color w:val="EE0000"/>
+        </w:rPr>
+        <w:t xml:space="preserve"> de 2025</w:t>
+      </w:r>
+    </w:p>
+    <w:p>
+      <w:r>
+        <w:t xml:space="preserve">O foco do dia foi na implementação de funcionalidades dinâmicas (carrossel e scroll), estilização de componentes chave da interface do usuário e integração de CSS em páginas específicas. </w:t>
       </w:r>
     </w:p>
     <w:p>
@@ -306,21 +1069,979 @@
         <w:t>Tópicos Principais:</w:t>
       </w:r>
       <w:r>
-        <w:br/>
-        <w:t>Limpeza de Código:</w:t>
-      </w:r>
-      <w:r>
-        <w:br/>
-        <w:t>    - Exclusão de comandos e scripts utilizados unicamente para fins de teste.</w:t>
-      </w:r>
-      <w:r>
-        <w:br/>
-        <w:t>    - Organização do repositório para melhor legibilidade e manutenção.</w:t>
+        <w:t xml:space="preserve"> </w:t>
+      </w:r>
+    </w:p>
+    <w:p>
+      <w:pPr>
+        <w:rPr>
+          <w:b/>
+          <w:bCs/>
+        </w:rPr>
+      </w:pPr>
+      <w:r>
+        <w:rPr>
+          <w:b/>
+          <w:bCs/>
+        </w:rPr>
+        <w:t xml:space="preserve">Desenvolvimento Front </w:t>
+      </w:r>
+      <w:proofErr w:type="spellStart"/>
+      <w:r>
+        <w:rPr>
+          <w:b/>
+          <w:bCs/>
+        </w:rPr>
+        <w:t>End</w:t>
+      </w:r>
+      <w:proofErr w:type="spellEnd"/>
+      <w:r>
+        <w:rPr>
+          <w:b/>
+          <w:bCs/>
+        </w:rPr>
+        <w:t xml:space="preserve"> e UI:</w:t>
+      </w:r>
+    </w:p>
+    <w:p>
+      <w:r>
+        <w:t>    - Estilização final do menu de navegação.</w:t>
+      </w:r>
+    </w:p>
+    <w:p>
+      <w:r>
+        <w:t>    - Adição de um carrossel dinâmico na página principal.</w:t>
+      </w:r>
+    </w:p>
+    <w:p>
+      <w:r>
+        <w:t>    - Finalização da estilização do primeiro carrossel da categoria "Canecas".</w:t>
+      </w:r>
+    </w:p>
+    <w:p>
+      <w:r>
+        <w:t>    - Inclusão de funcionalidade de scroll na aplicação.</w:t>
+      </w:r>
+    </w:p>
+    <w:p>
+      <w:r>
+        <w:t>    - Estilização da página "Sobre" do site. Integração CSS e Estrutura:</w:t>
+      </w:r>
+    </w:p>
+    <w:p>
+      <w:r>
+        <w:t>    - Início da inclusão de CSS na página "produtos.html".</w:t>
+      </w:r>
+    </w:p>
+    <w:p>
+      <w:r>
+        <w:t>    - Adição de CSS e modificação do código HTML para garantir a correta interação na página de responsabilidade.      </w:t>
       </w:r>
     </w:p>
     <w:p/>
+    <w:p>
+      <w:pPr>
+        <w:rPr>
+          <w:b/>
+          <w:bCs/>
+          <w:color w:val="EE0000"/>
+        </w:rPr>
+      </w:pPr>
+      <w:r>
+        <w:rPr>
+          <w:b/>
+          <w:bCs/>
+          <w:color w:val="EE0000"/>
+        </w:rPr>
+        <w:t xml:space="preserve">27 de </w:t>
+      </w:r>
+      <w:proofErr w:type="gramStart"/>
+      <w:r>
+        <w:rPr>
+          <w:b/>
+          <w:bCs/>
+          <w:color w:val="EE0000"/>
+        </w:rPr>
+        <w:t>Outubro</w:t>
+      </w:r>
+      <w:proofErr w:type="gramEnd"/>
+      <w:r>
+        <w:rPr>
+          <w:b/>
+          <w:bCs/>
+          <w:color w:val="EE0000"/>
+        </w:rPr>
+        <w:t xml:space="preserve"> de 2025</w:t>
+      </w:r>
+    </w:p>
+    <w:p>
+      <w:r>
+        <w:t xml:space="preserve">As atividades se concentraram na estilização, reestruturação da página de checkout/carrinho e aprimoramento de elementos de navegação e acessibilidade. </w:t>
+      </w:r>
+    </w:p>
+    <w:p>
+      <w:r>
+        <w:rPr>
+          <w:b/>
+          <w:bCs/>
+        </w:rPr>
+        <w:t>Tópicos Principais:</w:t>
+      </w:r>
+      <w:r>
+        <w:t xml:space="preserve"> </w:t>
+      </w:r>
+    </w:p>
+    <w:p>
+      <w:pPr>
+        <w:rPr>
+          <w:b/>
+          <w:bCs/>
+        </w:rPr>
+      </w:pPr>
+      <w:r>
+        <w:rPr>
+          <w:b/>
+          <w:bCs/>
+        </w:rPr>
+        <w:t>Estilização e Layout:</w:t>
+      </w:r>
+    </w:p>
+    <w:p>
+      <w:r>
+        <w:t>    - Criação da estilização para a página de termos e condições do site.</w:t>
+      </w:r>
+    </w:p>
+    <w:p>
+      <w:r>
+        <w:t>    - Estilização inicial de produtos.</w:t>
+      </w:r>
+    </w:p>
+    <w:p>
+      <w:r>
+        <w:t xml:space="preserve"> </w:t>
+      </w:r>
+      <w:r>
+        <w:rPr>
+          <w:b/>
+          <w:bCs/>
+        </w:rPr>
+        <w:t>Estrutura e Semântica:</w:t>
+      </w:r>
+    </w:p>
+    <w:p>
+      <w:r>
+        <w:lastRenderedPageBreak/>
+        <w:t xml:space="preserve">    - Implementação de uma área "dobrável" utilizando a </w:t>
+      </w:r>
+      <w:proofErr w:type="spellStart"/>
+      <w:r>
+        <w:t>tag</w:t>
+      </w:r>
+      <w:proofErr w:type="spellEnd"/>
+      <w:r>
+        <w:t xml:space="preserve"> &lt;</w:t>
+      </w:r>
+      <w:proofErr w:type="spellStart"/>
+      <w:r>
+        <w:t>summary</w:t>
+      </w:r>
+      <w:proofErr w:type="spellEnd"/>
+      <w:r>
+        <w:t>&gt; para encapsular conteúdo.</w:t>
+      </w:r>
+    </w:p>
+    <w:p>
+      <w:r>
+        <w:t xml:space="preserve">    - Reorganização da página de checkout/carrinho, adicionando um elemento </w:t>
+      </w:r>
+      <w:proofErr w:type="spellStart"/>
+      <w:r>
+        <w:t>aside</w:t>
+      </w:r>
+      <w:proofErr w:type="spellEnd"/>
+      <w:r>
+        <w:t xml:space="preserve"> para separar as três áreas principais (produto, resumo e endereço).</w:t>
+      </w:r>
+    </w:p>
+    <w:p>
+      <w:r>
+        <w:t>    - Correção e organização de elementos de navegação (</w:t>
+      </w:r>
+      <w:proofErr w:type="spellStart"/>
+      <w:r>
+        <w:t>nav</w:t>
+      </w:r>
+      <w:proofErr w:type="spellEnd"/>
+      <w:r>
+        <w:t>) e formulários (</w:t>
+      </w:r>
+      <w:proofErr w:type="spellStart"/>
+      <w:r>
+        <w:t>forms</w:t>
+      </w:r>
+      <w:proofErr w:type="spellEnd"/>
+      <w:r>
+        <w:t xml:space="preserve">). </w:t>
+      </w:r>
+    </w:p>
+    <w:p>
+      <w:pPr>
+        <w:rPr>
+          <w:b/>
+          <w:bCs/>
+        </w:rPr>
+      </w:pPr>
+      <w:r>
+        <w:rPr>
+          <w:b/>
+          <w:bCs/>
+        </w:rPr>
+        <w:t>Navegação e Links:</w:t>
+      </w:r>
+    </w:p>
+    <w:p>
+      <w:r>
+        <w:t xml:space="preserve">    - Remoção de uma </w:t>
+      </w:r>
+      <w:proofErr w:type="spellStart"/>
+      <w:r>
+        <w:t>linkagem</w:t>
+      </w:r>
+      <w:proofErr w:type="spellEnd"/>
+      <w:r>
+        <w:t xml:space="preserve"> direta para a página anterior e substituição por um botão "Voltar ao carrinho" no HTML.</w:t>
+      </w:r>
+    </w:p>
+    <w:p>
+      <w:r>
+        <w:t>    - Revisão dos links presentes na página principal.</w:t>
+      </w:r>
+    </w:p>
     <w:p/>
+    <w:p>
+      <w:pPr>
+        <w:rPr>
+          <w:b/>
+          <w:bCs/>
+          <w:color w:val="EE0000"/>
+        </w:rPr>
+      </w:pPr>
+      <w:r>
+        <w:rPr>
+          <w:b/>
+          <w:bCs/>
+          <w:color w:val="EE0000"/>
+        </w:rPr>
+        <w:t xml:space="preserve">29 de </w:t>
+      </w:r>
+      <w:proofErr w:type="gramStart"/>
+      <w:r>
+        <w:rPr>
+          <w:b/>
+          <w:bCs/>
+          <w:color w:val="EE0000"/>
+        </w:rPr>
+        <w:t>Outubro</w:t>
+      </w:r>
+      <w:proofErr w:type="gramEnd"/>
+      <w:r>
+        <w:rPr>
+          <w:b/>
+          <w:bCs/>
+          <w:color w:val="EE0000"/>
+        </w:rPr>
+        <w:t xml:space="preserve"> de 2025</w:t>
+      </w:r>
+    </w:p>
+    <w:p>
+      <w:r>
+        <w:t xml:space="preserve"> Neste dia, o foco foi na finalização de conteúdos, aplicação de </w:t>
+      </w:r>
+      <w:proofErr w:type="spellStart"/>
+      <w:r>
+        <w:t>JavaScript</w:t>
+      </w:r>
+      <w:proofErr w:type="spellEnd"/>
+      <w:r>
+        <w:t xml:space="preserve"> para interatividade, e refinamento estrutural e visual em diversas páginas.</w:t>
+      </w:r>
+    </w:p>
+    <w:p>
+      <w:pPr>
+        <w:rPr>
+          <w:b/>
+          <w:bCs/>
+        </w:rPr>
+      </w:pPr>
+      <w:r>
+        <w:t xml:space="preserve"> </w:t>
+      </w:r>
+      <w:r>
+        <w:rPr>
+          <w:b/>
+          <w:bCs/>
+        </w:rPr>
+        <w:t>Tópicos Principais:</w:t>
+      </w:r>
+    </w:p>
+    <w:p>
+      <w:pPr>
+        <w:rPr>
+          <w:b/>
+          <w:bCs/>
+        </w:rPr>
+      </w:pPr>
+      <w:r>
+        <w:rPr>
+          <w:b/>
+          <w:bCs/>
+        </w:rPr>
+        <w:t xml:space="preserve"> Conteúdo e Estrutura de Produtos:</w:t>
+      </w:r>
+    </w:p>
+    <w:p>
+      <w:r>
+        <w:t>    - Ajuste estrutural no index principal.</w:t>
+      </w:r>
+    </w:p>
+    <w:p>
+      <w:r>
+        <w:t>    - Adição de conteúdo para os produtos da categoria "Estojo".</w:t>
+      </w:r>
+    </w:p>
+    <w:p>
+      <w:r>
+        <w:t>    - Continuação da adição de conteúdo para a página de produtos.</w:t>
+      </w:r>
+    </w:p>
+    <w:p>
+      <w:pPr>
+        <w:rPr>
+          <w:b/>
+          <w:bCs/>
+        </w:rPr>
+      </w:pPr>
+      <w:r>
+        <w:t xml:space="preserve"> </w:t>
+      </w:r>
+      <w:r>
+        <w:rPr>
+          <w:b/>
+          <w:bCs/>
+        </w:rPr>
+        <w:t>Estilização e Layout:</w:t>
+      </w:r>
+    </w:p>
+    <w:p>
+      <w:r>
+        <w:t>    - Implementação do restante do CSS em áreas específicas.</w:t>
+      </w:r>
+    </w:p>
+    <w:p>
+      <w:r>
+        <w:t>    - Estilização do pop-up da página de pagamento.</w:t>
+      </w:r>
+    </w:p>
+    <w:p>
+      <w:r>
+        <w:t>    - Revisão e ajustes no layout da página em geral.</w:t>
+      </w:r>
+    </w:p>
+    <w:p>
+      <w:r>
+        <w:t xml:space="preserve"> </w:t>
+      </w:r>
+      <w:r>
+        <w:rPr>
+          <w:b/>
+          <w:bCs/>
+        </w:rPr>
+        <w:t xml:space="preserve">Funcionalidade </w:t>
+      </w:r>
+      <w:proofErr w:type="spellStart"/>
+      <w:r>
+        <w:rPr>
+          <w:b/>
+          <w:bCs/>
+        </w:rPr>
+        <w:t>JavaScript</w:t>
+      </w:r>
+      <w:proofErr w:type="spellEnd"/>
+      <w:r>
+        <w:rPr>
+          <w:b/>
+          <w:bCs/>
+        </w:rPr>
+        <w:t>:</w:t>
+      </w:r>
+    </w:p>
+    <w:p>
+      <w:r>
+        <w:t xml:space="preserve">    - Inclusão de código </w:t>
+      </w:r>
+      <w:proofErr w:type="spellStart"/>
+      <w:r>
+        <w:t>JavaScript</w:t>
+      </w:r>
+      <w:proofErr w:type="spellEnd"/>
+      <w:r>
+        <w:t xml:space="preserve"> para criar um pop-up interativo na área de pagamento. </w:t>
+      </w:r>
+    </w:p>
+    <w:p>
+      <w:r>
+        <w:rPr>
+          <w:b/>
+          <w:bCs/>
+        </w:rPr>
+        <w:t>Refatoração de Código:</w:t>
+      </w:r>
+    </w:p>
+    <w:p>
+      <w:r>
+        <w:t>    - Criação de uma nova pasta e reorganização do código HTML.</w:t>
+      </w:r>
+    </w:p>
+    <w:p>
+      <w:r>
+        <w:t>    - Finalização da estrutura HTML da página, iniciando o desenvolvimento CSS.</w:t>
+      </w:r>
+    </w:p>
+    <w:p>
+      <w:r>
+        <w:t>    - Ajuste de elementos de formulário (</w:t>
+      </w:r>
+      <w:proofErr w:type="spellStart"/>
+      <w:r>
+        <w:t>button</w:t>
+      </w:r>
+      <w:proofErr w:type="spellEnd"/>
+      <w:r>
+        <w:t>) para melhor usabilidade.</w:t>
+      </w:r>
+    </w:p>
+    <w:p>
+      <w:r>
+        <w:t>    - Pequenas alterações no HTML e finalização do CSS na página inteira de suporte.  </w:t>
+      </w:r>
+    </w:p>
+    <w:p>
+      <w:pPr>
+        <w:rPr>
+          <w:b/>
+          <w:bCs/>
+        </w:rPr>
+      </w:pPr>
+    </w:p>
+    <w:p>
+      <w:pPr>
+        <w:rPr>
+          <w:b/>
+          <w:bCs/>
+          <w:color w:val="EE0000"/>
+        </w:rPr>
+      </w:pPr>
+      <w:r>
+        <w:rPr>
+          <w:b/>
+          <w:bCs/>
+          <w:color w:val="EE0000"/>
+        </w:rPr>
+        <w:t xml:space="preserve">31 de </w:t>
+      </w:r>
+      <w:proofErr w:type="gramStart"/>
+      <w:r>
+        <w:rPr>
+          <w:b/>
+          <w:bCs/>
+          <w:color w:val="EE0000"/>
+        </w:rPr>
+        <w:t>Outubro</w:t>
+      </w:r>
+      <w:proofErr w:type="gramEnd"/>
+      <w:r>
+        <w:rPr>
+          <w:b/>
+          <w:bCs/>
+          <w:color w:val="EE0000"/>
+        </w:rPr>
+        <w:t xml:space="preserve"> de 2025</w:t>
+      </w:r>
+    </w:p>
+    <w:p>
+      <w:r>
+        <w:t xml:space="preserve">Neste dia, o foco foi na finalização de conteúdos, criação de novas funcionalidades, aprimoramento de layout e unificação de estilos CSS. </w:t>
+      </w:r>
+    </w:p>
+    <w:p>
+      <w:pPr>
+        <w:rPr>
+          <w:b/>
+          <w:bCs/>
+        </w:rPr>
+      </w:pPr>
+      <w:r>
+        <w:rPr>
+          <w:b/>
+          <w:bCs/>
+        </w:rPr>
+        <w:t xml:space="preserve">Tópicos Principais: </w:t>
+      </w:r>
+    </w:p>
+    <w:p>
+      <w:pPr>
+        <w:rPr>
+          <w:b/>
+          <w:bCs/>
+        </w:rPr>
+      </w:pPr>
+      <w:r>
+        <w:rPr>
+          <w:b/>
+          <w:bCs/>
+        </w:rPr>
+        <w:t>Estrutura e Funcionalidades (Novas Páginas):</w:t>
+      </w:r>
+    </w:p>
+    <w:p>
+      <w:r>
+        <w:t>    - Criação da estrutura de uma página de login e cadastro para autenticação de usuários.</w:t>
+      </w:r>
+    </w:p>
+    <w:p>
+      <w:r>
+        <w:t xml:space="preserve">    - Implementação de elementos de </w:t>
+      </w:r>
+      <w:proofErr w:type="spellStart"/>
+      <w:r>
+        <w:t>JavaScript</w:t>
+      </w:r>
+      <w:proofErr w:type="spellEnd"/>
+      <w:r>
+        <w:t xml:space="preserve"> e CSS para a criação de um novo perfil de usuário, seguido pela atualização do link para essa nova página de perfil.</w:t>
+      </w:r>
+    </w:p>
+    <w:p>
+      <w:pPr>
+        <w:rPr>
+          <w:b/>
+          <w:bCs/>
+        </w:rPr>
+      </w:pPr>
+      <w:r>
+        <w:t xml:space="preserve"> </w:t>
+      </w:r>
+      <w:r>
+        <w:rPr>
+          <w:b/>
+          <w:bCs/>
+        </w:rPr>
+        <w:t>Estilização e Layout (CSS):</w:t>
+      </w:r>
+    </w:p>
+    <w:p>
+      <w:r>
+        <w:t>    - Finalização da estilização CSS na página de pagamento.</w:t>
+      </w:r>
+    </w:p>
+    <w:p>
+      <w:r>
+        <w:t>    - Adição de CSS e ajustes para melhorar o layout e a organização de formulários e mensagens.</w:t>
+      </w:r>
+    </w:p>
+    <w:p>
+      <w:r>
+        <w:t>    - Aplicação de CSS na página "produtos.html".</w:t>
+      </w:r>
+    </w:p>
+    <w:p>
+      <w:r>
+        <w:t xml:space="preserve">    - Implementação de um logo de fundo em uma página específica. </w:t>
+      </w:r>
+    </w:p>
+    <w:p>
+      <w:pPr>
+        <w:rPr>
+          <w:b/>
+          <w:bCs/>
+        </w:rPr>
+      </w:pPr>
+      <w:r>
+        <w:rPr>
+          <w:b/>
+          <w:bCs/>
+        </w:rPr>
+        <w:t>Conteúdo e Organização:</w:t>
+      </w:r>
+    </w:p>
+    <w:p>
+      <w:r>
+        <w:t>    - Finalização da inserção de conteúdos nos produtos restantes.</w:t>
+      </w:r>
+    </w:p>
+    <w:p>
+      <w:r>
+        <w:t>    - Conclusão da seção "Veja Produtos Relacionados".</w:t>
+      </w:r>
+    </w:p>
+    <w:p>
+      <w:r>
+        <w:t xml:space="preserve">    - Atualização e alinhamento de todos os links de navegação do site. </w:t>
+      </w:r>
+    </w:p>
     <w:p/>
+    <w:p>
+      <w:pPr>
+        <w:rPr>
+          <w:b/>
+          <w:bCs/>
+          <w:color w:val="EE0000"/>
+        </w:rPr>
+      </w:pPr>
+      <w:r>
+        <w:rPr>
+          <w:b/>
+          <w:bCs/>
+          <w:color w:val="EE0000"/>
+        </w:rPr>
+        <w:t xml:space="preserve">01 de </w:t>
+      </w:r>
+      <w:proofErr w:type="gramStart"/>
+      <w:r>
+        <w:rPr>
+          <w:b/>
+          <w:bCs/>
+          <w:color w:val="EE0000"/>
+        </w:rPr>
+        <w:t>Novembro</w:t>
+      </w:r>
+      <w:proofErr w:type="gramEnd"/>
+      <w:r>
+        <w:rPr>
+          <w:b/>
+          <w:bCs/>
+          <w:color w:val="EE0000"/>
+        </w:rPr>
+        <w:t xml:space="preserve"> de 2025</w:t>
+      </w:r>
+    </w:p>
+    <w:p>
+      <w:r>
+        <w:t>Neste dia, o foco foi na finalização, na garantia de responsividade, no refinamento de layouts, na implementação completa dos métodos de pagamento e na atualização geral do projeto.</w:t>
+      </w:r>
+    </w:p>
+    <w:p>
+      <w:r>
+        <w:t xml:space="preserve"> </w:t>
+      </w:r>
+      <w:r>
+        <w:rPr>
+          <w:b/>
+          <w:bCs/>
+        </w:rPr>
+        <w:t>Tópicos Principais:</w:t>
+      </w:r>
+      <w:r>
+        <w:t xml:space="preserve"> </w:t>
+      </w:r>
+    </w:p>
+    <w:p>
+      <w:pPr>
+        <w:rPr>
+          <w:b/>
+          <w:bCs/>
+        </w:rPr>
+      </w:pPr>
+      <w:r>
+        <w:rPr>
+          <w:b/>
+          <w:bCs/>
+        </w:rPr>
+        <w:t>Finalização de Funcionalidades:</w:t>
+      </w:r>
+    </w:p>
+    <w:p>
+      <w:r>
+        <w:t xml:space="preserve">    - Implementação do código </w:t>
+      </w:r>
+      <w:proofErr w:type="spellStart"/>
+      <w:r>
+        <w:t>JavaScript</w:t>
+      </w:r>
+      <w:proofErr w:type="spellEnd"/>
+      <w:r>
+        <w:t xml:space="preserve"> e CSS para finalizar o método de pagamento.</w:t>
+      </w:r>
+    </w:p>
+    <w:p>
+      <w:r>
+        <w:t>    - Adição de um novo tipo de pagamento ao módulo de checkout.</w:t>
+      </w:r>
+    </w:p>
+    <w:p>
+      <w:r>
+        <w:t xml:space="preserve"> </w:t>
+      </w:r>
+      <w:r>
+        <w:rPr>
+          <w:b/>
+          <w:bCs/>
+        </w:rPr>
+        <w:t>Estilização e Layout (CSS):</w:t>
+      </w:r>
+    </w:p>
+    <w:p>
+      <w:r>
+        <w:lastRenderedPageBreak/>
+        <w:t xml:space="preserve">    - Garantia da </w:t>
+      </w:r>
+      <w:r>
+        <w:rPr>
+          <w:b/>
+          <w:bCs/>
+        </w:rPr>
+        <w:t>responsividade</w:t>
+      </w:r>
+      <w:r>
+        <w:t xml:space="preserve"> das páginas principais do site em diferentes dispositivos.</w:t>
+      </w:r>
+    </w:p>
+    <w:p>
+      <w:r>
+        <w:t>    - Ajuste e correção do alinhamento da logo na folha de estilos produtos.css.</w:t>
+      </w:r>
+    </w:p>
+    <w:p>
+      <w:r>
+        <w:t xml:space="preserve">    - Padronização do </w:t>
+      </w:r>
+      <w:r>
+        <w:rPr>
+          <w:b/>
+          <w:bCs/>
+        </w:rPr>
+        <w:t>rodapé e menu</w:t>
+      </w:r>
+      <w:r>
+        <w:t xml:space="preserve"> da página "Produtos.html" para igualar o design da página principal (index.html).</w:t>
+      </w:r>
+    </w:p>
+    <w:p>
+      <w:r>
+        <w:t>    - Revisão e aplicação de CSS para refinar o tema e o design do layout da página de pagamento.</w:t>
+      </w:r>
+    </w:p>
+    <w:p>
+      <w:r>
+        <w:t xml:space="preserve">    - Ajustes finais no layout e design da sessão de categorias. </w:t>
+      </w:r>
+    </w:p>
+    <w:p>
+      <w:pPr>
+        <w:rPr>
+          <w:b/>
+          <w:bCs/>
+        </w:rPr>
+      </w:pPr>
+      <w:r>
+        <w:rPr>
+          <w:b/>
+          <w:bCs/>
+        </w:rPr>
+        <w:t>Estrutura e Organização:</w:t>
+      </w:r>
+    </w:p>
+    <w:p>
+      <w:r>
+        <w:t>    - Criação de uma "modelagem coringa" para uso na estrutura do site.</w:t>
+      </w:r>
+    </w:p>
+    <w:p>
+      <w:r>
+        <w:t xml:space="preserve">    - Atualização de diversas páginas e </w:t>
+      </w:r>
+      <w:proofErr w:type="spellStart"/>
+      <w:r>
+        <w:t>conteúdos</w:t>
+      </w:r>
+      <w:proofErr w:type="spellEnd"/>
+      <w:r>
+        <w:t xml:space="preserve"> para a versão final.</w:t>
+      </w:r>
+    </w:p>
+    <w:p>
+      <w:r>
+        <w:t>    - Revisão de links e finalização de ajustes para o término do projeto.</w:t>
+      </w:r>
+    </w:p>
+    <w:p>
+      <w:r>
+        <w:t xml:space="preserve">    - Atualização da documentação do projeto </w:t>
+      </w:r>
+      <w:proofErr w:type="spellStart"/>
+      <w:r>
+        <w:t>MacEstampas</w:t>
+      </w:r>
+      <w:proofErr w:type="spellEnd"/>
+    </w:p>
+    <w:p>
+      <w:r>
+        <w:t xml:space="preserve">      </w:t>
+      </w:r>
+    </w:p>
+    <w:p>
+      <w:pPr>
+        <w:rPr>
+          <w:b/>
+          <w:bCs/>
+          <w:color w:val="EE0000"/>
+        </w:rPr>
+      </w:pPr>
+      <w:r>
+        <w:rPr>
+          <w:b/>
+          <w:bCs/>
+          <w:color w:val="EE0000"/>
+        </w:rPr>
+        <w:t xml:space="preserve">02 de </w:t>
+      </w:r>
+      <w:proofErr w:type="gramStart"/>
+      <w:r>
+        <w:rPr>
+          <w:b/>
+          <w:bCs/>
+          <w:color w:val="EE0000"/>
+        </w:rPr>
+        <w:t>Novembro</w:t>
+      </w:r>
+      <w:proofErr w:type="gramEnd"/>
+      <w:r>
+        <w:rPr>
+          <w:b/>
+          <w:bCs/>
+          <w:color w:val="EE0000"/>
+        </w:rPr>
+        <w:t xml:space="preserve"> de 2025</w:t>
+      </w:r>
+    </w:p>
+    <w:p>
+      <w:r>
+        <w:t xml:space="preserve">Neste dia, as atividades focaram na padronização final de estilos, cores e fontes, e na conclusão das funcionalidades </w:t>
+      </w:r>
+      <w:proofErr w:type="spellStart"/>
+      <w:r>
+        <w:t>JavaScript</w:t>
+      </w:r>
+      <w:proofErr w:type="spellEnd"/>
+      <w:r>
+        <w:t xml:space="preserve"> da página de pagamento.</w:t>
+      </w:r>
+    </w:p>
+    <w:p>
+      <w:r>
+        <w:t xml:space="preserve"> </w:t>
+      </w:r>
+      <w:r>
+        <w:rPr>
+          <w:b/>
+          <w:bCs/>
+        </w:rPr>
+        <w:t>Tópicos Principais:</w:t>
+      </w:r>
+      <w:r>
+        <w:t xml:space="preserve"> </w:t>
+      </w:r>
+    </w:p>
+    <w:p>
+      <w:pPr>
+        <w:rPr>
+          <w:b/>
+          <w:bCs/>
+        </w:rPr>
+      </w:pPr>
+      <w:r>
+        <w:rPr>
+          <w:b/>
+          <w:bCs/>
+        </w:rPr>
+        <w:t>Finalização de Funcionalidades:</w:t>
+      </w:r>
+    </w:p>
+    <w:p>
+      <w:r>
+        <w:t xml:space="preserve">    - Conclusão da lógica e scripts </w:t>
+      </w:r>
+      <w:proofErr w:type="spellStart"/>
+      <w:r>
+        <w:t>JavaScript</w:t>
+      </w:r>
+      <w:proofErr w:type="spellEnd"/>
+      <w:r>
+        <w:t xml:space="preserve"> para os botões da página de pagamento. </w:t>
+      </w:r>
+    </w:p>
+    <w:p>
+      <w:pPr>
+        <w:rPr>
+          <w:b/>
+          <w:bCs/>
+        </w:rPr>
+      </w:pPr>
+      <w:r>
+        <w:rPr>
+          <w:b/>
+          <w:bCs/>
+        </w:rPr>
+        <w:t>Estilização e Padronização (CSS):</w:t>
+      </w:r>
+    </w:p>
+    <w:p>
+      <w:r>
+        <w:t>    - Ajustes detalhados na paleta de cores do site para padronização visual.</w:t>
+      </w:r>
+    </w:p>
+    <w:p>
+      <w:r>
+        <w:t>    - Padronização das fontes em todo o projeto.</w:t>
+      </w:r>
+    </w:p>
+    <w:p>
+      <w:r>
+        <w:t>    - Padronização do rodapé e cabeçalho.</w:t>
+      </w:r>
+    </w:p>
+    <w:p>
+      <w:r>
+        <w:t>    - Ajuste da barra de navegação (</w:t>
+      </w:r>
+      <w:proofErr w:type="spellStart"/>
+      <w:r>
+        <w:t>navbar</w:t>
+      </w:r>
+      <w:proofErr w:type="spellEnd"/>
+      <w:r>
+        <w:t>) na página de pagamento.</w:t>
+      </w:r>
+    </w:p>
+    <w:p>
+      <w:r>
+        <w:t xml:space="preserve">    - Estilização da página de suporte para seguir o padrão visual de todas as outras páginas. </w:t>
+      </w:r>
+    </w:p>
+    <w:p>
+      <w:r>
+        <w:rPr>
+          <w:b/>
+          <w:bCs/>
+        </w:rPr>
+        <w:t>Estrutura e Conteúdo:</w:t>
+      </w:r>
+    </w:p>
+    <w:p>
+      <w:r>
+        <w:t>    - Finalização da página "perfil.html" após a padronização inicial de seu layout e estrutura.</w:t>
+      </w:r>
+    </w:p>
     <w:p/>
     <w:p>
       <w:r>
@@ -328,209 +2049,365 @@
           <w:b/>
           <w:bCs/>
         </w:rPr>
+        <w:t>Principais</w:t>
+      </w:r>
+      <w:r>
+        <w:rPr>
+          <w:b/>
+          <w:bCs/>
+        </w:rPr>
+        <w:t xml:space="preserve"> </w:t>
+      </w:r>
+      <w:r>
+        <w:rPr>
+          <w:b/>
+          <w:bCs/>
+        </w:rPr>
+        <w:t>Decisões</w:t>
+      </w:r>
+      <w:r>
+        <w:rPr>
+          <w:b/>
+          <w:bCs/>
+        </w:rPr>
+        <w:t>:</w:t>
+      </w:r>
+      <w:r>
+        <w:br/>
+      </w:r>
+      <w:r>
+        <w:br/>
+      </w:r>
+      <w:r>
+        <w:t>O desenvolvimento do projeto foi marcado por desafios significativos, sendo a comunicação interna o principal obstáculo inicial. Observamos divergências de opinião entre os membros sobre a abordagem e a direção do projeto, o que exigiu sessões de alinhamento para harmonizar os caminhos de pensamento.</w:t>
+      </w:r>
+    </w:p>
+    <w:p>
+      <w:r>
+        <w:t>Em termos técnicos, vários integrantes enfrentaram dificuldades específicas com a estilização em CSS, notadamente em tarefas de centralização de elementos, o que demandou tempo adicional de pesquisa e resolução de problemas.</w:t>
+      </w:r>
+    </w:p>
+    <w:p>
+      <w:r>
+        <w:br/>
+      </w:r>
+      <w:r>
+        <w:br/>
+      </w:r>
+      <w:r>
+        <w:t xml:space="preserve">Após a superação dos desafios iniciais, a equipe convergiu para uma diretriz de design: um layout limpo, organizado e minimalista (estética </w:t>
+      </w:r>
+      <w:r>
+        <w:rPr>
+          <w:i/>
+          <w:iCs/>
+        </w:rPr>
+        <w:t>clean</w:t>
+      </w:r>
+      <w:r>
+        <w:t xml:space="preserve">). Essa escolha foi fundamentada na premissa de que tal abordagem confere beleza, clareza e está em perfeita consonância com a proposta de um </w:t>
+      </w:r>
+      <w:r>
+        <w:rPr>
+          <w:i/>
+          <w:iCs/>
+        </w:rPr>
+        <w:t>e-commerce</w:t>
+      </w:r>
+      <w:r>
+        <w:t xml:space="preserve"> moderno.</w:t>
+      </w:r>
+    </w:p>
+    <w:p/>
+    <w:p>
+      <w:pPr>
+        <w:pStyle w:val="PargrafodaLista"/>
+        <w:numPr>
+          <w:ilvl w:val="0"/>
+          <w:numId w:val="10"/>
+        </w:numPr>
+      </w:pPr>
+      <w:r>
+        <w:t>Paleta de Cores: A base da identidade visual utiliza cores suaves e básicas, priorizando o branco e o preto. Essa sobriedade garante foco no conteúdo e nos produtos, mantendo a elegância.</w:t>
+      </w:r>
+      <w:r>
+        <w:t xml:space="preserve"> </w:t>
+      </w:r>
+    </w:p>
+    <w:p/>
+    <w:p>
+      <w:pPr>
+        <w:ind w:left="360"/>
+        <w:jc w:val="center"/>
+      </w:pPr>
+      <w:r>
+        <w:drawing>
+          <wp:inline distT="0" distB="0" distL="0" distR="0" wp14:anchorId="4C6EC50B" wp14:editId="6BA3CF44">
+            <wp:extent cx="5731510" cy="2675890"/>
+            <wp:effectExtent l="0" t="0" r="2540" b="0"/>
+            <wp:docPr id="864192220" name="Imagem 1" descr="Uma imagem contendo Texto&#10;&#10;O conteúdo gerado por IA pode estar incorreto."/>
+            <wp:cNvGraphicFramePr>
+              <a:graphicFrameLocks xmlns:a="http://schemas.openxmlformats.org/drawingml/2006/main" noChangeAspect="1"/>
+            </wp:cNvGraphicFramePr>
+            <a:graphic xmlns:a="http://schemas.openxmlformats.org/drawingml/2006/main">
+              <a:graphicData uri="http://schemas.openxmlformats.org/drawingml/2006/picture">
+                <pic:pic xmlns:pic="http://schemas.openxmlformats.org/drawingml/2006/picture">
+                  <pic:nvPicPr>
+                    <pic:cNvPr id="864192220" name="Imagem 1" descr="Uma imagem contendo Texto&#10;&#10;O conteúdo gerado por IA pode estar incorreto."/>
+                    <pic:cNvPicPr/>
+                  </pic:nvPicPr>
+                  <pic:blipFill>
+                    <a:blip r:embed="rId7"/>
+                    <a:stretch>
+                      <a:fillRect/>
+                    </a:stretch>
+                  </pic:blipFill>
+                  <pic:spPr>
+                    <a:xfrm>
+                      <a:off x="0" y="0"/>
+                      <a:ext cx="5731510" cy="2675890"/>
+                    </a:xfrm>
+                    <a:prstGeom prst="rect">
+                      <a:avLst/>
+                    </a:prstGeom>
+                  </pic:spPr>
+                </pic:pic>
+              </a:graphicData>
+            </a:graphic>
+          </wp:inline>
+        </w:drawing>
+      </w:r>
+    </w:p>
+    <w:p/>
+    <w:p>
+      <w:r>
+        <w:t xml:space="preserve">Para consolidar nossa visão de </w:t>
+      </w:r>
+      <w:r>
+        <w:rPr>
+          <w:i/>
+          <w:iCs/>
+        </w:rPr>
+        <w:t>layout</w:t>
+      </w:r>
+      <w:r>
+        <w:t xml:space="preserve"> e usabilidade, buscamos inspiração em plataformas de referência no mercado digital: Mercado Livre e Apple.</w:t>
+      </w:r>
+    </w:p>
+    <w:p>
+      <w:pPr>
+        <w:numPr>
+          <w:ilvl w:val="0"/>
+          <w:numId w:val="11"/>
+        </w:numPr>
+      </w:pPr>
+      <w:r>
         <w:lastRenderedPageBreak/>
-        <w:t>06 de Outubro de 2025</w:t>
-      </w:r>
-      <w:r>
-        <w:br/>
-        <w:t>As atividades do dia estiveram voltadas à estruturação de informações relacionadas aos preços dos produtos cadastrados.</w:t>
-      </w:r>
-    </w:p>
-    <w:p>
-      <w:r>
-        <w:rPr>
-          <w:b/>
-          <w:bCs/>
-        </w:rPr>
-        <w:t>Tópicos Principais:</w:t>
-      </w:r>
-      <w:r>
-        <w:br/>
-        <w:t>Tabela de Preços – Camisetas:</w:t>
-      </w:r>
-      <w:r>
-        <w:br/>
-        <w:t> - Criação da estrutura inicial da tabela de preços referente à categoria "Camisetas".</w:t>
-      </w:r>
-      <w:r>
-        <w:br/>
-        <w:t> - Padronização dos dados inseridos no arquivo correspondente.</w:t>
-      </w:r>
-    </w:p>
-    <w:p/>
-    <w:p/>
-    <w:p>
-      <w:r>
-        <w:rPr>
-          <w:b/>
-          <w:bCs/>
-        </w:rPr>
-        <w:t>07 de Outubro de 2025</w:t>
-      </w:r>
-      <w:r>
-        <w:br/>
-        <w:t>Dando continuidade ao trabalho anterior, foi criada mais uma tabela específica para outra categoria de produto.</w:t>
-      </w:r>
-    </w:p>
-    <w:p>
-      <w:r>
-        <w:rPr>
-          <w:b/>
-          <w:bCs/>
-        </w:rPr>
-        <w:t>Tópicos Principais:</w:t>
-      </w:r>
-      <w:r>
-        <w:br/>
-        <w:t>Tabela de Preços – Agendas:</w:t>
-      </w:r>
-      <w:r>
-        <w:br/>
-        <w:t>    - Criação e preenchimento da tabela de preços para a categoria "Agendas".</w:t>
-      </w:r>
-      <w:r>
-        <w:br/>
-        <w:t>    - Ajustes de nomenclaturas e verificação de consistência com os dados anteriores.</w:t>
-      </w:r>
-    </w:p>
-    <w:p/>
-    <w:p/>
-    <w:p/>
-    <w:p/>
-    <w:p/>
-    <w:p/>
-    <w:p/>
-    <w:p/>
-    <w:p/>
-    <w:p/>
-    <w:p/>
-    <w:p/>
-    <w:p/>
-    <w:p/>
-    <w:p>
-      <w:r>
-        <w:rPr>
-          <w:b/>
-          <w:bCs/>
-        </w:rPr>
+        <w:t>Inspiração no Mercado Livre: A principal referência extraída do Mercado Livre (MELI) foi a abordagem de apresentação dos produtos aos usuários. Analisamos como o MELI estrutura a exposição dos itens para otimizar a visualização e a conversão. Adaptamos essa estrutura para o nosso contexto, garantindo que a demonstração dos produtos fosse intuitiva e eficaz, utilizando-a como um ponto de aprendizado e adaptação, e não como cópia literal.</w:t>
+      </w:r>
+      <w:r>
+        <w:t xml:space="preserve"> </w:t>
+      </w:r>
+    </w:p>
+    <w:p>
+      <w:pPr>
+        <w:numPr>
+          <w:ilvl w:val="0"/>
+          <w:numId w:val="11"/>
+        </w:numPr>
+      </w:pPr>
+      <w:r>
+        <w:t xml:space="preserve">Influência Apple: A influência da Apple reside no aspecto de elegância e simplicidade visual, reforçando nossa opção pelo </w:t>
+      </w:r>
+      <w:r>
+        <w:rPr>
+          <w:i/>
+          <w:iCs/>
+        </w:rPr>
+        <w:t>layout clean</w:t>
+      </w:r>
+      <w:r>
+        <w:t>.</w:t>
+      </w:r>
+    </w:p>
+    <w:p>
+      <w:pPr>
+        <w:ind w:left="360"/>
+      </w:pPr>
+    </w:p>
+    <w:p>
+      <w:pPr>
+        <w:ind w:left="360"/>
+        <w:jc w:val="center"/>
+      </w:pPr>
+      <w:r>
+        <w:drawing>
+          <wp:inline distT="0" distB="0" distL="0" distR="0" wp14:anchorId="3845DBC7" wp14:editId="6B0D44CC">
+            <wp:extent cx="4219575" cy="2559078"/>
+            <wp:effectExtent l="0" t="0" r="0" b="0"/>
+            <wp:docPr id="370237888" name="Imagem 1" descr="Interface gráfica do usuário, Aplicativo&#10;&#10;O conteúdo gerado por IA pode estar incorreto."/>
+            <wp:cNvGraphicFramePr>
+              <a:graphicFrameLocks xmlns:a="http://schemas.openxmlformats.org/drawingml/2006/main" noChangeAspect="1"/>
+            </wp:cNvGraphicFramePr>
+            <a:graphic xmlns:a="http://schemas.openxmlformats.org/drawingml/2006/main">
+              <a:graphicData uri="http://schemas.openxmlformats.org/drawingml/2006/picture">
+                <pic:pic xmlns:pic="http://schemas.openxmlformats.org/drawingml/2006/picture">
+                  <pic:nvPicPr>
+                    <pic:cNvPr id="370237888" name="Imagem 1" descr="Interface gráfica do usuário, Aplicativo&#10;&#10;O conteúdo gerado por IA pode estar incorreto."/>
+                    <pic:cNvPicPr/>
+                  </pic:nvPicPr>
+                  <pic:blipFill>
+                    <a:blip r:embed="rId8" cstate="print">
+                      <a:extLst>
+                        <a:ext uri="{28A0092B-C50C-407E-A947-70E740481C1C}">
+                          <a14:useLocalDpi xmlns:a14="http://schemas.microsoft.com/office/drawing/2010/main" val="0"/>
+                        </a:ext>
+                      </a:extLst>
+                    </a:blip>
+                    <a:stretch>
+                      <a:fillRect/>
+                    </a:stretch>
+                  </pic:blipFill>
+                  <pic:spPr>
+                    <a:xfrm>
+                      <a:off x="0" y="0"/>
+                      <a:ext cx="4284361" cy="2598369"/>
+                    </a:xfrm>
+                    <a:prstGeom prst="rect">
+                      <a:avLst/>
+                    </a:prstGeom>
+                  </pic:spPr>
+                </pic:pic>
+              </a:graphicData>
+            </a:graphic>
+          </wp:inline>
+        </w:drawing>
+      </w:r>
+      <w:r>
+        <w:drawing>
+          <wp:inline distT="0" distB="0" distL="0" distR="0" wp14:anchorId="6E332365" wp14:editId="29048DF3">
+            <wp:extent cx="5731510" cy="2244090"/>
+            <wp:effectExtent l="0" t="0" r="2540" b="3810"/>
+            <wp:docPr id="1174430207" name="Imagem 1" descr="Interface gráfica do usuário, Texto, Aplicativo&#10;&#10;O conteúdo gerado por IA pode estar incorreto."/>
+            <wp:cNvGraphicFramePr>
+              <a:graphicFrameLocks xmlns:a="http://schemas.openxmlformats.org/drawingml/2006/main" noChangeAspect="1"/>
+            </wp:cNvGraphicFramePr>
+            <a:graphic xmlns:a="http://schemas.openxmlformats.org/drawingml/2006/main">
+              <a:graphicData uri="http://schemas.openxmlformats.org/drawingml/2006/picture">
+                <pic:pic xmlns:pic="http://schemas.openxmlformats.org/drawingml/2006/picture">
+                  <pic:nvPicPr>
+                    <pic:cNvPr id="1174430207" name="Imagem 1" descr="Interface gráfica do usuário, Texto, Aplicativo&#10;&#10;O conteúdo gerado por IA pode estar incorreto."/>
+                    <pic:cNvPicPr/>
+                  </pic:nvPicPr>
+                  <pic:blipFill>
+                    <a:blip r:embed="rId9"/>
+                    <a:stretch>
+                      <a:fillRect/>
+                    </a:stretch>
+                  </pic:blipFill>
+                  <pic:spPr>
+                    <a:xfrm>
+                      <a:off x="0" y="0"/>
+                      <a:ext cx="5731510" cy="2244090"/>
+                    </a:xfrm>
+                    <a:prstGeom prst="rect">
+                      <a:avLst/>
+                    </a:prstGeom>
+                  </pic:spPr>
+                </pic:pic>
+              </a:graphicData>
+            </a:graphic>
+          </wp:inline>
+        </w:drawing>
+      </w:r>
+    </w:p>
+    <w:p>
+      <w:pPr>
+        <w:ind w:left="360"/>
+        <w:jc w:val="center"/>
+      </w:pPr>
+    </w:p>
+    <w:p>
+      <w:r>
+        <w:t xml:space="preserve">Nota sobre a Execução: É importante ressaltar que, apesar da inspiração no </w:t>
+      </w:r>
+      <w:r>
+        <w:rPr>
+          <w:i/>
+          <w:iCs/>
+        </w:rPr>
+        <w:t>layout</w:t>
+      </w:r>
+      <w:r>
+        <w:t xml:space="preserve"> do Mercado Livre, apenas o design estrutural foi referenciado. A paleta de cores e os elementos de marca foram desenvolvidos de forma autônoma para manter uma identidade única.</w:t>
+      </w:r>
+      <w:r>
+        <w:t xml:space="preserve"> </w:t>
+      </w:r>
+      <w:r>
+        <w:br/>
+      </w:r>
+      <w:r>
+        <w:br/>
+      </w:r>
+      <w:r>
+        <w:t xml:space="preserve">É importante ressaltar que, apesar da inspiração no </w:t>
+      </w:r>
+      <w:r>
+        <w:rPr>
+          <w:i/>
+          <w:iCs/>
+        </w:rPr>
+        <w:t>layout</w:t>
+      </w:r>
+      <w:r>
+        <w:t xml:space="preserve"> do Mercado Livre, apenas o </w:t>
+      </w:r>
+      <w:r>
         <w:lastRenderedPageBreak/>
-        <w:t>08 de Outubro de 2025</w:t>
-      </w:r>
-      <w:r>
-        <w:br/>
-        <w:t>As tarefas realizadas buscaram padronizar o layout visual das categorias, aprimorar a acessibilidade do site e revisar a organização do código.</w:t>
-      </w:r>
-    </w:p>
-    <w:p>
-      <w:r>
-        <w:rPr>
-          <w:b/>
-          <w:bCs/>
-        </w:rPr>
-        <w:t>Tópicos Principais:</w:t>
-      </w:r>
-    </w:p>
-    <w:p>
-      <w:r>
-        <w:t>Padronização de Layout:</w:t>
-      </w:r>
-      <w:r>
-        <w:br/>
-        <w:t>    - Atualização da estrutura visual de categorias específicas, com adição de nomes e descrições nas imagens.</w:t>
-      </w:r>
-      <w:r>
-        <w:br/>
-        <w:t>    - Inserção de tags HTML (div) para futura manipulação via CSS.</w:t>
-      </w:r>
-    </w:p>
-    <w:p>
-      <w:r>
-        <w:rPr>
-          <w:b/>
-          <w:bCs/>
-        </w:rPr>
-        <w:t>Categorias Atualizadas:</w:t>
-      </w:r>
-      <w:r>
-        <w:br/>
-        <w:t>    • Copos e Garrafas</w:t>
-      </w:r>
-      <w:r>
-        <w:br/>
-        <w:t>    • Camisas-Bebê</w:t>
-      </w:r>
-      <w:r>
-        <w:br/>
-        <w:t>    • Almofadas e Azulejos</w:t>
-      </w:r>
-      <w:r>
-        <w:br/>
-        <w:t>    • Mochilas e Toalhinhas</w:t>
-      </w:r>
-      <w:r>
-        <w:br/>
-        <w:t>    • Estojos</w:t>
-      </w:r>
-      <w:r>
-        <w:br/>
-        <w:t>    • Bloquinho de Notas</w:t>
-      </w:r>
-      <w:r>
-        <w:br/>
-        <w:t>    • Canecas</w:t>
-      </w:r>
-      <w:r>
-        <w:br/>
-        <w:t>    • Agenda</w:t>
-      </w:r>
-      <w:r>
-        <w:br/>
-        <w:t>    • Camisas (geral)</w:t>
-      </w:r>
-    </w:p>
-    <w:p>
-      <w:r>
-        <w:t>Acessibilidade e Navegação:</w:t>
-      </w:r>
-      <w:r>
-        <w:br/>
-        <w:t>    - Inserção de botões de navegação nas páginas de produto.</w:t>
-      </w:r>
-      <w:r>
-        <w:br/>
-        <w:t>    - Criação de uma página dedicada à acessibilidade.</w:t>
-      </w:r>
-    </w:p>
-    <w:p>
-      <w:r>
-        <w:t>Organização do Código:</w:t>
-      </w:r>
-      <w:r>
-        <w:br/>
-        <w:t>    - Inserção de cabeçalhos semânticos no HTML.</w:t>
-      </w:r>
-      <w:r>
-        <w:br/>
-        <w:t>    - Reorganização de elementos estruturais (div) e melhoria geral da leitura do código.</w:t>
-      </w:r>
-      <w:r>
-        <w:t xml:space="preserve"> </w:t>
-      </w:r>
-    </w:p>
-    <w:p>
-      <w:r>
-        <w:t>Documentação e Conteúdo:</w:t>
-      </w:r>
-      <w:r>
-        <w:br/>
-        <w:t>    - Atualização do arquivo README.md no repositório GitHub.</w:t>
-      </w:r>
-      <w:r>
-        <w:br/>
-        <w:t>    - Revisão e modificação de descrições de produtos na categoria "Agendas".</w:t>
-      </w:r>
-    </w:p>
-    <w:p/>
+        <w:t>design estrutural foi referenciado. A paleta de cores e os elementos de marca foram desenvolvidos de forma autônoma para manter uma identidade única.</w:t>
+      </w:r>
+    </w:p>
+    <w:p>
+      <w:pPr>
+        <w:rPr>
+          <w:b/>
+          <w:bCs/>
+        </w:rPr>
+      </w:pPr>
+      <w:r>
+        <w:rPr>
+          <w:b/>
+          <w:bCs/>
+        </w:rPr>
+        <w:t>Próximos passos:</w:t>
+      </w:r>
+    </w:p>
+    <w:p>
+      <w:r>
+        <w:t xml:space="preserve">Atualmente, o </w:t>
+      </w:r>
+      <w:r>
+        <w:rPr>
+          <w:i/>
+          <w:iCs/>
+        </w:rPr>
+        <w:t>website</w:t>
+      </w:r>
+      <w:r>
+        <w:t xml:space="preserve"> se estabelece com uma base visual elegante e essencial, preservando nossa identidade de design. Para as próximas fases de desenvolvimento, planejamos a introdução gradual de cores adicionais e a expansão do catálogo de produtos, visando consolidar uma plataforma mais robusta, usual e profissional no ambiente de </w:t>
+      </w:r>
+      <w:r>
+        <w:rPr>
+          <w:i/>
+          <w:iCs/>
+        </w:rPr>
+        <w:t>e-commerce</w:t>
+      </w:r>
+      <w:r>
+        <w:t>.</w:t>
+      </w:r>
+    </w:p>
     <w:sectPr>
       <w:pgSz w:w="11906" w:h="16838"/>
       <w:pgMar w:top="1440" w:right="1440" w:bottom="1440" w:left="1440" w:header="708" w:footer="708" w:gutter="0"/>
@@ -1643,6 +3520,268 @@
       </w:pPr>
       <w:rPr>
         <w:rFonts w:ascii="Wingdings" w:hAnsi="Wingdings" w:hint="default"/>
+      </w:rPr>
+    </w:lvl>
+  </w:abstractNum>
+  <w:abstractNum w:abstractNumId="9" w15:restartNumberingAfterBreak="0">
+    <w:nsid w:val="3E312BE9"/>
+    <w:multiLevelType w:val="hybridMultilevel"/>
+    <w:tmpl w:val="A04E43A6"/>
+    <w:lvl w:ilvl="0" w:tplc="04160001">
+      <w:start w:val="1"/>
+      <w:numFmt w:val="bullet"/>
+      <w:lvlText w:val=""/>
+      <w:lvlJc w:val="left"/>
+      <w:pPr>
+        <w:ind w:left="720" w:hanging="360"/>
+      </w:pPr>
+      <w:rPr>
+        <w:rFonts w:ascii="Symbol" w:hAnsi="Symbol" w:hint="default"/>
+      </w:rPr>
+    </w:lvl>
+    <w:lvl w:ilvl="1" w:tplc="04160003" w:tentative="1">
+      <w:start w:val="1"/>
+      <w:numFmt w:val="bullet"/>
+      <w:lvlText w:val="o"/>
+      <w:lvlJc w:val="left"/>
+      <w:pPr>
+        <w:ind w:left="1440" w:hanging="360"/>
+      </w:pPr>
+      <w:rPr>
+        <w:rFonts w:ascii="Courier New" w:hAnsi="Courier New" w:cs="Courier New" w:hint="default"/>
+      </w:rPr>
+    </w:lvl>
+    <w:lvl w:ilvl="2" w:tplc="04160005" w:tentative="1">
+      <w:start w:val="1"/>
+      <w:numFmt w:val="bullet"/>
+      <w:lvlText w:val=""/>
+      <w:lvlJc w:val="left"/>
+      <w:pPr>
+        <w:ind w:left="2160" w:hanging="360"/>
+      </w:pPr>
+      <w:rPr>
+        <w:rFonts w:ascii="Wingdings" w:hAnsi="Wingdings" w:hint="default"/>
+      </w:rPr>
+    </w:lvl>
+    <w:lvl w:ilvl="3" w:tplc="04160001" w:tentative="1">
+      <w:start w:val="1"/>
+      <w:numFmt w:val="bullet"/>
+      <w:lvlText w:val=""/>
+      <w:lvlJc w:val="left"/>
+      <w:pPr>
+        <w:ind w:left="2880" w:hanging="360"/>
+      </w:pPr>
+      <w:rPr>
+        <w:rFonts w:ascii="Symbol" w:hAnsi="Symbol" w:hint="default"/>
+      </w:rPr>
+    </w:lvl>
+    <w:lvl w:ilvl="4" w:tplc="04160003" w:tentative="1">
+      <w:start w:val="1"/>
+      <w:numFmt w:val="bullet"/>
+      <w:lvlText w:val="o"/>
+      <w:lvlJc w:val="left"/>
+      <w:pPr>
+        <w:ind w:left="3600" w:hanging="360"/>
+      </w:pPr>
+      <w:rPr>
+        <w:rFonts w:ascii="Courier New" w:hAnsi="Courier New" w:cs="Courier New" w:hint="default"/>
+      </w:rPr>
+    </w:lvl>
+    <w:lvl w:ilvl="5" w:tplc="04160005" w:tentative="1">
+      <w:start w:val="1"/>
+      <w:numFmt w:val="bullet"/>
+      <w:lvlText w:val=""/>
+      <w:lvlJc w:val="left"/>
+      <w:pPr>
+        <w:ind w:left="4320" w:hanging="360"/>
+      </w:pPr>
+      <w:rPr>
+        <w:rFonts w:ascii="Wingdings" w:hAnsi="Wingdings" w:hint="default"/>
+      </w:rPr>
+    </w:lvl>
+    <w:lvl w:ilvl="6" w:tplc="04160001" w:tentative="1">
+      <w:start w:val="1"/>
+      <w:numFmt w:val="bullet"/>
+      <w:lvlText w:val=""/>
+      <w:lvlJc w:val="left"/>
+      <w:pPr>
+        <w:ind w:left="5040" w:hanging="360"/>
+      </w:pPr>
+      <w:rPr>
+        <w:rFonts w:ascii="Symbol" w:hAnsi="Symbol" w:hint="default"/>
+      </w:rPr>
+    </w:lvl>
+    <w:lvl w:ilvl="7" w:tplc="04160003" w:tentative="1">
+      <w:start w:val="1"/>
+      <w:numFmt w:val="bullet"/>
+      <w:lvlText w:val="o"/>
+      <w:lvlJc w:val="left"/>
+      <w:pPr>
+        <w:ind w:left="5760" w:hanging="360"/>
+      </w:pPr>
+      <w:rPr>
+        <w:rFonts w:ascii="Courier New" w:hAnsi="Courier New" w:cs="Courier New" w:hint="default"/>
+      </w:rPr>
+    </w:lvl>
+    <w:lvl w:ilvl="8" w:tplc="04160005" w:tentative="1">
+      <w:start w:val="1"/>
+      <w:numFmt w:val="bullet"/>
+      <w:lvlText w:val=""/>
+      <w:lvlJc w:val="left"/>
+      <w:pPr>
+        <w:ind w:left="6480" w:hanging="360"/>
+      </w:pPr>
+      <w:rPr>
+        <w:rFonts w:ascii="Wingdings" w:hAnsi="Wingdings" w:hint="default"/>
+      </w:rPr>
+    </w:lvl>
+  </w:abstractNum>
+  <w:abstractNum w:abstractNumId="10" w15:restartNumberingAfterBreak="0">
+    <w:nsid w:val="4B385D04"/>
+    <w:multiLevelType w:val="multilevel"/>
+    <w:tmpl w:val="4C4425E8"/>
+    <w:lvl w:ilvl="0">
+      <w:start w:val="1"/>
+      <w:numFmt w:val="bullet"/>
+      <w:lvlText w:val=""/>
+      <w:lvlJc w:val="left"/>
+      <w:pPr>
+        <w:tabs>
+          <w:tab w:val="num" w:pos="720"/>
+        </w:tabs>
+        <w:ind w:left="720" w:hanging="360"/>
+      </w:pPr>
+      <w:rPr>
+        <w:rFonts w:ascii="Symbol" w:hAnsi="Symbol" w:hint="default"/>
+        <w:sz w:val="20"/>
+      </w:rPr>
+    </w:lvl>
+    <w:lvl w:ilvl="1" w:tentative="1">
+      <w:start w:val="1"/>
+      <w:numFmt w:val="bullet"/>
+      <w:lvlText w:val="o"/>
+      <w:lvlJc w:val="left"/>
+      <w:pPr>
+        <w:tabs>
+          <w:tab w:val="num" w:pos="1440"/>
+        </w:tabs>
+        <w:ind w:left="1440" w:hanging="360"/>
+      </w:pPr>
+      <w:rPr>
+        <w:rFonts w:ascii="Courier New" w:hAnsi="Courier New" w:hint="default"/>
+        <w:sz w:val="20"/>
+      </w:rPr>
+    </w:lvl>
+    <w:lvl w:ilvl="2" w:tentative="1">
+      <w:start w:val="1"/>
+      <w:numFmt w:val="bullet"/>
+      <w:lvlText w:val=""/>
+      <w:lvlJc w:val="left"/>
+      <w:pPr>
+        <w:tabs>
+          <w:tab w:val="num" w:pos="2160"/>
+        </w:tabs>
+        <w:ind w:left="2160" w:hanging="360"/>
+      </w:pPr>
+      <w:rPr>
+        <w:rFonts w:ascii="Wingdings" w:hAnsi="Wingdings" w:hint="default"/>
+        <w:sz w:val="20"/>
+      </w:rPr>
+    </w:lvl>
+    <w:lvl w:ilvl="3" w:tentative="1">
+      <w:start w:val="1"/>
+      <w:numFmt w:val="bullet"/>
+      <w:lvlText w:val=""/>
+      <w:lvlJc w:val="left"/>
+      <w:pPr>
+        <w:tabs>
+          <w:tab w:val="num" w:pos="2880"/>
+        </w:tabs>
+        <w:ind w:left="2880" w:hanging="360"/>
+      </w:pPr>
+      <w:rPr>
+        <w:rFonts w:ascii="Wingdings" w:hAnsi="Wingdings" w:hint="default"/>
+        <w:sz w:val="20"/>
+      </w:rPr>
+    </w:lvl>
+    <w:lvl w:ilvl="4" w:tentative="1">
+      <w:start w:val="1"/>
+      <w:numFmt w:val="bullet"/>
+      <w:lvlText w:val=""/>
+      <w:lvlJc w:val="left"/>
+      <w:pPr>
+        <w:tabs>
+          <w:tab w:val="num" w:pos="3600"/>
+        </w:tabs>
+        <w:ind w:left="3600" w:hanging="360"/>
+      </w:pPr>
+      <w:rPr>
+        <w:rFonts w:ascii="Wingdings" w:hAnsi="Wingdings" w:hint="default"/>
+        <w:sz w:val="20"/>
+      </w:rPr>
+    </w:lvl>
+    <w:lvl w:ilvl="5" w:tentative="1">
+      <w:start w:val="1"/>
+      <w:numFmt w:val="bullet"/>
+      <w:lvlText w:val=""/>
+      <w:lvlJc w:val="left"/>
+      <w:pPr>
+        <w:tabs>
+          <w:tab w:val="num" w:pos="4320"/>
+        </w:tabs>
+        <w:ind w:left="4320" w:hanging="360"/>
+      </w:pPr>
+      <w:rPr>
+        <w:rFonts w:ascii="Wingdings" w:hAnsi="Wingdings" w:hint="default"/>
+        <w:sz w:val="20"/>
+      </w:rPr>
+    </w:lvl>
+    <w:lvl w:ilvl="6" w:tentative="1">
+      <w:start w:val="1"/>
+      <w:numFmt w:val="bullet"/>
+      <w:lvlText w:val=""/>
+      <w:lvlJc w:val="left"/>
+      <w:pPr>
+        <w:tabs>
+          <w:tab w:val="num" w:pos="5040"/>
+        </w:tabs>
+        <w:ind w:left="5040" w:hanging="360"/>
+      </w:pPr>
+      <w:rPr>
+        <w:rFonts w:ascii="Wingdings" w:hAnsi="Wingdings" w:hint="default"/>
+        <w:sz w:val="20"/>
+      </w:rPr>
+    </w:lvl>
+    <w:lvl w:ilvl="7" w:tentative="1">
+      <w:start w:val="1"/>
+      <w:numFmt w:val="bullet"/>
+      <w:lvlText w:val=""/>
+      <w:lvlJc w:val="left"/>
+      <w:pPr>
+        <w:tabs>
+          <w:tab w:val="num" w:pos="5760"/>
+        </w:tabs>
+        <w:ind w:left="5760" w:hanging="360"/>
+      </w:pPr>
+      <w:rPr>
+        <w:rFonts w:ascii="Wingdings" w:hAnsi="Wingdings" w:hint="default"/>
+        <w:sz w:val="20"/>
+      </w:rPr>
+    </w:lvl>
+    <w:lvl w:ilvl="8" w:tentative="1">
+      <w:start w:val="1"/>
+      <w:numFmt w:val="bullet"/>
+      <w:lvlText w:val=""/>
+      <w:lvlJc w:val="left"/>
+      <w:pPr>
+        <w:tabs>
+          <w:tab w:val="num" w:pos="6480"/>
+        </w:tabs>
+        <w:ind w:left="6480" w:hanging="360"/>
+      </w:pPr>
+      <w:rPr>
+        <w:rFonts w:ascii="Wingdings" w:hAnsi="Wingdings" w:hint="default"/>
+        <w:sz w:val="20"/>
       </w:rPr>
     </w:lvl>
   </w:abstractNum>
@@ -1672,6 +3811,12 @@
   </w:num>
   <w:num w:numId="9" w16cid:durableId="1148788387">
     <w:abstractNumId w:val="4"/>
+  </w:num>
+  <w:num w:numId="10" w16cid:durableId="2037458477">
+    <w:abstractNumId w:val="9"/>
+  </w:num>
+  <w:num w:numId="11" w16cid:durableId="1622107592">
+    <w:abstractNumId w:val="10"/>
   </w:num>
 </w:numbering>
 </file>
@@ -2077,11 +4222,11 @@
     <w:name w:val="Normal"/>
     <w:qFormat/>
   </w:style>
-  <w:style w:type="paragraph" w:styleId="Heading1">
+  <w:style w:type="paragraph" w:styleId="Ttulo1">
     <w:name w:val="heading 1"/>
     <w:basedOn w:val="Normal"/>
     <w:next w:val="Normal"/>
-    <w:link w:val="Heading1Char"/>
+    <w:link w:val="Ttulo1Char"/>
     <w:uiPriority w:val="9"/>
     <w:qFormat/>
     <w:rsid w:val="005B03F2"/>
@@ -2098,11 +4243,11 @@
       <w:szCs w:val="40"/>
     </w:rPr>
   </w:style>
-  <w:style w:type="paragraph" w:styleId="Heading2">
+  <w:style w:type="paragraph" w:styleId="Ttulo2">
     <w:name w:val="heading 2"/>
     <w:basedOn w:val="Normal"/>
     <w:next w:val="Normal"/>
-    <w:link w:val="Heading2Char"/>
+    <w:link w:val="Ttulo2Char"/>
     <w:uiPriority w:val="9"/>
     <w:semiHidden/>
     <w:unhideWhenUsed/>
@@ -2121,11 +4266,11 @@
       <w:szCs w:val="32"/>
     </w:rPr>
   </w:style>
-  <w:style w:type="paragraph" w:styleId="Heading3">
+  <w:style w:type="paragraph" w:styleId="Ttulo3">
     <w:name w:val="heading 3"/>
     <w:basedOn w:val="Normal"/>
     <w:next w:val="Normal"/>
-    <w:link w:val="Heading3Char"/>
+    <w:link w:val="Ttulo3Char"/>
     <w:uiPriority w:val="9"/>
     <w:semiHidden/>
     <w:unhideWhenUsed/>
@@ -2144,11 +4289,11 @@
       <w:szCs w:val="28"/>
     </w:rPr>
   </w:style>
-  <w:style w:type="paragraph" w:styleId="Heading4">
+  <w:style w:type="paragraph" w:styleId="Ttulo4">
     <w:name w:val="heading 4"/>
     <w:basedOn w:val="Normal"/>
     <w:next w:val="Normal"/>
-    <w:link w:val="Heading4Char"/>
+    <w:link w:val="Ttulo4Char"/>
     <w:uiPriority w:val="9"/>
     <w:semiHidden/>
     <w:unhideWhenUsed/>
@@ -2167,11 +4312,11 @@
       <w:color w:val="0F4761" w:themeColor="accent1" w:themeShade="BF"/>
     </w:rPr>
   </w:style>
-  <w:style w:type="paragraph" w:styleId="Heading5">
+  <w:style w:type="paragraph" w:styleId="Ttulo5">
     <w:name w:val="heading 5"/>
     <w:basedOn w:val="Normal"/>
     <w:next w:val="Normal"/>
-    <w:link w:val="Heading5Char"/>
+    <w:link w:val="Ttulo5Char"/>
     <w:uiPriority w:val="9"/>
     <w:semiHidden/>
     <w:unhideWhenUsed/>
@@ -2188,11 +4333,11 @@
       <w:color w:val="0F4761" w:themeColor="accent1" w:themeShade="BF"/>
     </w:rPr>
   </w:style>
-  <w:style w:type="paragraph" w:styleId="Heading6">
+  <w:style w:type="paragraph" w:styleId="Ttulo6">
     <w:name w:val="heading 6"/>
     <w:basedOn w:val="Normal"/>
     <w:next w:val="Normal"/>
-    <w:link w:val="Heading6Char"/>
+    <w:link w:val="Ttulo6Char"/>
     <w:uiPriority w:val="9"/>
     <w:semiHidden/>
     <w:unhideWhenUsed/>
@@ -2211,11 +4356,11 @@
       <w:color w:val="595959" w:themeColor="text1" w:themeTint="A6"/>
     </w:rPr>
   </w:style>
-  <w:style w:type="paragraph" w:styleId="Heading7">
+  <w:style w:type="paragraph" w:styleId="Ttulo7">
     <w:name w:val="heading 7"/>
     <w:basedOn w:val="Normal"/>
     <w:next w:val="Normal"/>
-    <w:link w:val="Heading7Char"/>
+    <w:link w:val="Ttulo7Char"/>
     <w:uiPriority w:val="9"/>
     <w:semiHidden/>
     <w:unhideWhenUsed/>
@@ -2232,11 +4377,11 @@
       <w:color w:val="595959" w:themeColor="text1" w:themeTint="A6"/>
     </w:rPr>
   </w:style>
-  <w:style w:type="paragraph" w:styleId="Heading8">
+  <w:style w:type="paragraph" w:styleId="Ttulo8">
     <w:name w:val="heading 8"/>
     <w:basedOn w:val="Normal"/>
     <w:next w:val="Normal"/>
-    <w:link w:val="Heading8Char"/>
+    <w:link w:val="Ttulo8Char"/>
     <w:uiPriority w:val="9"/>
     <w:semiHidden/>
     <w:unhideWhenUsed/>
@@ -2255,11 +4400,11 @@
       <w:color w:val="272727" w:themeColor="text1" w:themeTint="D8"/>
     </w:rPr>
   </w:style>
-  <w:style w:type="paragraph" w:styleId="Heading9">
+  <w:style w:type="paragraph" w:styleId="Ttulo9">
     <w:name w:val="heading 9"/>
     <w:basedOn w:val="Normal"/>
     <w:next w:val="Normal"/>
-    <w:link w:val="Heading9Char"/>
+    <w:link w:val="Ttulo9Char"/>
     <w:uiPriority w:val="9"/>
     <w:semiHidden/>
     <w:unhideWhenUsed/>
@@ -2276,12 +4421,12 @@
       <w:color w:val="272727" w:themeColor="text1" w:themeTint="D8"/>
     </w:rPr>
   </w:style>
-  <w:style w:type="character" w:default="1" w:styleId="DefaultParagraphFont">
+  <w:style w:type="character" w:default="1" w:styleId="Fontepargpadro">
     <w:name w:val="Default Paragraph Font"/>
     <w:uiPriority w:val="1"/>
     <w:unhideWhenUsed/>
   </w:style>
-  <w:style w:type="table" w:default="1" w:styleId="TableNormal">
+  <w:style w:type="table" w:default="1" w:styleId="Tabelanormal">
     <w:name w:val="Normal Table"/>
     <w:uiPriority w:val="99"/>
     <w:semiHidden/>
@@ -2296,16 +4441,16 @@
       </w:tblCellMar>
     </w:tblPr>
   </w:style>
-  <w:style w:type="numbering" w:default="1" w:styleId="NoList">
+  <w:style w:type="numbering" w:default="1" w:styleId="Semlista">
     <w:name w:val="No List"/>
     <w:uiPriority w:val="99"/>
     <w:semiHidden/>
     <w:unhideWhenUsed/>
   </w:style>
-  <w:style w:type="character" w:customStyle="1" w:styleId="Heading1Char">
-    <w:name w:val="Heading 1 Char"/>
-    <w:basedOn w:val="DefaultParagraphFont"/>
-    <w:link w:val="Heading1"/>
+  <w:style w:type="character" w:customStyle="1" w:styleId="Ttulo1Char">
+    <w:name w:val="Título 1 Char"/>
+    <w:basedOn w:val="Fontepargpadro"/>
+    <w:link w:val="Ttulo1"/>
     <w:uiPriority w:val="9"/>
     <w:rsid w:val="005B03F2"/>
     <w:rPr>
@@ -2315,10 +4460,10 @@
       <w:szCs w:val="40"/>
     </w:rPr>
   </w:style>
-  <w:style w:type="character" w:customStyle="1" w:styleId="Heading2Char">
-    <w:name w:val="Heading 2 Char"/>
-    <w:basedOn w:val="DefaultParagraphFont"/>
-    <w:link w:val="Heading2"/>
+  <w:style w:type="character" w:customStyle="1" w:styleId="Ttulo2Char">
+    <w:name w:val="Título 2 Char"/>
+    <w:basedOn w:val="Fontepargpadro"/>
+    <w:link w:val="Ttulo2"/>
     <w:uiPriority w:val="9"/>
     <w:semiHidden/>
     <w:rsid w:val="005B03F2"/>
@@ -2329,10 +4474,10 @@
       <w:szCs w:val="32"/>
     </w:rPr>
   </w:style>
-  <w:style w:type="character" w:customStyle="1" w:styleId="Heading3Char">
-    <w:name w:val="Heading 3 Char"/>
-    <w:basedOn w:val="DefaultParagraphFont"/>
-    <w:link w:val="Heading3"/>
+  <w:style w:type="character" w:customStyle="1" w:styleId="Ttulo3Char">
+    <w:name w:val="Título 3 Char"/>
+    <w:basedOn w:val="Fontepargpadro"/>
+    <w:link w:val="Ttulo3"/>
     <w:uiPriority w:val="9"/>
     <w:semiHidden/>
     <w:rsid w:val="005B03F2"/>
@@ -2343,10 +4488,10 @@
       <w:szCs w:val="28"/>
     </w:rPr>
   </w:style>
-  <w:style w:type="character" w:customStyle="1" w:styleId="Heading4Char">
-    <w:name w:val="Heading 4 Char"/>
-    <w:basedOn w:val="DefaultParagraphFont"/>
-    <w:link w:val="Heading4"/>
+  <w:style w:type="character" w:customStyle="1" w:styleId="Ttulo4Char">
+    <w:name w:val="Título 4 Char"/>
+    <w:basedOn w:val="Fontepargpadro"/>
+    <w:link w:val="Ttulo4"/>
     <w:uiPriority w:val="9"/>
     <w:semiHidden/>
     <w:rsid w:val="005B03F2"/>
@@ -2357,10 +4502,10 @@
       <w:color w:val="0F4761" w:themeColor="accent1" w:themeShade="BF"/>
     </w:rPr>
   </w:style>
-  <w:style w:type="character" w:customStyle="1" w:styleId="Heading5Char">
-    <w:name w:val="Heading 5 Char"/>
-    <w:basedOn w:val="DefaultParagraphFont"/>
-    <w:link w:val="Heading5"/>
+  <w:style w:type="character" w:customStyle="1" w:styleId="Ttulo5Char">
+    <w:name w:val="Título 5 Char"/>
+    <w:basedOn w:val="Fontepargpadro"/>
+    <w:link w:val="Ttulo5"/>
     <w:uiPriority w:val="9"/>
     <w:semiHidden/>
     <w:rsid w:val="005B03F2"/>
@@ -2369,10 +4514,10 @@
       <w:color w:val="0F4761" w:themeColor="accent1" w:themeShade="BF"/>
     </w:rPr>
   </w:style>
-  <w:style w:type="character" w:customStyle="1" w:styleId="Heading6Char">
-    <w:name w:val="Heading 6 Char"/>
-    <w:basedOn w:val="DefaultParagraphFont"/>
-    <w:link w:val="Heading6"/>
+  <w:style w:type="character" w:customStyle="1" w:styleId="Ttulo6Char">
+    <w:name w:val="Título 6 Char"/>
+    <w:basedOn w:val="Fontepargpadro"/>
+    <w:link w:val="Ttulo6"/>
     <w:uiPriority w:val="9"/>
     <w:semiHidden/>
     <w:rsid w:val="005B03F2"/>
@@ -2383,10 +4528,10 @@
       <w:color w:val="595959" w:themeColor="text1" w:themeTint="A6"/>
     </w:rPr>
   </w:style>
-  <w:style w:type="character" w:customStyle="1" w:styleId="Heading7Char">
-    <w:name w:val="Heading 7 Char"/>
-    <w:basedOn w:val="DefaultParagraphFont"/>
-    <w:link w:val="Heading7"/>
+  <w:style w:type="character" w:customStyle="1" w:styleId="Ttulo7Char">
+    <w:name w:val="Título 7 Char"/>
+    <w:basedOn w:val="Fontepargpadro"/>
+    <w:link w:val="Ttulo7"/>
     <w:uiPriority w:val="9"/>
     <w:semiHidden/>
     <w:rsid w:val="005B03F2"/>
@@ -2395,10 +4540,10 @@
       <w:color w:val="595959" w:themeColor="text1" w:themeTint="A6"/>
     </w:rPr>
   </w:style>
-  <w:style w:type="character" w:customStyle="1" w:styleId="Heading8Char">
-    <w:name w:val="Heading 8 Char"/>
-    <w:basedOn w:val="DefaultParagraphFont"/>
-    <w:link w:val="Heading8"/>
+  <w:style w:type="character" w:customStyle="1" w:styleId="Ttulo8Char">
+    <w:name w:val="Título 8 Char"/>
+    <w:basedOn w:val="Fontepargpadro"/>
+    <w:link w:val="Ttulo8"/>
     <w:uiPriority w:val="9"/>
     <w:semiHidden/>
     <w:rsid w:val="005B03F2"/>
@@ -2409,10 +4554,10 @@
       <w:color w:val="272727" w:themeColor="text1" w:themeTint="D8"/>
     </w:rPr>
   </w:style>
-  <w:style w:type="character" w:customStyle="1" w:styleId="Heading9Char">
-    <w:name w:val="Heading 9 Char"/>
-    <w:basedOn w:val="DefaultParagraphFont"/>
-    <w:link w:val="Heading9"/>
+  <w:style w:type="character" w:customStyle="1" w:styleId="Ttulo9Char">
+    <w:name w:val="Título 9 Char"/>
+    <w:basedOn w:val="Fontepargpadro"/>
+    <w:link w:val="Ttulo9"/>
     <w:uiPriority w:val="9"/>
     <w:semiHidden/>
     <w:rsid w:val="005B03F2"/>
@@ -2421,11 +4566,11 @@
       <w:color w:val="272727" w:themeColor="text1" w:themeTint="D8"/>
     </w:rPr>
   </w:style>
-  <w:style w:type="paragraph" w:styleId="Title">
+  <w:style w:type="paragraph" w:styleId="Ttulo">
     <w:name w:val="Title"/>
     <w:basedOn w:val="Normal"/>
     <w:next w:val="Normal"/>
-    <w:link w:val="TitleChar"/>
+    <w:link w:val="TtuloChar"/>
     <w:uiPriority w:val="10"/>
     <w:qFormat/>
     <w:rsid w:val="005B03F2"/>
@@ -2441,10 +4586,10 @@
       <w:szCs w:val="56"/>
     </w:rPr>
   </w:style>
-  <w:style w:type="character" w:customStyle="1" w:styleId="TitleChar">
-    <w:name w:val="Title Char"/>
-    <w:basedOn w:val="DefaultParagraphFont"/>
-    <w:link w:val="Title"/>
+  <w:style w:type="character" w:customStyle="1" w:styleId="TtuloChar">
+    <w:name w:val="Título Char"/>
+    <w:basedOn w:val="Fontepargpadro"/>
+    <w:link w:val="Ttulo"/>
     <w:uiPriority w:val="10"/>
     <w:rsid w:val="005B03F2"/>
     <w:rPr>
@@ -2455,11 +4600,11 @@
       <w:szCs w:val="56"/>
     </w:rPr>
   </w:style>
-  <w:style w:type="paragraph" w:styleId="Subtitle">
+  <w:style w:type="paragraph" w:styleId="Subttulo">
     <w:name w:val="Subtitle"/>
     <w:basedOn w:val="Normal"/>
     <w:next w:val="Normal"/>
-    <w:link w:val="SubtitleChar"/>
+    <w:link w:val="SubttuloChar"/>
     <w:uiPriority w:val="11"/>
     <w:qFormat/>
     <w:rsid w:val="005B03F2"/>
@@ -2476,10 +4621,10 @@
       <w:szCs w:val="28"/>
     </w:rPr>
   </w:style>
-  <w:style w:type="character" w:customStyle="1" w:styleId="SubtitleChar">
-    <w:name w:val="Subtitle Char"/>
-    <w:basedOn w:val="DefaultParagraphFont"/>
-    <w:link w:val="Subtitle"/>
+  <w:style w:type="character" w:customStyle="1" w:styleId="SubttuloChar">
+    <w:name w:val="Subtítulo Char"/>
+    <w:basedOn w:val="Fontepargpadro"/>
+    <w:link w:val="Subttulo"/>
     <w:uiPriority w:val="11"/>
     <w:rsid w:val="005B03F2"/>
     <w:rPr>
@@ -2490,11 +4635,11 @@
       <w:szCs w:val="28"/>
     </w:rPr>
   </w:style>
-  <w:style w:type="paragraph" w:styleId="Quote">
+  <w:style w:type="paragraph" w:styleId="Citao">
     <w:name w:val="Quote"/>
     <w:basedOn w:val="Normal"/>
     <w:next w:val="Normal"/>
-    <w:link w:val="QuoteChar"/>
+    <w:link w:val="CitaoChar"/>
     <w:uiPriority w:val="29"/>
     <w:qFormat/>
     <w:rsid w:val="005B03F2"/>
@@ -2508,10 +4653,10 @@
       <w:color w:val="404040" w:themeColor="text1" w:themeTint="BF"/>
     </w:rPr>
   </w:style>
-  <w:style w:type="character" w:customStyle="1" w:styleId="QuoteChar">
-    <w:name w:val="Quote Char"/>
-    <w:basedOn w:val="DefaultParagraphFont"/>
-    <w:link w:val="Quote"/>
+  <w:style w:type="character" w:customStyle="1" w:styleId="CitaoChar">
+    <w:name w:val="Citação Char"/>
+    <w:basedOn w:val="Fontepargpadro"/>
+    <w:link w:val="Citao"/>
     <w:uiPriority w:val="29"/>
     <w:rsid w:val="005B03F2"/>
     <w:rPr>
@@ -2520,7 +4665,7 @@
       <w:color w:val="404040" w:themeColor="text1" w:themeTint="BF"/>
     </w:rPr>
   </w:style>
-  <w:style w:type="paragraph" w:styleId="ListParagraph">
+  <w:style w:type="paragraph" w:styleId="PargrafodaLista">
     <w:name w:val="List Paragraph"/>
     <w:basedOn w:val="Normal"/>
     <w:uiPriority w:val="34"/>
@@ -2531,9 +4676,9 @@
       <w:contextualSpacing/>
     </w:pPr>
   </w:style>
-  <w:style w:type="character" w:styleId="IntenseEmphasis">
+  <w:style w:type="character" w:styleId="nfaseIntensa">
     <w:name w:val="Intense Emphasis"/>
-    <w:basedOn w:val="DefaultParagraphFont"/>
+    <w:basedOn w:val="Fontepargpadro"/>
     <w:uiPriority w:val="21"/>
     <w:qFormat/>
     <w:rsid w:val="005B03F2"/>
@@ -2543,11 +4688,11 @@
       <w:color w:val="0F4761" w:themeColor="accent1" w:themeShade="BF"/>
     </w:rPr>
   </w:style>
-  <w:style w:type="paragraph" w:styleId="IntenseQuote">
+  <w:style w:type="paragraph" w:styleId="CitaoIntensa">
     <w:name w:val="Intense Quote"/>
     <w:basedOn w:val="Normal"/>
     <w:next w:val="Normal"/>
-    <w:link w:val="IntenseQuoteChar"/>
+    <w:link w:val="CitaoIntensaChar"/>
     <w:uiPriority w:val="30"/>
     <w:qFormat/>
     <w:rsid w:val="005B03F2"/>
@@ -2566,10 +4711,10 @@
       <w:color w:val="0F4761" w:themeColor="accent1" w:themeShade="BF"/>
     </w:rPr>
   </w:style>
-  <w:style w:type="character" w:customStyle="1" w:styleId="IntenseQuoteChar">
-    <w:name w:val="Intense Quote Char"/>
-    <w:basedOn w:val="DefaultParagraphFont"/>
-    <w:link w:val="IntenseQuote"/>
+  <w:style w:type="character" w:customStyle="1" w:styleId="CitaoIntensaChar">
+    <w:name w:val="Citação Intensa Char"/>
+    <w:basedOn w:val="Fontepargpadro"/>
+    <w:link w:val="CitaoIntensa"/>
     <w:uiPriority w:val="30"/>
     <w:rsid w:val="005B03F2"/>
     <w:rPr>
@@ -2578,9 +4723,9 @@
       <w:color w:val="0F4761" w:themeColor="accent1" w:themeShade="BF"/>
     </w:rPr>
   </w:style>
-  <w:style w:type="character" w:styleId="IntenseReference">
+  <w:style w:type="character" w:styleId="RefernciaIntensa">
     <w:name w:val="Intense Reference"/>
-    <w:basedOn w:val="DefaultParagraphFont"/>
+    <w:basedOn w:val="Fontepargpadro"/>
     <w:uiPriority w:val="32"/>
     <w:qFormat/>
     <w:rsid w:val="005B03F2"/>
@@ -2592,10 +4737,10 @@
       <w:spacing w:val="5"/>
     </w:rPr>
   </w:style>
-  <w:style w:type="paragraph" w:styleId="Header">
+  <w:style w:type="paragraph" w:styleId="Cabealho">
     <w:name w:val="header"/>
     <w:basedOn w:val="Normal"/>
-    <w:link w:val="HeaderChar"/>
+    <w:link w:val="CabealhoChar"/>
     <w:uiPriority w:val="99"/>
     <w:unhideWhenUsed/>
     <w:rsid w:val="00D66BA9"/>
@@ -2607,17 +4752,17 @@
       <w:spacing w:after="0" w:line="240" w:lineRule="auto"/>
     </w:pPr>
   </w:style>
-  <w:style w:type="character" w:customStyle="1" w:styleId="HeaderChar">
-    <w:name w:val="Header Char"/>
-    <w:basedOn w:val="DefaultParagraphFont"/>
-    <w:link w:val="Header"/>
+  <w:style w:type="character" w:customStyle="1" w:styleId="CabealhoChar">
+    <w:name w:val="Cabeçalho Char"/>
+    <w:basedOn w:val="Fontepargpadro"/>
+    <w:link w:val="Cabealho"/>
     <w:uiPriority w:val="99"/>
     <w:rsid w:val="00D66BA9"/>
   </w:style>
-  <w:style w:type="paragraph" w:styleId="Footer">
+  <w:style w:type="paragraph" w:styleId="Rodap">
     <w:name w:val="footer"/>
     <w:basedOn w:val="Normal"/>
-    <w:link w:val="FooterChar"/>
+    <w:link w:val="RodapChar"/>
     <w:uiPriority w:val="99"/>
     <w:unhideWhenUsed/>
     <w:rsid w:val="00D66BA9"/>
@@ -2629,12 +4774,23 @@
       <w:spacing w:after="0" w:line="240" w:lineRule="auto"/>
     </w:pPr>
   </w:style>
-  <w:style w:type="character" w:customStyle="1" w:styleId="FooterChar">
-    <w:name w:val="Footer Char"/>
-    <w:basedOn w:val="DefaultParagraphFont"/>
-    <w:link w:val="Footer"/>
+  <w:style w:type="character" w:customStyle="1" w:styleId="RodapChar">
+    <w:name w:val="Rodapé Char"/>
+    <w:basedOn w:val="Fontepargpadro"/>
+    <w:link w:val="Rodap"/>
     <w:uiPriority w:val="99"/>
     <w:rsid w:val="00D66BA9"/>
+  </w:style>
+  <w:style w:type="paragraph" w:styleId="NormalWeb">
+    <w:name w:val="Normal (Web)"/>
+    <w:basedOn w:val="Normal"/>
+    <w:uiPriority w:val="99"/>
+    <w:semiHidden/>
+    <w:unhideWhenUsed/>
+    <w:rsid w:val="003069DA"/>
+    <w:rPr>
+      <w:rFonts w:ascii="Times New Roman" w:hAnsi="Times New Roman" w:cs="Times New Roman"/>
+    </w:rPr>
   </w:style>
 </w:styles>
 </file>

</xml_diff>